<commit_message>
add quick sort chapter
</commit_message>
<xml_diff>
--- a/Sort/Sort.docx
+++ b/Sort/Sort.docx
@@ -40,12 +40,14 @@
                 <w:rFonts w:ascii="Times New Roman" w:hAnsi="Times New Roman" w:cs="Times New Roman"/>
               </w:rPr>
             </w:pPr>
+            <w:proofErr w:type="spellStart"/>
             <w:r>
               <w:rPr>
                 <w:rFonts w:ascii="Times New Roman" w:hAnsi="Times New Roman" w:cs="Times New Roman"/>
               </w:rPr>
               <w:t>init</w:t>
             </w:r>
+            <w:proofErr w:type="spellEnd"/>
           </w:p>
         </w:tc>
         <w:tc>
@@ -130,19 +132,7 @@
               <w:rPr>
                 <w:rFonts w:ascii="Times New Roman" w:hAnsi="Times New Roman" w:cs="Times New Roman"/>
               </w:rPr>
-              <w:t xml:space="preserve">1 </w:t>
-            </w:r>
-            <w:r>
-              <w:rPr>
-                <w:rFonts w:ascii="Times New Roman" w:hAnsi="Times New Roman" w:cs="Times New Roman"/>
-              </w:rPr>
-              <w:t>4 3</w:t>
-            </w:r>
-            <w:r>
-              <w:rPr>
-                <w:rFonts w:ascii="Times New Roman" w:hAnsi="Times New Roman" w:cs="Times New Roman"/>
-              </w:rPr>
-              <w:t xml:space="preserve"> 5 8 7 </w:t>
+              <w:t xml:space="preserve">1 4 3 5 8 7 </w:t>
             </w:r>
             <w:r>
               <w:rPr>
@@ -192,19 +182,7 @@
               <w:rPr>
                 <w:rFonts w:ascii="Times New Roman" w:hAnsi="Times New Roman" w:cs="Times New Roman"/>
               </w:rPr>
-              <w:t xml:space="preserve">1 </w:t>
-            </w:r>
-            <w:r>
-              <w:rPr>
-                <w:rFonts w:ascii="Times New Roman" w:hAnsi="Times New Roman" w:cs="Times New Roman"/>
-              </w:rPr>
-              <w:t>4 3</w:t>
-            </w:r>
-            <w:r>
-              <w:rPr>
-                <w:rFonts w:ascii="Times New Roman" w:hAnsi="Times New Roman" w:cs="Times New Roman"/>
-              </w:rPr>
-              <w:t xml:space="preserve"> 5 7 </w:t>
+              <w:t xml:space="preserve">1 4 3 5 7 </w:t>
             </w:r>
             <w:r>
               <w:rPr>
@@ -342,19 +320,7 @@
               <w:rPr>
                 <w:rFonts w:ascii="Times New Roman" w:hAnsi="Times New Roman" w:cs="Times New Roman"/>
               </w:rPr>
-              <w:t xml:space="preserve">1 </w:t>
-            </w:r>
-            <w:r>
-              <w:rPr>
-                <w:rFonts w:ascii="Times New Roman" w:hAnsi="Times New Roman" w:cs="Times New Roman"/>
-              </w:rPr>
-              <w:t>3 4</w:t>
-            </w:r>
-            <w:r>
-              <w:rPr>
-                <w:rFonts w:ascii="Times New Roman" w:hAnsi="Times New Roman" w:cs="Times New Roman"/>
-              </w:rPr>
-              <w:t xml:space="preserve"> </w:t>
+              <w:t xml:space="preserve">1 3 4 </w:t>
             </w:r>
             <w:r>
               <w:rPr>
@@ -368,13 +334,7 @@
               <w:rPr>
                 <w:rFonts w:ascii="Times New Roman" w:hAnsi="Times New Roman" w:cs="Times New Roman"/>
               </w:rPr>
-              <w:t xml:space="preserve"> </w:t>
-            </w:r>
-            <w:r>
-              <w:rPr>
-                <w:rFonts w:ascii="Times New Roman" w:hAnsi="Times New Roman" w:cs="Times New Roman"/>
-              </w:rPr>
-              <w:t>7</w:t>
+              <w:t xml:space="preserve"> 7</w:t>
             </w:r>
             <w:r>
               <w:rPr>
@@ -429,13 +389,7 @@
               <w:rPr>
                 <w:rFonts w:ascii="Times New Roman" w:hAnsi="Times New Roman" w:cs="Times New Roman"/>
               </w:rPr>
-              <w:t xml:space="preserve">1 </w:t>
-            </w:r>
-            <w:r>
-              <w:rPr>
-                <w:rFonts w:ascii="Times New Roman" w:hAnsi="Times New Roman" w:cs="Times New Roman"/>
-              </w:rPr>
-              <w:t xml:space="preserve">3 </w:t>
+              <w:t xml:space="preserve">1 3 </w:t>
             </w:r>
             <w:r>
               <w:rPr>
@@ -449,13 +403,7 @@
               <w:rPr>
                 <w:rFonts w:ascii="Times New Roman" w:hAnsi="Times New Roman" w:cs="Times New Roman"/>
               </w:rPr>
-              <w:t xml:space="preserve"> 5 </w:t>
-            </w:r>
-            <w:r>
-              <w:rPr>
-                <w:rFonts w:ascii="Times New Roman" w:hAnsi="Times New Roman" w:cs="Times New Roman"/>
-              </w:rPr>
-              <w:t>7</w:t>
+              <w:t xml:space="preserve"> 5 7</w:t>
             </w:r>
             <w:r>
               <w:rPr>
@@ -524,19 +472,7 @@
               <w:rPr>
                 <w:rFonts w:ascii="Times New Roman" w:hAnsi="Times New Roman" w:cs="Times New Roman"/>
               </w:rPr>
-              <w:t xml:space="preserve"> 4</w:t>
-            </w:r>
-            <w:r>
-              <w:rPr>
-                <w:rFonts w:ascii="Times New Roman" w:hAnsi="Times New Roman" w:cs="Times New Roman"/>
-              </w:rPr>
-              <w:t xml:space="preserve"> 5 </w:t>
-            </w:r>
-            <w:r>
-              <w:rPr>
-                <w:rFonts w:ascii="Times New Roman" w:hAnsi="Times New Roman" w:cs="Times New Roman"/>
-              </w:rPr>
-              <w:t>7</w:t>
+              <w:t xml:space="preserve"> 4 5 7</w:t>
             </w:r>
             <w:r>
               <w:rPr>
@@ -559,8 +495,14 @@
       <w:pPr>
         <w:pStyle w:val="Heading3"/>
         <w:spacing w:before="120" w:after="120" w:line="240" w:lineRule="exact"/>
+        <w:rPr>
+          <w:rFonts w:ascii="Times New Roman" w:hAnsi="Times New Roman" w:cs="Times New Roman"/>
+        </w:rPr>
       </w:pPr>
       <w:r>
+        <w:rPr>
+          <w:rFonts w:ascii="Times New Roman" w:hAnsi="Times New Roman" w:cs="Times New Roman"/>
+        </w:rPr>
         <w:t>Algorithm</w:t>
       </w:r>
     </w:p>
@@ -591,12 +533,14 @@
         </w:rPr>
         <w:t xml:space="preserve">For array </w:t>
       </w:r>
+      <w:proofErr w:type="gramStart"/>
       <w:r>
         <w:rPr>
           <w:rFonts w:ascii="Times New Roman" w:hAnsi="Times New Roman" w:cs="Times New Roman"/>
         </w:rPr>
         <w:t>A[</w:t>
       </w:r>
+      <w:proofErr w:type="gramEnd"/>
       <w:r>
         <w:rPr>
           <w:rFonts w:ascii="Times New Roman" w:hAnsi="Times New Roman" w:cs="Times New Roman"/>
@@ -627,7 +571,21 @@
         <w:rPr>
           <w:rFonts w:ascii="Times New Roman" w:hAnsi="Times New Roman" w:cs="Times New Roman"/>
         </w:rPr>
-        <w:t>The first round bubble A[0</w:t>
+        <w:t xml:space="preserve">The first round bubble </w:t>
+      </w:r>
+      <w:proofErr w:type="gramStart"/>
+      <w:r>
+        <w:rPr>
+          <w:rFonts w:ascii="Times New Roman" w:hAnsi="Times New Roman" w:cs="Times New Roman"/>
+        </w:rPr>
+        <w:t>A[</w:t>
+      </w:r>
+      <w:proofErr w:type="gramEnd"/>
+      <w:r>
+        <w:rPr>
+          <w:rFonts w:ascii="Times New Roman" w:hAnsi="Times New Roman" w:cs="Times New Roman"/>
+        </w:rPr>
+        <w:t>0</w:t>
       </w:r>
       <w:r>
         <w:rPr>
@@ -679,7 +637,21 @@
         <w:rPr>
           <w:rFonts w:ascii="Times New Roman" w:hAnsi="Times New Roman" w:cs="Times New Roman"/>
         </w:rPr>
-        <w:t>The second round bubble A[0</w:t>
+        <w:t xml:space="preserve">The second round bubble </w:t>
+      </w:r>
+      <w:proofErr w:type="gramStart"/>
+      <w:r>
+        <w:rPr>
+          <w:rFonts w:ascii="Times New Roman" w:hAnsi="Times New Roman" w:cs="Times New Roman"/>
+        </w:rPr>
+        <w:t>A[</w:t>
+      </w:r>
+      <w:proofErr w:type="gramEnd"/>
+      <w:r>
+        <w:rPr>
+          <w:rFonts w:ascii="Times New Roman" w:hAnsi="Times New Roman" w:cs="Times New Roman"/>
+        </w:rPr>
+        <w:t>0</w:t>
       </w:r>
       <w:r>
         <w:rPr>
@@ -709,13 +681,7 @@
         <w:rPr>
           <w:rFonts w:ascii="Times New Roman" w:hAnsi="Times New Roman" w:cs="Times New Roman"/>
         </w:rPr>
-        <w:t xml:space="preserve"> </w:t>
-      </w:r>
-      <w:r>
-        <w:rPr>
-          <w:rFonts w:ascii="Times New Roman" w:hAnsi="Times New Roman" w:cs="Times New Roman"/>
-        </w:rPr>
-        <w:t xml:space="preserve">result in the max element bubbled to </w:t>
+        <w:t xml:space="preserve"> result in the max element bubbled to </w:t>
       </w:r>
       <w:r>
         <w:rPr>
@@ -767,7 +733,21 @@
         <w:rPr>
           <w:rFonts w:ascii="Times New Roman" w:hAnsi="Times New Roman" w:cs="Times New Roman"/>
         </w:rPr>
-        <w:t xml:space="preserve"> round bubble A[0</w:t>
+        <w:t xml:space="preserve"> round bubble </w:t>
+      </w:r>
+      <w:proofErr w:type="gramStart"/>
+      <w:r>
+        <w:rPr>
+          <w:rFonts w:ascii="Times New Roman" w:hAnsi="Times New Roman" w:cs="Times New Roman"/>
+        </w:rPr>
+        <w:t>A[</w:t>
+      </w:r>
+      <w:proofErr w:type="gramEnd"/>
+      <w:r>
+        <w:rPr>
+          <w:rFonts w:ascii="Times New Roman" w:hAnsi="Times New Roman" w:cs="Times New Roman"/>
+        </w:rPr>
+        <w:t>0</w:t>
       </w:r>
       <w:r>
         <w:rPr>
@@ -822,38 +802,156 @@
       <w:pPr>
         <w:pStyle w:val="Heading3"/>
         <w:spacing w:before="120" w:after="120" w:line="240" w:lineRule="exact"/>
+        <w:rPr>
+          <w:rFonts w:ascii="Times New Roman" w:hAnsi="Times New Roman" w:cs="Times New Roman"/>
+        </w:rPr>
       </w:pPr>
       <w:r>
+        <w:rPr>
+          <w:rFonts w:ascii="Times New Roman" w:hAnsi="Times New Roman" w:cs="Times New Roman"/>
+        </w:rPr>
         <w:t>Pseudocode</w:t>
       </w:r>
     </w:p>
     <w:p>
-      <w:r>
-        <w:t>Bubble Sort A[n]</w:t>
+      <w:pPr>
+        <w:rPr>
+          <w:rFonts w:ascii="Times New Roman" w:hAnsi="Times New Roman" w:cs="Times New Roman"/>
+        </w:rPr>
+      </w:pPr>
+      <w:r>
+        <w:rPr>
+          <w:rFonts w:ascii="Times New Roman" w:hAnsi="Times New Roman" w:cs="Times New Roman"/>
+        </w:rPr>
+        <w:t xml:space="preserve">Bubble Sort </w:t>
+      </w:r>
+      <w:proofErr w:type="gramStart"/>
+      <w:r>
+        <w:rPr>
+          <w:rFonts w:ascii="Times New Roman" w:hAnsi="Times New Roman" w:cs="Times New Roman"/>
+        </w:rPr>
+        <w:t>A[</w:t>
+      </w:r>
+      <w:proofErr w:type="gramEnd"/>
+      <w:r>
+        <w:rPr>
+          <w:rFonts w:ascii="Times New Roman" w:hAnsi="Times New Roman" w:cs="Times New Roman"/>
+        </w:rPr>
+        <w:t>n]</w:t>
       </w:r>
     </w:p>
     <w:p>
-      <w:r>
-        <w:t>For i = n-1 to 1 (total rounds: n-1)</w:t>
+      <w:pPr>
+        <w:rPr>
+          <w:rFonts w:ascii="Times New Roman" w:hAnsi="Times New Roman" w:cs="Times New Roman"/>
+        </w:rPr>
+      </w:pPr>
+      <w:r>
+        <w:rPr>
+          <w:rFonts w:ascii="Times New Roman" w:hAnsi="Times New Roman" w:cs="Times New Roman"/>
+        </w:rPr>
+        <w:t xml:space="preserve">For </w:t>
+      </w:r>
+      <w:proofErr w:type="spellStart"/>
+      <w:r>
+        <w:rPr>
+          <w:rFonts w:ascii="Times New Roman" w:hAnsi="Times New Roman" w:cs="Times New Roman"/>
+        </w:rPr>
+        <w:t>i</w:t>
+      </w:r>
+      <w:proofErr w:type="spellEnd"/>
+      <w:r>
+        <w:rPr>
+          <w:rFonts w:ascii="Times New Roman" w:hAnsi="Times New Roman" w:cs="Times New Roman"/>
+        </w:rPr>
+        <w:t xml:space="preserve"> = n-1 to 1 (total rounds: n-1)</w:t>
       </w:r>
     </w:p>
     <w:p>
-      <w:r>
-        <w:t xml:space="preserve">  For j = 0 to i</w:t>
-      </w:r>
+      <w:pPr>
+        <w:rPr>
+          <w:rFonts w:ascii="Times New Roman" w:hAnsi="Times New Roman" w:cs="Times New Roman"/>
+        </w:rPr>
+      </w:pPr>
+      <w:r>
+        <w:rPr>
+          <w:rFonts w:ascii="Times New Roman" w:hAnsi="Times New Roman" w:cs="Times New Roman"/>
+        </w:rPr>
+        <w:t xml:space="preserve">  For j = 0 to </w:t>
+      </w:r>
+      <w:proofErr w:type="spellStart"/>
+      <w:r>
+        <w:rPr>
+          <w:rFonts w:ascii="Times New Roman" w:hAnsi="Times New Roman" w:cs="Times New Roman"/>
+        </w:rPr>
+        <w:t>i</w:t>
+      </w:r>
+      <w:proofErr w:type="spellEnd"/>
     </w:p>
     <w:p>
-      <w:r>
-        <w:t xml:space="preserve">  If (A[j] &lt; A[j + 1])</w:t>
+      <w:pPr>
+        <w:rPr>
+          <w:rFonts w:ascii="Times New Roman" w:hAnsi="Times New Roman" w:cs="Times New Roman"/>
+        </w:rPr>
+      </w:pPr>
+      <w:r>
+        <w:rPr>
+          <w:rFonts w:ascii="Times New Roman" w:hAnsi="Times New Roman" w:cs="Times New Roman"/>
+        </w:rPr>
+        <w:t xml:space="preserve">  If (A[j] &lt; </w:t>
+      </w:r>
+      <w:proofErr w:type="gramStart"/>
+      <w:r>
+        <w:rPr>
+          <w:rFonts w:ascii="Times New Roman" w:hAnsi="Times New Roman" w:cs="Times New Roman"/>
+        </w:rPr>
+        <w:t>A[</w:t>
+      </w:r>
+      <w:proofErr w:type="gramEnd"/>
+      <w:r>
+        <w:rPr>
+          <w:rFonts w:ascii="Times New Roman" w:hAnsi="Times New Roman" w:cs="Times New Roman"/>
+        </w:rPr>
+        <w:t>j + 1])</w:t>
       </w:r>
     </w:p>
     <w:p>
-      <w:r>
-        <w:t xml:space="preserve">    Swap(A[j], A[j+1])</w:t>
+      <w:pPr>
+        <w:rPr>
+          <w:rFonts w:ascii="Times New Roman" w:hAnsi="Times New Roman" w:cs="Times New Roman"/>
+        </w:rPr>
+      </w:pPr>
+      <w:r>
+        <w:rPr>
+          <w:rFonts w:ascii="Times New Roman" w:hAnsi="Times New Roman" w:cs="Times New Roman"/>
+        </w:rPr>
+        <w:t xml:space="preserve">    </w:t>
+      </w:r>
+      <w:proofErr w:type="gramStart"/>
+      <w:r>
+        <w:rPr>
+          <w:rFonts w:ascii="Times New Roman" w:hAnsi="Times New Roman" w:cs="Times New Roman"/>
+        </w:rPr>
+        <w:t>Swap(</w:t>
+      </w:r>
+      <w:proofErr w:type="gramEnd"/>
+      <w:r>
+        <w:rPr>
+          <w:rFonts w:ascii="Times New Roman" w:hAnsi="Times New Roman" w:cs="Times New Roman"/>
+        </w:rPr>
+        <w:t>A[j], A[j+1])</w:t>
       </w:r>
     </w:p>
     <w:p>
-      <w:r>
+      <w:pPr>
+        <w:rPr>
+          <w:rFonts w:ascii="Times New Roman" w:hAnsi="Times New Roman" w:cs="Times New Roman"/>
+        </w:rPr>
+      </w:pPr>
+      <w:r>
+        <w:rPr>
+          <w:rFonts w:ascii="Times New Roman" w:hAnsi="Times New Roman" w:cs="Times New Roman"/>
+        </w:rPr>
         <w:br w:type="page"/>
       </w:r>
     </w:p>
@@ -896,12 +994,14 @@
                 <w:rFonts w:ascii="Times New Roman" w:hAnsi="Times New Roman" w:cs="Times New Roman"/>
               </w:rPr>
             </w:pPr>
+            <w:proofErr w:type="spellStart"/>
             <w:r>
               <w:rPr>
                 <w:rFonts w:ascii="Times New Roman" w:hAnsi="Times New Roman" w:cs="Times New Roman"/>
               </w:rPr>
               <w:t>init</w:t>
             </w:r>
+            <w:proofErr w:type="spellEnd"/>
           </w:p>
         </w:tc>
         <w:tc>
@@ -1081,13 +1181,7 @@
               <w:rPr>
                 <w:rFonts w:ascii="Times New Roman" w:hAnsi="Times New Roman" w:cs="Times New Roman"/>
               </w:rPr>
-              <w:t xml:space="preserve">1 </w:t>
-            </w:r>
-            <w:r>
-              <w:rPr>
-                <w:rFonts w:ascii="Times New Roman" w:hAnsi="Times New Roman" w:cs="Times New Roman"/>
-              </w:rPr>
-              <w:t>3</w:t>
+              <w:t>1 3</w:t>
             </w:r>
             <w:r>
               <w:rPr>
@@ -1163,13 +1257,7 @@
               <w:rPr>
                 <w:rFonts w:ascii="Times New Roman" w:hAnsi="Times New Roman" w:cs="Times New Roman"/>
               </w:rPr>
-              <w:t xml:space="preserve">1 </w:t>
-            </w:r>
-            <w:r>
-              <w:rPr>
-                <w:rFonts w:ascii="Times New Roman" w:hAnsi="Times New Roman" w:cs="Times New Roman"/>
-              </w:rPr>
-              <w:t>3</w:t>
+              <w:t>1 3</w:t>
             </w:r>
             <w:r>
               <w:rPr>
@@ -1348,13 +1436,7 @@
               <w:rPr>
                 <w:rFonts w:ascii="Times New Roman" w:hAnsi="Times New Roman" w:cs="Times New Roman"/>
               </w:rPr>
-              <w:t>8</w:t>
-            </w:r>
-            <w:r>
-              <w:rPr>
-                <w:rFonts w:ascii="Times New Roman" w:hAnsi="Times New Roman" w:cs="Times New Roman"/>
-              </w:rPr>
-              <w:t xml:space="preserve"> 9</w:t>
+              <w:t>8 9</w:t>
             </w:r>
           </w:p>
         </w:tc>
@@ -1364,129 +1446,464 @@
       <w:pPr>
         <w:pStyle w:val="Heading3"/>
         <w:spacing w:before="120" w:after="120" w:line="240" w:lineRule="exact"/>
+        <w:rPr>
+          <w:rFonts w:ascii="Times New Roman" w:hAnsi="Times New Roman" w:cs="Times New Roman"/>
+        </w:rPr>
       </w:pPr>
       <w:r>
+        <w:rPr>
+          <w:rFonts w:ascii="Times New Roman" w:hAnsi="Times New Roman" w:cs="Times New Roman"/>
+        </w:rPr>
         <w:t>Algorithm</w:t>
       </w:r>
     </w:p>
     <w:p>
-      <w:r>
+      <w:pPr>
+        <w:rPr>
+          <w:rFonts w:ascii="Times New Roman" w:hAnsi="Times New Roman" w:cs="Times New Roman"/>
+        </w:rPr>
+      </w:pPr>
+      <w:r>
+        <w:rPr>
+          <w:rFonts w:ascii="Times New Roman" w:hAnsi="Times New Roman" w:cs="Times New Roman"/>
+        </w:rPr>
         <w:t>Each time put A[</w:t>
       </w:r>
       <w:r>
+        <w:rPr>
+          <w:rFonts w:ascii="Times New Roman" w:hAnsi="Times New Roman" w:cs="Times New Roman"/>
+        </w:rPr>
         <w:t>n</w:t>
       </w:r>
       <w:r>
-        <w:t xml:space="preserve">] into sorted sequence A[0 .. </w:t>
-      </w:r>
-      <w:r>
+        <w:rPr>
+          <w:rFonts w:ascii="Times New Roman" w:hAnsi="Times New Roman" w:cs="Times New Roman"/>
+        </w:rPr>
+        <w:t xml:space="preserve">] into sorted sequence </w:t>
+      </w:r>
+      <w:proofErr w:type="gramStart"/>
+      <w:r>
+        <w:rPr>
+          <w:rFonts w:ascii="Times New Roman" w:hAnsi="Times New Roman" w:cs="Times New Roman"/>
+        </w:rPr>
+        <w:t>A[</w:t>
+      </w:r>
+      <w:proofErr w:type="gramEnd"/>
+      <w:r>
+        <w:rPr>
+          <w:rFonts w:ascii="Times New Roman" w:hAnsi="Times New Roman" w:cs="Times New Roman"/>
+        </w:rPr>
+        <w:t xml:space="preserve">0 .. </w:t>
+      </w:r>
+      <w:r>
+        <w:rPr>
+          <w:rFonts w:ascii="Times New Roman" w:hAnsi="Times New Roman" w:cs="Times New Roman"/>
+        </w:rPr>
         <w:t>n</w:t>
       </w:r>
       <w:r>
+        <w:rPr>
+          <w:rFonts w:ascii="Times New Roman" w:hAnsi="Times New Roman" w:cs="Times New Roman"/>
+        </w:rPr>
         <w:t>-1]</w:t>
       </w:r>
     </w:p>
     <w:p>
-      <w:r>
-        <w:t>The first round put A[1] into sorted sequence A[0]</w:t>
+      <w:pPr>
+        <w:rPr>
+          <w:rFonts w:ascii="Times New Roman" w:hAnsi="Times New Roman" w:cs="Times New Roman"/>
+        </w:rPr>
+      </w:pPr>
+      <w:r>
+        <w:rPr>
+          <w:rFonts w:ascii="Times New Roman" w:hAnsi="Times New Roman" w:cs="Times New Roman"/>
+        </w:rPr>
+        <w:t xml:space="preserve">The first round put </w:t>
+      </w:r>
+      <w:proofErr w:type="gramStart"/>
+      <w:r>
+        <w:rPr>
+          <w:rFonts w:ascii="Times New Roman" w:hAnsi="Times New Roman" w:cs="Times New Roman"/>
+        </w:rPr>
+        <w:t>A[</w:t>
+      </w:r>
+      <w:proofErr w:type="gramEnd"/>
+      <w:r>
+        <w:rPr>
+          <w:rFonts w:ascii="Times New Roman" w:hAnsi="Times New Roman" w:cs="Times New Roman"/>
+        </w:rPr>
+        <w:t>1] into sorted sequence A[0]</w:t>
       </w:r>
     </w:p>
     <w:p>
-      <w:r>
-        <w:t>The second round put A[2] into sorted sequence A[0..1]</w:t>
+      <w:pPr>
+        <w:rPr>
+          <w:rFonts w:ascii="Times New Roman" w:hAnsi="Times New Roman" w:cs="Times New Roman"/>
+        </w:rPr>
+      </w:pPr>
+      <w:r>
+        <w:rPr>
+          <w:rFonts w:ascii="Times New Roman" w:hAnsi="Times New Roman" w:cs="Times New Roman"/>
+        </w:rPr>
+        <w:t xml:space="preserve">The second round put </w:t>
+      </w:r>
+      <w:proofErr w:type="gramStart"/>
+      <w:r>
+        <w:rPr>
+          <w:rFonts w:ascii="Times New Roman" w:hAnsi="Times New Roman" w:cs="Times New Roman"/>
+        </w:rPr>
+        <w:t>A[</w:t>
+      </w:r>
+      <w:proofErr w:type="gramEnd"/>
+      <w:r>
+        <w:rPr>
+          <w:rFonts w:ascii="Times New Roman" w:hAnsi="Times New Roman" w:cs="Times New Roman"/>
+        </w:rPr>
+        <w:t>2] into sorted sequence A[0..1]</w:t>
       </w:r>
     </w:p>
     <w:p>
-      <w:r>
+      <w:pPr>
+        <w:rPr>
+          <w:rFonts w:ascii="Times New Roman" w:hAnsi="Times New Roman" w:cs="Times New Roman"/>
+        </w:rPr>
+      </w:pPr>
+      <w:r>
+        <w:rPr>
+          <w:rFonts w:ascii="Times New Roman" w:hAnsi="Times New Roman" w:cs="Times New Roman"/>
+        </w:rPr>
         <w:t>..</w:t>
       </w:r>
     </w:p>
     <w:p>
-      <w:r>
-        <w:t>The last round put A[n-1] into sorted sequence A[0..n-2]</w:t>
+      <w:pPr>
+        <w:rPr>
+          <w:rFonts w:ascii="Times New Roman" w:hAnsi="Times New Roman" w:cs="Times New Roman"/>
+        </w:rPr>
+      </w:pPr>
+      <w:r>
+        <w:rPr>
+          <w:rFonts w:ascii="Times New Roman" w:hAnsi="Times New Roman" w:cs="Times New Roman"/>
+        </w:rPr>
+        <w:t xml:space="preserve">The last round put </w:t>
+      </w:r>
+      <w:proofErr w:type="gramStart"/>
+      <w:r>
+        <w:rPr>
+          <w:rFonts w:ascii="Times New Roman" w:hAnsi="Times New Roman" w:cs="Times New Roman"/>
+        </w:rPr>
+        <w:t>A[</w:t>
+      </w:r>
+      <w:proofErr w:type="gramEnd"/>
+      <w:r>
+        <w:rPr>
+          <w:rFonts w:ascii="Times New Roman" w:hAnsi="Times New Roman" w:cs="Times New Roman"/>
+        </w:rPr>
+        <w:t>n-1] into sorted sequence A[0..n-2]</w:t>
       </w:r>
     </w:p>
     <w:p>
       <w:pPr>
         <w:pStyle w:val="Heading3"/>
         <w:spacing w:before="120" w:after="120" w:line="240" w:lineRule="exact"/>
+        <w:rPr>
+          <w:rFonts w:ascii="Times New Roman" w:hAnsi="Times New Roman" w:cs="Times New Roman"/>
+        </w:rPr>
       </w:pPr>
       <w:bookmarkStart w:id="1" w:name="OLE_LINK4"/>
       <w:bookmarkStart w:id="2" w:name="OLE_LINK5"/>
       <w:r>
+        <w:rPr>
+          <w:rFonts w:ascii="Times New Roman" w:hAnsi="Times New Roman" w:cs="Times New Roman"/>
+        </w:rPr>
         <w:t>Pseudocode</w:t>
       </w:r>
     </w:p>
     <w:bookmarkEnd w:id="1"/>
     <w:bookmarkEnd w:id="2"/>
     <w:p>
-      <w:r>
-        <w:t>Insertion Sort A[n]</w:t>
+      <w:pPr>
+        <w:rPr>
+          <w:rFonts w:ascii="Times New Roman" w:hAnsi="Times New Roman" w:cs="Times New Roman"/>
+        </w:rPr>
+      </w:pPr>
+      <w:r>
+        <w:rPr>
+          <w:rFonts w:ascii="Times New Roman" w:hAnsi="Times New Roman" w:cs="Times New Roman"/>
+        </w:rPr>
+        <w:t xml:space="preserve">Insertion Sort </w:t>
+      </w:r>
+      <w:proofErr w:type="gramStart"/>
+      <w:r>
+        <w:rPr>
+          <w:rFonts w:ascii="Times New Roman" w:hAnsi="Times New Roman" w:cs="Times New Roman"/>
+        </w:rPr>
+        <w:t>A[</w:t>
+      </w:r>
+      <w:proofErr w:type="gramEnd"/>
+      <w:r>
+        <w:rPr>
+          <w:rFonts w:ascii="Times New Roman" w:hAnsi="Times New Roman" w:cs="Times New Roman"/>
+        </w:rPr>
+        <w:t>n]</w:t>
       </w:r>
     </w:p>
     <w:p>
-      <w:r>
-        <w:t>For i = 1 to n</w:t>
-      </w:r>
-      <w:r>
+      <w:pPr>
+        <w:rPr>
+          <w:rFonts w:ascii="Times New Roman" w:hAnsi="Times New Roman" w:cs="Times New Roman"/>
+        </w:rPr>
+      </w:pPr>
+      <w:r>
+        <w:rPr>
+          <w:rFonts w:ascii="Times New Roman" w:hAnsi="Times New Roman" w:cs="Times New Roman"/>
+        </w:rPr>
+        <w:t xml:space="preserve">For </w:t>
+      </w:r>
+      <w:proofErr w:type="spellStart"/>
+      <w:r>
+        <w:rPr>
+          <w:rFonts w:ascii="Times New Roman" w:hAnsi="Times New Roman" w:cs="Times New Roman"/>
+        </w:rPr>
+        <w:t>i</w:t>
+      </w:r>
+      <w:proofErr w:type="spellEnd"/>
+      <w:r>
+        <w:rPr>
+          <w:rFonts w:ascii="Times New Roman" w:hAnsi="Times New Roman" w:cs="Times New Roman"/>
+        </w:rPr>
+        <w:t xml:space="preserve"> = 1 to n</w:t>
+      </w:r>
+      <w:r>
+        <w:rPr>
+          <w:rFonts w:ascii="Times New Roman" w:hAnsi="Times New Roman" w:cs="Times New Roman"/>
+        </w:rPr>
         <w:t xml:space="preserve"> </w:t>
       </w:r>
       <w:r>
+        <w:rPr>
+          <w:rFonts w:ascii="Times New Roman" w:hAnsi="Times New Roman" w:cs="Times New Roman"/>
+        </w:rPr>
         <w:t>–</w:t>
       </w:r>
       <w:r>
+        <w:rPr>
+          <w:rFonts w:ascii="Times New Roman" w:hAnsi="Times New Roman" w:cs="Times New Roman"/>
+        </w:rPr>
         <w:t xml:space="preserve"> </w:t>
       </w:r>
       <w:r>
+        <w:rPr>
+          <w:rFonts w:ascii="Times New Roman" w:hAnsi="Times New Roman" w:cs="Times New Roman"/>
+        </w:rPr>
         <w:t>1</w:t>
       </w:r>
     </w:p>
     <w:p>
-      <w:r>
+      <w:pPr>
+        <w:rPr>
+          <w:rFonts w:ascii="Times New Roman" w:hAnsi="Times New Roman" w:cs="Times New Roman"/>
+        </w:rPr>
+      </w:pPr>
+      <w:r>
+        <w:rPr>
+          <w:rFonts w:ascii="Times New Roman" w:hAnsi="Times New Roman" w:cs="Times New Roman"/>
+        </w:rPr>
         <w:t xml:space="preserve">    </w:t>
       </w:r>
       <w:r>
-        <w:t>Key = A[i]</w:t>
+        <w:rPr>
+          <w:rFonts w:ascii="Times New Roman" w:hAnsi="Times New Roman" w:cs="Times New Roman"/>
+        </w:rPr>
+        <w:t>Key = A[</w:t>
+      </w:r>
+      <w:proofErr w:type="spellStart"/>
+      <w:r>
+        <w:rPr>
+          <w:rFonts w:ascii="Times New Roman" w:hAnsi="Times New Roman" w:cs="Times New Roman"/>
+        </w:rPr>
+        <w:t>i</w:t>
+      </w:r>
+      <w:proofErr w:type="spellEnd"/>
+      <w:r>
+        <w:rPr>
+          <w:rFonts w:ascii="Times New Roman" w:hAnsi="Times New Roman" w:cs="Times New Roman"/>
+        </w:rPr>
+        <w:t>]</w:t>
       </w:r>
     </w:p>
     <w:p>
+      <w:pPr>
+        <w:rPr>
+          <w:rFonts w:ascii="Times New Roman" w:hAnsi="Times New Roman" w:cs="Times New Roman"/>
+        </w:rPr>
+      </w:pPr>
       <w:bookmarkStart w:id="3" w:name="OLE_LINK2"/>
       <w:bookmarkStart w:id="4" w:name="OLE_LINK3"/>
       <w:r>
+        <w:rPr>
+          <w:rFonts w:ascii="Times New Roman" w:hAnsi="Times New Roman" w:cs="Times New Roman"/>
+        </w:rPr>
         <w:t xml:space="preserve">    </w:t>
       </w:r>
       <w:bookmarkEnd w:id="3"/>
       <w:bookmarkEnd w:id="4"/>
       <w:r>
-        <w:t>While i &gt; 0 &amp;&amp; key &lt; A[i - 1]</w:t>
+        <w:rPr>
+          <w:rFonts w:ascii="Times New Roman" w:hAnsi="Times New Roman" w:cs="Times New Roman"/>
+        </w:rPr>
+        <w:t xml:space="preserve">While </w:t>
+      </w:r>
+      <w:proofErr w:type="spellStart"/>
+      <w:r>
+        <w:rPr>
+          <w:rFonts w:ascii="Times New Roman" w:hAnsi="Times New Roman" w:cs="Times New Roman"/>
+        </w:rPr>
+        <w:t>i</w:t>
+      </w:r>
+      <w:proofErr w:type="spellEnd"/>
+      <w:r>
+        <w:rPr>
+          <w:rFonts w:ascii="Times New Roman" w:hAnsi="Times New Roman" w:cs="Times New Roman"/>
+        </w:rPr>
+        <w:t xml:space="preserve"> &gt; 0 &amp;&amp; key &lt; </w:t>
+      </w:r>
+      <w:proofErr w:type="gramStart"/>
+      <w:r>
+        <w:rPr>
+          <w:rFonts w:ascii="Times New Roman" w:hAnsi="Times New Roman" w:cs="Times New Roman"/>
+        </w:rPr>
+        <w:t>A[</w:t>
+      </w:r>
+      <w:proofErr w:type="spellStart"/>
+      <w:proofErr w:type="gramEnd"/>
+      <w:r>
+        <w:rPr>
+          <w:rFonts w:ascii="Times New Roman" w:hAnsi="Times New Roman" w:cs="Times New Roman"/>
+        </w:rPr>
+        <w:t>i</w:t>
+      </w:r>
+      <w:proofErr w:type="spellEnd"/>
+      <w:r>
+        <w:rPr>
+          <w:rFonts w:ascii="Times New Roman" w:hAnsi="Times New Roman" w:cs="Times New Roman"/>
+        </w:rPr>
+        <w:t xml:space="preserve"> - 1]</w:t>
       </w:r>
     </w:p>
     <w:p>
-      <w:r>
+      <w:pPr>
+        <w:rPr>
+          <w:rFonts w:ascii="Times New Roman" w:hAnsi="Times New Roman" w:cs="Times New Roman"/>
+        </w:rPr>
+      </w:pPr>
+      <w:r>
+        <w:rPr>
+          <w:rFonts w:ascii="Times New Roman" w:hAnsi="Times New Roman" w:cs="Times New Roman"/>
+        </w:rPr>
         <w:t xml:space="preserve">        </w:t>
       </w:r>
       <w:r>
-        <w:t xml:space="preserve"> A[i - 1] = key</w:t>
+        <w:rPr>
+          <w:rFonts w:ascii="Times New Roman" w:hAnsi="Times New Roman" w:cs="Times New Roman"/>
+        </w:rPr>
+        <w:t xml:space="preserve"> </w:t>
+      </w:r>
+      <w:proofErr w:type="gramStart"/>
+      <w:r>
+        <w:rPr>
+          <w:rFonts w:ascii="Times New Roman" w:hAnsi="Times New Roman" w:cs="Times New Roman"/>
+        </w:rPr>
+        <w:t>A[</w:t>
+      </w:r>
+      <w:proofErr w:type="spellStart"/>
+      <w:proofErr w:type="gramEnd"/>
+      <w:r>
+        <w:rPr>
+          <w:rFonts w:ascii="Times New Roman" w:hAnsi="Times New Roman" w:cs="Times New Roman"/>
+        </w:rPr>
+        <w:t>i</w:t>
+      </w:r>
+      <w:proofErr w:type="spellEnd"/>
+      <w:r>
+        <w:rPr>
+          <w:rFonts w:ascii="Times New Roman" w:hAnsi="Times New Roman" w:cs="Times New Roman"/>
+        </w:rPr>
+        <w:t xml:space="preserve"> - 1] = key</w:t>
       </w:r>
     </w:p>
     <w:p>
-      <w:r>
+      <w:pPr>
+        <w:rPr>
+          <w:rFonts w:ascii="Times New Roman" w:hAnsi="Times New Roman" w:cs="Times New Roman"/>
+        </w:rPr>
+      </w:pPr>
+      <w:r>
+        <w:rPr>
+          <w:rFonts w:ascii="Times New Roman" w:hAnsi="Times New Roman" w:cs="Times New Roman"/>
+        </w:rPr>
         <w:t xml:space="preserve">        </w:t>
       </w:r>
       <w:r>
-        <w:t xml:space="preserve"> i--</w:t>
-      </w:r>
+        <w:rPr>
+          <w:rFonts w:ascii="Times New Roman" w:hAnsi="Times New Roman" w:cs="Times New Roman"/>
+        </w:rPr>
+        <w:t xml:space="preserve"> </w:t>
+      </w:r>
+      <w:proofErr w:type="spellStart"/>
+      <w:proofErr w:type="gramStart"/>
+      <w:r>
+        <w:rPr>
+          <w:rFonts w:ascii="Times New Roman" w:hAnsi="Times New Roman" w:cs="Times New Roman"/>
+        </w:rPr>
+        <w:t>i</w:t>
+      </w:r>
+      <w:proofErr w:type="spellEnd"/>
+      <w:r>
+        <w:rPr>
+          <w:rFonts w:ascii="Times New Roman" w:hAnsi="Times New Roman" w:cs="Times New Roman"/>
+        </w:rPr>
+        <w:t>--</w:t>
+      </w:r>
+      <w:proofErr w:type="gramEnd"/>
     </w:p>
     <w:p>
-      <w:r>
-        <w:t xml:space="preserve">    </w:t>
-      </w:r>
-      <w:r>
-        <w:t>A[i] = key</w:t>
+      <w:pPr>
+        <w:rPr>
+          <w:rFonts w:ascii="Times New Roman" w:hAnsi="Times New Roman" w:cs="Times New Roman"/>
+        </w:rPr>
+      </w:pPr>
+      <w:r>
+        <w:rPr>
+          <w:rFonts w:ascii="Times New Roman" w:hAnsi="Times New Roman" w:cs="Times New Roman"/>
+        </w:rPr>
+        <w:t xml:space="preserve">    A[</w:t>
+      </w:r>
+      <w:proofErr w:type="spellStart"/>
+      <w:r>
+        <w:rPr>
+          <w:rFonts w:ascii="Times New Roman" w:hAnsi="Times New Roman" w:cs="Times New Roman"/>
+        </w:rPr>
+        <w:t>i</w:t>
+      </w:r>
+      <w:proofErr w:type="spellEnd"/>
+      <w:r>
+        <w:rPr>
+          <w:rFonts w:ascii="Times New Roman" w:hAnsi="Times New Roman" w:cs="Times New Roman"/>
+        </w:rPr>
+        <w:t>] = key</w:t>
       </w:r>
     </w:p>
     <w:p>
-      <w:r>
+      <w:pPr>
+        <w:rPr>
+          <w:rFonts w:ascii="Times New Roman" w:hAnsi="Times New Roman" w:cs="Times New Roman"/>
+        </w:rPr>
+      </w:pPr>
+      <w:r>
+        <w:rPr>
+          <w:rFonts w:ascii="Times New Roman" w:hAnsi="Times New Roman" w:cs="Times New Roman"/>
+        </w:rPr>
         <w:br w:type="page"/>
       </w:r>
     </w:p>
@@ -1529,12 +1946,14 @@
                 <w:rFonts w:ascii="Times New Roman" w:hAnsi="Times New Roman" w:cs="Times New Roman"/>
               </w:rPr>
             </w:pPr>
+            <w:proofErr w:type="spellStart"/>
             <w:r>
               <w:rPr>
                 <w:rFonts w:ascii="Times New Roman" w:hAnsi="Times New Roman" w:cs="Times New Roman"/>
               </w:rPr>
               <w:t>init</w:t>
             </w:r>
+            <w:proofErr w:type="spellEnd"/>
           </w:p>
         </w:tc>
         <w:tc>
@@ -1714,19 +2133,7 @@
               <w:rPr>
                 <w:rFonts w:ascii="Times New Roman" w:hAnsi="Times New Roman" w:cs="Times New Roman"/>
               </w:rPr>
-              <w:t xml:space="preserve">1 </w:t>
-            </w:r>
-            <w:r>
-              <w:rPr>
-                <w:rFonts w:ascii="Times New Roman" w:hAnsi="Times New Roman" w:cs="Times New Roman"/>
-              </w:rPr>
-              <w:t>3</w:t>
-            </w:r>
-            <w:r>
-              <w:rPr>
-                <w:rFonts w:ascii="Times New Roman" w:hAnsi="Times New Roman" w:cs="Times New Roman"/>
-              </w:rPr>
-              <w:t xml:space="preserve"> </w:t>
+              <w:t xml:space="preserve">1 3 </w:t>
             </w:r>
             <w:r>
               <w:rPr>
@@ -1782,31 +2189,7 @@
               <w:rPr>
                 <w:rFonts w:ascii="Times New Roman" w:hAnsi="Times New Roman" w:cs="Times New Roman"/>
               </w:rPr>
-              <w:t xml:space="preserve">1 </w:t>
-            </w:r>
-            <w:r>
-              <w:rPr>
-                <w:rFonts w:ascii="Times New Roman" w:hAnsi="Times New Roman" w:cs="Times New Roman"/>
-              </w:rPr>
-              <w:t>3</w:t>
-            </w:r>
-            <w:r>
-              <w:rPr>
-                <w:rFonts w:ascii="Times New Roman" w:hAnsi="Times New Roman" w:cs="Times New Roman"/>
-              </w:rPr>
-              <w:t xml:space="preserve"> </w:t>
-            </w:r>
-            <w:r>
-              <w:rPr>
-                <w:rFonts w:ascii="Times New Roman" w:hAnsi="Times New Roman" w:cs="Times New Roman"/>
-              </w:rPr>
-              <w:t>4</w:t>
-            </w:r>
-            <w:r>
-              <w:rPr>
-                <w:rFonts w:ascii="Times New Roman" w:hAnsi="Times New Roman" w:cs="Times New Roman"/>
-              </w:rPr>
-              <w:t xml:space="preserve"> </w:t>
+              <w:t xml:space="preserve">1 3 4 </w:t>
             </w:r>
             <w:r>
               <w:rPr>
@@ -1820,13 +2203,7 @@
               <w:rPr>
                 <w:rFonts w:ascii="Times New Roman" w:hAnsi="Times New Roman" w:cs="Times New Roman"/>
               </w:rPr>
-              <w:t xml:space="preserve"> </w:t>
-            </w:r>
-            <w:r>
-              <w:rPr>
-                <w:rFonts w:ascii="Times New Roman" w:hAnsi="Times New Roman" w:cs="Times New Roman"/>
-              </w:rPr>
-              <w:t>9 8 7</w:t>
+              <w:t xml:space="preserve"> 9 8 7</w:t>
             </w:r>
           </w:p>
         </w:tc>
@@ -1868,37 +2245,7 @@
               <w:rPr>
                 <w:rFonts w:ascii="Times New Roman" w:hAnsi="Times New Roman" w:cs="Times New Roman"/>
               </w:rPr>
-              <w:t xml:space="preserve">1 </w:t>
-            </w:r>
-            <w:r>
-              <w:rPr>
-                <w:rFonts w:ascii="Times New Roman" w:hAnsi="Times New Roman" w:cs="Times New Roman"/>
-              </w:rPr>
-              <w:t>3</w:t>
-            </w:r>
-            <w:r>
-              <w:rPr>
-                <w:rFonts w:ascii="Times New Roman" w:hAnsi="Times New Roman" w:cs="Times New Roman"/>
-              </w:rPr>
-              <w:t xml:space="preserve"> </w:t>
-            </w:r>
-            <w:r>
-              <w:rPr>
-                <w:rFonts w:ascii="Times New Roman" w:hAnsi="Times New Roman" w:cs="Times New Roman"/>
-              </w:rPr>
-              <w:t>4</w:t>
-            </w:r>
-            <w:r>
-              <w:rPr>
-                <w:rFonts w:ascii="Times New Roman" w:hAnsi="Times New Roman" w:cs="Times New Roman"/>
-              </w:rPr>
-              <w:t xml:space="preserve"> </w:t>
-            </w:r>
-            <w:r>
-              <w:rPr>
-                <w:rFonts w:ascii="Times New Roman" w:hAnsi="Times New Roman" w:cs="Times New Roman"/>
-              </w:rPr>
-              <w:t xml:space="preserve">5 </w:t>
+              <w:t xml:space="preserve">1 3 4 5 </w:t>
             </w:r>
             <w:r>
               <w:rPr>
@@ -1912,13 +2259,7 @@
               <w:rPr>
                 <w:rFonts w:ascii="Times New Roman" w:hAnsi="Times New Roman" w:cs="Times New Roman"/>
               </w:rPr>
-              <w:t xml:space="preserve"> </w:t>
-            </w:r>
-            <w:r>
-              <w:rPr>
-                <w:rFonts w:ascii="Times New Roman" w:hAnsi="Times New Roman" w:cs="Times New Roman"/>
-              </w:rPr>
-              <w:t xml:space="preserve">9 8 </w:t>
+              <w:t xml:space="preserve"> 9 8 </w:t>
             </w:r>
           </w:p>
         </w:tc>
@@ -1960,43 +2301,7 @@
               <w:rPr>
                 <w:rFonts w:ascii="Times New Roman" w:hAnsi="Times New Roman" w:cs="Times New Roman"/>
               </w:rPr>
-              <w:t xml:space="preserve">1 </w:t>
-            </w:r>
-            <w:r>
-              <w:rPr>
-                <w:rFonts w:ascii="Times New Roman" w:hAnsi="Times New Roman" w:cs="Times New Roman"/>
-              </w:rPr>
-              <w:t>3</w:t>
-            </w:r>
-            <w:r>
-              <w:rPr>
-                <w:rFonts w:ascii="Times New Roman" w:hAnsi="Times New Roman" w:cs="Times New Roman"/>
-              </w:rPr>
-              <w:t xml:space="preserve"> </w:t>
-            </w:r>
-            <w:r>
-              <w:rPr>
-                <w:rFonts w:ascii="Times New Roman" w:hAnsi="Times New Roman" w:cs="Times New Roman"/>
-              </w:rPr>
-              <w:t>4</w:t>
-            </w:r>
-            <w:r>
-              <w:rPr>
-                <w:rFonts w:ascii="Times New Roman" w:hAnsi="Times New Roman" w:cs="Times New Roman"/>
-              </w:rPr>
-              <w:t xml:space="preserve"> </w:t>
-            </w:r>
-            <w:r>
-              <w:rPr>
-                <w:rFonts w:ascii="Times New Roman" w:hAnsi="Times New Roman" w:cs="Times New Roman"/>
-              </w:rPr>
-              <w:t xml:space="preserve">5 </w:t>
-            </w:r>
-            <w:r>
-              <w:rPr>
-                <w:rFonts w:ascii="Times New Roman" w:hAnsi="Times New Roman" w:cs="Times New Roman"/>
-              </w:rPr>
-              <w:t>7</w:t>
+              <w:t>1 3 4 5 7</w:t>
             </w:r>
             <w:r>
               <w:rPr>
@@ -2017,13 +2322,7 @@
               <w:rPr>
                 <w:rFonts w:ascii="Times New Roman" w:hAnsi="Times New Roman" w:cs="Times New Roman"/>
               </w:rPr>
-              <w:t xml:space="preserve"> </w:t>
-            </w:r>
-            <w:r>
-              <w:rPr>
-                <w:rFonts w:ascii="Times New Roman" w:hAnsi="Times New Roman" w:cs="Times New Roman"/>
-              </w:rPr>
-              <w:t xml:space="preserve">9 </w:t>
+              <w:t xml:space="preserve"> 9 </w:t>
             </w:r>
           </w:p>
         </w:tc>
@@ -2033,25 +2332,68 @@
       <w:pPr>
         <w:pStyle w:val="Heading3"/>
         <w:spacing w:before="120" w:after="120" w:line="240" w:lineRule="exact"/>
+        <w:rPr>
+          <w:rFonts w:ascii="Times New Roman" w:hAnsi="Times New Roman" w:cs="Times New Roman"/>
+        </w:rPr>
       </w:pPr>
       <w:r>
+        <w:rPr>
+          <w:rFonts w:ascii="Times New Roman" w:hAnsi="Times New Roman" w:cs="Times New Roman"/>
+        </w:rPr>
         <w:t>Algorithm</w:t>
       </w:r>
     </w:p>
     <w:p>
-      <w:r>
+      <w:pPr>
+        <w:rPr>
+          <w:rFonts w:ascii="Times New Roman" w:hAnsi="Times New Roman" w:cs="Times New Roman"/>
+        </w:rPr>
+      </w:pPr>
+      <w:r>
+        <w:rPr>
+          <w:rFonts w:ascii="Times New Roman" w:hAnsi="Times New Roman" w:cs="Times New Roman"/>
+        </w:rPr>
         <w:t xml:space="preserve">The </w:t>
       </w:r>
       <w:r>
-        <w:t>first round mark index(0)</w:t>
-      </w:r>
-      <w:r>
-        <w:t xml:space="preserve"> as minimal, find index(i) that have smallest value in index(0..n-1), swap(0,i</w:t>
-      </w:r>
-      <w:bookmarkStart w:id="5" w:name="_GoBack"/>
-      <w:bookmarkEnd w:id="5"/>
-      <w:r>
-        <w:t>)</w:t>
+        <w:rPr>
+          <w:rFonts w:ascii="Times New Roman" w:hAnsi="Times New Roman" w:cs="Times New Roman"/>
+        </w:rPr>
+        <w:t xml:space="preserve">first round mark </w:t>
+      </w:r>
+      <w:proofErr w:type="gramStart"/>
+      <w:r>
+        <w:rPr>
+          <w:rFonts w:ascii="Times New Roman" w:hAnsi="Times New Roman" w:cs="Times New Roman"/>
+        </w:rPr>
+        <w:t>index(</w:t>
+      </w:r>
+      <w:proofErr w:type="gramEnd"/>
+      <w:r>
+        <w:rPr>
+          <w:rFonts w:ascii="Times New Roman" w:hAnsi="Times New Roman" w:cs="Times New Roman"/>
+        </w:rPr>
+        <w:t>0)</w:t>
+      </w:r>
+      <w:r>
+        <w:rPr>
+          <w:rFonts w:ascii="Times New Roman" w:hAnsi="Times New Roman" w:cs="Times New Roman"/>
+        </w:rPr>
+        <w:t xml:space="preserve"> as minimal, find index(</w:t>
+      </w:r>
+      <w:proofErr w:type="spellStart"/>
+      <w:r>
+        <w:rPr>
+          <w:rFonts w:ascii="Times New Roman" w:hAnsi="Times New Roman" w:cs="Times New Roman"/>
+        </w:rPr>
+        <w:t>i</w:t>
+      </w:r>
+      <w:proofErr w:type="spellEnd"/>
+      <w:r>
+        <w:rPr>
+          <w:rFonts w:ascii="Times New Roman" w:hAnsi="Times New Roman" w:cs="Times New Roman"/>
+        </w:rPr>
+        <w:t>) that have smallest value in index(0..n-1), swap(0,i)</w:t>
       </w:r>
     </w:p>
     <w:p>
@@ -2059,73 +2401,2809 @@
         <w:pStyle w:val="Heading3"/>
         <w:spacing w:before="120" w:after="120" w:line="240" w:lineRule="exact"/>
         <w:rPr>
-          <w:rFonts w:hint="eastAsia"/>
+          <w:rFonts w:ascii="Times New Roman" w:hAnsi="Times New Roman" w:cs="Times New Roman"/>
         </w:rPr>
       </w:pPr>
-      <w:r>
+      <w:bookmarkStart w:id="5" w:name="OLE_LINK6"/>
+      <w:bookmarkStart w:id="6" w:name="OLE_LINK7"/>
+      <w:r>
+        <w:rPr>
+          <w:rFonts w:ascii="Times New Roman" w:hAnsi="Times New Roman" w:cs="Times New Roman"/>
+        </w:rPr>
         <w:t>Pseudocode</w:t>
+      </w:r>
+    </w:p>
+    <w:bookmarkEnd w:id="5"/>
+    <w:bookmarkEnd w:id="6"/>
+    <w:p>
+      <w:pPr>
+        <w:rPr>
+          <w:rFonts w:ascii="Times New Roman" w:hAnsi="Times New Roman" w:cs="Times New Roman"/>
+        </w:rPr>
+      </w:pPr>
+      <w:r>
+        <w:rPr>
+          <w:rFonts w:ascii="Times New Roman" w:hAnsi="Times New Roman" w:cs="Times New Roman"/>
+        </w:rPr>
+        <w:t xml:space="preserve">Selection Sort </w:t>
+      </w:r>
+      <w:proofErr w:type="gramStart"/>
+      <w:r>
+        <w:rPr>
+          <w:rFonts w:ascii="Times New Roman" w:hAnsi="Times New Roman" w:cs="Times New Roman"/>
+        </w:rPr>
+        <w:t>A[</w:t>
+      </w:r>
+      <w:proofErr w:type="gramEnd"/>
+      <w:r>
+        <w:rPr>
+          <w:rFonts w:ascii="Times New Roman" w:hAnsi="Times New Roman" w:cs="Times New Roman"/>
+        </w:rPr>
+        <w:t>n]</w:t>
       </w:r>
     </w:p>
     <w:p>
-      <w:r>
-        <w:rPr>
-          <w:rFonts w:hint="eastAsia"/>
-        </w:rPr>
-        <w:t>Selection Sort</w:t>
-      </w:r>
-      <w:r>
-        <w:t xml:space="preserve"> A[n]</w:t>
+      <w:pPr>
+        <w:rPr>
+          <w:rFonts w:ascii="Times New Roman" w:hAnsi="Times New Roman" w:cs="Times New Roman"/>
+        </w:rPr>
+      </w:pPr>
+      <w:proofErr w:type="gramStart"/>
+      <w:r>
+        <w:rPr>
+          <w:rFonts w:ascii="Times New Roman" w:hAnsi="Times New Roman" w:cs="Times New Roman"/>
+        </w:rPr>
+        <w:t>f</w:t>
+      </w:r>
+      <w:r>
+        <w:rPr>
+          <w:rFonts w:ascii="Times New Roman" w:hAnsi="Times New Roman" w:cs="Times New Roman"/>
+        </w:rPr>
+        <w:t>or</w:t>
+      </w:r>
+      <w:proofErr w:type="gramEnd"/>
+      <w:r>
+        <w:rPr>
+          <w:rFonts w:ascii="Times New Roman" w:hAnsi="Times New Roman" w:cs="Times New Roman"/>
+        </w:rPr>
+        <w:t xml:space="preserve"> </w:t>
+      </w:r>
+      <w:proofErr w:type="spellStart"/>
+      <w:r>
+        <w:rPr>
+          <w:rFonts w:ascii="Times New Roman" w:hAnsi="Times New Roman" w:cs="Times New Roman"/>
+        </w:rPr>
+        <w:t>i</w:t>
+      </w:r>
+      <w:proofErr w:type="spellEnd"/>
+      <w:r>
+        <w:rPr>
+          <w:rFonts w:ascii="Times New Roman" w:hAnsi="Times New Roman" w:cs="Times New Roman"/>
+        </w:rPr>
+        <w:t xml:space="preserve"> = </w:t>
+      </w:r>
+      <w:r>
+        <w:rPr>
+          <w:rFonts w:ascii="Times New Roman" w:hAnsi="Times New Roman" w:cs="Times New Roman"/>
+        </w:rPr>
+        <w:t>0</w:t>
+      </w:r>
+      <w:r>
+        <w:rPr>
+          <w:rFonts w:ascii="Times New Roman" w:hAnsi="Times New Roman" w:cs="Times New Roman"/>
+        </w:rPr>
+        <w:t xml:space="preserve"> to n-</w:t>
+      </w:r>
+      <w:r>
+        <w:rPr>
+          <w:rFonts w:ascii="Times New Roman" w:hAnsi="Times New Roman" w:cs="Times New Roman"/>
+        </w:rPr>
+        <w:t>2</w:t>
       </w:r>
     </w:p>
     <w:p>
-      <w:r>
-        <w:t>f</w:t>
-      </w:r>
-      <w:r>
-        <w:t xml:space="preserve">or i = </w:t>
-      </w:r>
-      <w:r>
-        <w:t>0</w:t>
-      </w:r>
-      <w:r>
-        <w:t xml:space="preserve"> to n-</w:t>
-      </w:r>
-      <w:r>
-        <w:t>2</w:t>
-      </w:r>
+      <w:pPr>
+        <w:rPr>
+          <w:rFonts w:ascii="Times New Roman" w:hAnsi="Times New Roman" w:cs="Times New Roman"/>
+        </w:rPr>
+      </w:pPr>
+      <w:r>
+        <w:rPr>
+          <w:rFonts w:ascii="Times New Roman" w:hAnsi="Times New Roman" w:cs="Times New Roman"/>
+        </w:rPr>
+        <w:t xml:space="preserve">    </w:t>
+      </w:r>
+      <w:proofErr w:type="gramStart"/>
+      <w:r>
+        <w:rPr>
+          <w:rFonts w:ascii="Times New Roman" w:hAnsi="Times New Roman" w:cs="Times New Roman"/>
+        </w:rPr>
+        <w:t>min</w:t>
+      </w:r>
+      <w:proofErr w:type="gramEnd"/>
+      <w:r>
+        <w:rPr>
+          <w:rFonts w:ascii="Times New Roman" w:hAnsi="Times New Roman" w:cs="Times New Roman"/>
+        </w:rPr>
+        <w:t xml:space="preserve"> = </w:t>
+      </w:r>
+      <w:proofErr w:type="spellStart"/>
+      <w:r>
+        <w:rPr>
+          <w:rFonts w:ascii="Times New Roman" w:hAnsi="Times New Roman" w:cs="Times New Roman"/>
+        </w:rPr>
+        <w:t>i</w:t>
+      </w:r>
+      <w:proofErr w:type="spellEnd"/>
     </w:p>
     <w:p>
-      <w:r>
-        <w:t xml:space="preserve">    min = i</w:t>
+      <w:pPr>
+        <w:rPr>
+          <w:rFonts w:ascii="Times New Roman" w:hAnsi="Times New Roman" w:cs="Times New Roman"/>
+        </w:rPr>
+      </w:pPr>
+      <w:r>
+        <w:rPr>
+          <w:rFonts w:ascii="Times New Roman" w:hAnsi="Times New Roman" w:cs="Times New Roman"/>
+        </w:rPr>
+        <w:t xml:space="preserve">    </w:t>
+      </w:r>
+      <w:proofErr w:type="gramStart"/>
+      <w:r>
+        <w:rPr>
+          <w:rFonts w:ascii="Times New Roman" w:hAnsi="Times New Roman" w:cs="Times New Roman"/>
+        </w:rPr>
+        <w:t>for</w:t>
+      </w:r>
+      <w:proofErr w:type="gramEnd"/>
+      <w:r>
+        <w:rPr>
+          <w:rFonts w:ascii="Times New Roman" w:hAnsi="Times New Roman" w:cs="Times New Roman"/>
+        </w:rPr>
+        <w:t xml:space="preserve"> j = i+1 to n-1</w:t>
       </w:r>
     </w:p>
     <w:p>
-      <w:r>
-        <w:t xml:space="preserve">    </w:t>
-      </w:r>
-      <w:r>
-        <w:t>for j = i+1 to n-1</w:t>
+      <w:pPr>
+        <w:rPr>
+          <w:rFonts w:ascii="Times New Roman" w:hAnsi="Times New Roman" w:cs="Times New Roman"/>
+        </w:rPr>
+      </w:pPr>
+      <w:r>
+        <w:rPr>
+          <w:rFonts w:ascii="Times New Roman" w:hAnsi="Times New Roman" w:cs="Times New Roman"/>
+        </w:rPr>
+        <w:t xml:space="preserve">        </w:t>
+      </w:r>
+      <w:proofErr w:type="gramStart"/>
+      <w:r>
+        <w:rPr>
+          <w:rFonts w:ascii="Times New Roman" w:hAnsi="Times New Roman" w:cs="Times New Roman"/>
+        </w:rPr>
+        <w:t>if</w:t>
+      </w:r>
+      <w:proofErr w:type="gramEnd"/>
+      <w:r>
+        <w:rPr>
+          <w:rFonts w:ascii="Times New Roman" w:hAnsi="Times New Roman" w:cs="Times New Roman"/>
+        </w:rPr>
+        <w:t xml:space="preserve"> (A[j] &lt; A[min])</w:t>
       </w:r>
     </w:p>
     <w:p>
-      <w:r>
-        <w:t xml:space="preserve">        </w:t>
-      </w:r>
-      <w:r>
-        <w:t>if (A[j] &lt; A[min])</w:t>
+      <w:pPr>
+        <w:rPr>
+          <w:rFonts w:ascii="Times New Roman" w:hAnsi="Times New Roman" w:cs="Times New Roman"/>
+        </w:rPr>
+      </w:pPr>
+      <w:r>
+        <w:rPr>
+          <w:rFonts w:ascii="Times New Roman" w:hAnsi="Times New Roman" w:cs="Times New Roman"/>
+        </w:rPr>
+        <w:t xml:space="preserve">            </w:t>
+      </w:r>
+      <w:proofErr w:type="gramStart"/>
+      <w:r>
+        <w:rPr>
+          <w:rFonts w:ascii="Times New Roman" w:hAnsi="Times New Roman" w:cs="Times New Roman"/>
+        </w:rPr>
+        <w:t>min</w:t>
+      </w:r>
+      <w:proofErr w:type="gramEnd"/>
+      <w:r>
+        <w:rPr>
+          <w:rFonts w:ascii="Times New Roman" w:hAnsi="Times New Roman" w:cs="Times New Roman"/>
+        </w:rPr>
+        <w:t xml:space="preserve"> = j</w:t>
       </w:r>
     </w:p>
     <w:p>
-      <w:r>
-        <w:t xml:space="preserve">            min = j</w:t>
+      <w:pPr>
+        <w:rPr>
+          <w:rFonts w:ascii="Times New Roman" w:hAnsi="Times New Roman" w:cs="Times New Roman"/>
+        </w:rPr>
+      </w:pPr>
+      <w:r>
+        <w:rPr>
+          <w:rFonts w:ascii="Times New Roman" w:hAnsi="Times New Roman" w:cs="Times New Roman"/>
+        </w:rPr>
+        <w:t xml:space="preserve">    </w:t>
+      </w:r>
+      <w:proofErr w:type="gramStart"/>
+      <w:r>
+        <w:rPr>
+          <w:rFonts w:ascii="Times New Roman" w:hAnsi="Times New Roman" w:cs="Times New Roman"/>
+        </w:rPr>
+        <w:t>swap(</w:t>
+      </w:r>
+      <w:proofErr w:type="gramEnd"/>
+      <w:r>
+        <w:rPr>
+          <w:rFonts w:ascii="Times New Roman" w:hAnsi="Times New Roman" w:cs="Times New Roman"/>
+        </w:rPr>
+        <w:t>A[</w:t>
+      </w:r>
+      <w:proofErr w:type="spellStart"/>
+      <w:r>
+        <w:rPr>
+          <w:rFonts w:ascii="Times New Roman" w:hAnsi="Times New Roman" w:cs="Times New Roman"/>
+        </w:rPr>
+        <w:t>i</w:t>
+      </w:r>
+      <w:proofErr w:type="spellEnd"/>
+      <w:r>
+        <w:rPr>
+          <w:rFonts w:ascii="Times New Roman" w:hAnsi="Times New Roman" w:cs="Times New Roman"/>
+        </w:rPr>
+        <w:t>], A[min])</w:t>
       </w:r>
     </w:p>
     <w:p>
-      <w:r>
-        <w:t xml:space="preserve">    swap(A[i], A[min])</w:t>
+      <w:pPr>
+        <w:rPr>
+          <w:rFonts w:ascii="Times New Roman" w:hAnsi="Times New Roman" w:cs="Times New Roman"/>
+        </w:rPr>
+      </w:pPr>
+      <w:r>
+        <w:rPr>
+          <w:rFonts w:ascii="Times New Roman" w:hAnsi="Times New Roman" w:cs="Times New Roman"/>
+        </w:rPr>
+        <w:br w:type="page"/>
       </w:r>
     </w:p>
-    <w:p/>
+    <w:p>
+      <w:pPr>
+        <w:pStyle w:val="Heading2"/>
+        <w:spacing w:before="120" w:after="120" w:line="240" w:lineRule="exact"/>
+        <w:rPr>
+          <w:rFonts w:ascii="Times New Roman" w:hAnsi="Times New Roman" w:cs="Times New Roman"/>
+        </w:rPr>
+      </w:pPr>
+      <w:r>
+        <w:rPr>
+          <w:rFonts w:ascii="Times New Roman" w:hAnsi="Times New Roman" w:cs="Times New Roman"/>
+        </w:rPr>
+        <w:lastRenderedPageBreak/>
+        <w:t>Quick Sort</w:t>
+      </w:r>
+    </w:p>
+    <w:p>
+      <w:pPr>
+        <w:rPr>
+          <w:rFonts w:ascii="Times New Roman" w:hAnsi="Times New Roman" w:cs="Times New Roman"/>
+        </w:rPr>
+      </w:pPr>
+      <w:proofErr w:type="gramStart"/>
+      <w:r>
+        <w:rPr>
+          <w:rFonts w:ascii="Times New Roman" w:hAnsi="Times New Roman" w:cs="Times New Roman"/>
+        </w:rPr>
+        <w:t>k</w:t>
+      </w:r>
+      <w:r>
+        <w:rPr>
+          <w:rFonts w:ascii="Times New Roman" w:hAnsi="Times New Roman" w:cs="Times New Roman"/>
+        </w:rPr>
+        <w:t>ey</w:t>
+      </w:r>
+      <w:proofErr w:type="gramEnd"/>
+      <w:r>
+        <w:rPr>
+          <w:rFonts w:ascii="Times New Roman" w:hAnsi="Times New Roman" w:cs="Times New Roman"/>
+        </w:rPr>
+        <w:t xml:space="preserve"> =A[0]</w:t>
+      </w:r>
+    </w:p>
+    <w:tbl>
+      <w:tblPr>
+        <w:tblStyle w:val="TableGrid"/>
+        <w:tblW w:w="0" w:type="auto"/>
+        <w:tblLook w:val="04A0" w:firstRow="1" w:lastRow="0" w:firstColumn="1" w:lastColumn="0" w:noHBand="0" w:noVBand="1"/>
+      </w:tblPr>
+      <w:tblGrid>
+        <w:gridCol w:w="913"/>
+        <w:gridCol w:w="866"/>
+        <w:gridCol w:w="865"/>
+        <w:gridCol w:w="865"/>
+        <w:gridCol w:w="866"/>
+        <w:gridCol w:w="866"/>
+        <w:gridCol w:w="866"/>
+        <w:gridCol w:w="866"/>
+        <w:gridCol w:w="838"/>
+        <w:gridCol w:w="838"/>
+        <w:gridCol w:w="927"/>
+      </w:tblGrid>
+      <w:tr>
+        <w:tc>
+          <w:tcPr>
+            <w:tcW w:w="913" w:type="dxa"/>
+          </w:tcPr>
+          <w:p>
+            <w:pPr>
+              <w:spacing w:before="120" w:after="120" w:line="240" w:lineRule="exact"/>
+              <w:jc w:val="center"/>
+              <w:rPr>
+                <w:rFonts w:ascii="Times New Roman" w:hAnsi="Times New Roman" w:cs="Times New Roman"/>
+              </w:rPr>
+            </w:pPr>
+            <w:r>
+              <w:rPr>
+                <w:rFonts w:ascii="Times New Roman" w:hAnsi="Times New Roman" w:cs="Times New Roman"/>
+              </w:rPr>
+              <w:t>index</w:t>
+            </w:r>
+          </w:p>
+        </w:tc>
+        <w:tc>
+          <w:tcPr>
+            <w:tcW w:w="866" w:type="dxa"/>
+          </w:tcPr>
+          <w:p>
+            <w:pPr>
+              <w:spacing w:before="120" w:after="120" w:line="240" w:lineRule="exact"/>
+              <w:jc w:val="center"/>
+              <w:rPr>
+                <w:rFonts w:ascii="Times New Roman" w:hAnsi="Times New Roman" w:cs="Times New Roman"/>
+              </w:rPr>
+            </w:pPr>
+            <w:r>
+              <w:rPr>
+                <w:rFonts w:ascii="Times New Roman" w:hAnsi="Times New Roman" w:cs="Times New Roman"/>
+              </w:rPr>
+              <w:t>0</w:t>
+            </w:r>
+          </w:p>
+        </w:tc>
+        <w:tc>
+          <w:tcPr>
+            <w:tcW w:w="865" w:type="dxa"/>
+          </w:tcPr>
+          <w:p>
+            <w:pPr>
+              <w:spacing w:before="120" w:after="120" w:line="240" w:lineRule="exact"/>
+              <w:jc w:val="center"/>
+              <w:rPr>
+                <w:rFonts w:ascii="Times New Roman" w:hAnsi="Times New Roman" w:cs="Times New Roman"/>
+              </w:rPr>
+            </w:pPr>
+            <w:r>
+              <w:rPr>
+                <w:rFonts w:ascii="Times New Roman" w:hAnsi="Times New Roman" w:cs="Times New Roman"/>
+              </w:rPr>
+              <w:t>1</w:t>
+            </w:r>
+          </w:p>
+        </w:tc>
+        <w:tc>
+          <w:tcPr>
+            <w:tcW w:w="865" w:type="dxa"/>
+          </w:tcPr>
+          <w:p>
+            <w:pPr>
+              <w:spacing w:before="120" w:after="120" w:line="240" w:lineRule="exact"/>
+              <w:jc w:val="center"/>
+              <w:rPr>
+                <w:rFonts w:ascii="Times New Roman" w:hAnsi="Times New Roman" w:cs="Times New Roman"/>
+              </w:rPr>
+            </w:pPr>
+            <w:r>
+              <w:rPr>
+                <w:rFonts w:ascii="Times New Roman" w:hAnsi="Times New Roman" w:cs="Times New Roman"/>
+              </w:rPr>
+              <w:t>2</w:t>
+            </w:r>
+          </w:p>
+        </w:tc>
+        <w:tc>
+          <w:tcPr>
+            <w:tcW w:w="866" w:type="dxa"/>
+          </w:tcPr>
+          <w:p>
+            <w:pPr>
+              <w:spacing w:before="120" w:after="120" w:line="240" w:lineRule="exact"/>
+              <w:jc w:val="center"/>
+              <w:rPr>
+                <w:rFonts w:ascii="Times New Roman" w:hAnsi="Times New Roman" w:cs="Times New Roman"/>
+              </w:rPr>
+            </w:pPr>
+            <w:r>
+              <w:rPr>
+                <w:rFonts w:ascii="Times New Roman" w:hAnsi="Times New Roman" w:cs="Times New Roman"/>
+              </w:rPr>
+              <w:t>3</w:t>
+            </w:r>
+          </w:p>
+        </w:tc>
+        <w:tc>
+          <w:tcPr>
+            <w:tcW w:w="866" w:type="dxa"/>
+          </w:tcPr>
+          <w:p>
+            <w:pPr>
+              <w:spacing w:before="120" w:after="120" w:line="240" w:lineRule="exact"/>
+              <w:jc w:val="center"/>
+              <w:rPr>
+                <w:rFonts w:ascii="Times New Roman" w:hAnsi="Times New Roman" w:cs="Times New Roman"/>
+              </w:rPr>
+            </w:pPr>
+            <w:r>
+              <w:rPr>
+                <w:rFonts w:ascii="Times New Roman" w:hAnsi="Times New Roman" w:cs="Times New Roman"/>
+              </w:rPr>
+              <w:t>4</w:t>
+            </w:r>
+          </w:p>
+        </w:tc>
+        <w:tc>
+          <w:tcPr>
+            <w:tcW w:w="866" w:type="dxa"/>
+          </w:tcPr>
+          <w:p>
+            <w:pPr>
+              <w:spacing w:before="120" w:after="120" w:line="240" w:lineRule="exact"/>
+              <w:jc w:val="center"/>
+              <w:rPr>
+                <w:rFonts w:ascii="Times New Roman" w:hAnsi="Times New Roman" w:cs="Times New Roman"/>
+              </w:rPr>
+            </w:pPr>
+            <w:r>
+              <w:rPr>
+                <w:rFonts w:ascii="Times New Roman" w:hAnsi="Times New Roman" w:cs="Times New Roman"/>
+              </w:rPr>
+              <w:t>5</w:t>
+            </w:r>
+          </w:p>
+        </w:tc>
+        <w:tc>
+          <w:tcPr>
+            <w:tcW w:w="866" w:type="dxa"/>
+          </w:tcPr>
+          <w:p>
+            <w:pPr>
+              <w:spacing w:before="120" w:after="120" w:line="240" w:lineRule="exact"/>
+              <w:jc w:val="center"/>
+              <w:rPr>
+                <w:rFonts w:ascii="Times New Roman" w:hAnsi="Times New Roman" w:cs="Times New Roman"/>
+              </w:rPr>
+            </w:pPr>
+            <w:r>
+              <w:rPr>
+                <w:rFonts w:ascii="Times New Roman" w:hAnsi="Times New Roman" w:cs="Times New Roman"/>
+              </w:rPr>
+              <w:t>6</w:t>
+            </w:r>
+          </w:p>
+        </w:tc>
+        <w:tc>
+          <w:tcPr>
+            <w:tcW w:w="838" w:type="dxa"/>
+          </w:tcPr>
+          <w:p>
+            <w:pPr>
+              <w:spacing w:before="120" w:after="120" w:line="240" w:lineRule="exact"/>
+              <w:jc w:val="center"/>
+              <w:rPr>
+                <w:rFonts w:ascii="Times New Roman" w:hAnsi="Times New Roman" w:cs="Times New Roman"/>
+              </w:rPr>
+            </w:pPr>
+            <w:proofErr w:type="spellStart"/>
+            <w:r>
+              <w:rPr>
+                <w:rFonts w:ascii="Times New Roman" w:hAnsi="Times New Roman" w:cs="Times New Roman"/>
+              </w:rPr>
+              <w:t>i</w:t>
+            </w:r>
+            <w:proofErr w:type="spellEnd"/>
+          </w:p>
+        </w:tc>
+        <w:tc>
+          <w:tcPr>
+            <w:tcW w:w="838" w:type="dxa"/>
+          </w:tcPr>
+          <w:p>
+            <w:pPr>
+              <w:spacing w:before="120" w:after="120" w:line="240" w:lineRule="exact"/>
+              <w:jc w:val="center"/>
+              <w:rPr>
+                <w:rFonts w:ascii="Times New Roman" w:hAnsi="Times New Roman" w:cs="Times New Roman"/>
+              </w:rPr>
+            </w:pPr>
+            <w:r>
+              <w:rPr>
+                <w:rFonts w:ascii="Times New Roman" w:hAnsi="Times New Roman" w:cs="Times New Roman"/>
+              </w:rPr>
+              <w:t>j</w:t>
+            </w:r>
+          </w:p>
+        </w:tc>
+        <w:tc>
+          <w:tcPr>
+            <w:tcW w:w="927" w:type="dxa"/>
+          </w:tcPr>
+          <w:p>
+            <w:pPr>
+              <w:spacing w:before="120" w:after="120" w:line="240" w:lineRule="exact"/>
+              <w:jc w:val="center"/>
+              <w:rPr>
+                <w:rFonts w:ascii="Times New Roman" w:hAnsi="Times New Roman" w:cs="Times New Roman"/>
+              </w:rPr>
+            </w:pPr>
+            <w:r>
+              <w:rPr>
+                <w:rFonts w:ascii="Times New Roman" w:hAnsi="Times New Roman" w:cs="Times New Roman"/>
+              </w:rPr>
+              <w:t>action</w:t>
+            </w:r>
+          </w:p>
+        </w:tc>
+      </w:tr>
+      <w:tr>
+        <w:tc>
+          <w:tcPr>
+            <w:tcW w:w="913" w:type="dxa"/>
+          </w:tcPr>
+          <w:p>
+            <w:pPr>
+              <w:spacing w:before="120" w:after="120" w:line="240" w:lineRule="exact"/>
+              <w:jc w:val="center"/>
+              <w:rPr>
+                <w:rFonts w:ascii="Times New Roman" w:hAnsi="Times New Roman" w:cs="Times New Roman"/>
+              </w:rPr>
+            </w:pPr>
+            <w:proofErr w:type="spellStart"/>
+            <w:r>
+              <w:rPr>
+                <w:rFonts w:ascii="Times New Roman" w:hAnsi="Times New Roman" w:cs="Times New Roman"/>
+              </w:rPr>
+              <w:t>init</w:t>
+            </w:r>
+            <w:proofErr w:type="spellEnd"/>
+          </w:p>
+        </w:tc>
+        <w:tc>
+          <w:tcPr>
+            <w:tcW w:w="866" w:type="dxa"/>
+          </w:tcPr>
+          <w:p>
+            <w:pPr>
+              <w:spacing w:before="120" w:after="120" w:line="240" w:lineRule="exact"/>
+              <w:jc w:val="center"/>
+              <w:rPr>
+                <w:rFonts w:ascii="Times New Roman" w:hAnsi="Times New Roman" w:cs="Times New Roman"/>
+              </w:rPr>
+            </w:pPr>
+            <w:r>
+              <w:rPr>
+                <w:rFonts w:ascii="Times New Roman" w:hAnsi="Times New Roman" w:cs="Times New Roman"/>
+              </w:rPr>
+              <w:t>49</w:t>
+            </w:r>
+          </w:p>
+        </w:tc>
+        <w:tc>
+          <w:tcPr>
+            <w:tcW w:w="865" w:type="dxa"/>
+          </w:tcPr>
+          <w:p>
+            <w:pPr>
+              <w:spacing w:before="120" w:after="120" w:line="240" w:lineRule="exact"/>
+              <w:jc w:val="center"/>
+              <w:rPr>
+                <w:rFonts w:ascii="Times New Roman" w:hAnsi="Times New Roman" w:cs="Times New Roman"/>
+              </w:rPr>
+            </w:pPr>
+            <w:r>
+              <w:rPr>
+                <w:rFonts w:ascii="Times New Roman" w:hAnsi="Times New Roman" w:cs="Times New Roman"/>
+              </w:rPr>
+              <w:t>38</w:t>
+            </w:r>
+          </w:p>
+        </w:tc>
+        <w:tc>
+          <w:tcPr>
+            <w:tcW w:w="865" w:type="dxa"/>
+          </w:tcPr>
+          <w:p>
+            <w:pPr>
+              <w:spacing w:before="120" w:after="120" w:line="240" w:lineRule="exact"/>
+              <w:jc w:val="center"/>
+              <w:rPr>
+                <w:rFonts w:ascii="Times New Roman" w:hAnsi="Times New Roman" w:cs="Times New Roman"/>
+              </w:rPr>
+            </w:pPr>
+            <w:r>
+              <w:rPr>
+                <w:rFonts w:ascii="Times New Roman" w:hAnsi="Times New Roman" w:cs="Times New Roman"/>
+              </w:rPr>
+              <w:t>65</w:t>
+            </w:r>
+          </w:p>
+        </w:tc>
+        <w:tc>
+          <w:tcPr>
+            <w:tcW w:w="866" w:type="dxa"/>
+          </w:tcPr>
+          <w:p>
+            <w:pPr>
+              <w:spacing w:before="120" w:after="120" w:line="240" w:lineRule="exact"/>
+              <w:jc w:val="center"/>
+              <w:rPr>
+                <w:rFonts w:ascii="Times New Roman" w:hAnsi="Times New Roman" w:cs="Times New Roman"/>
+              </w:rPr>
+            </w:pPr>
+            <w:r>
+              <w:rPr>
+                <w:rFonts w:ascii="Times New Roman" w:hAnsi="Times New Roman" w:cs="Times New Roman"/>
+              </w:rPr>
+              <w:t>97</w:t>
+            </w:r>
+          </w:p>
+        </w:tc>
+        <w:tc>
+          <w:tcPr>
+            <w:tcW w:w="866" w:type="dxa"/>
+          </w:tcPr>
+          <w:p>
+            <w:pPr>
+              <w:spacing w:before="120" w:after="120" w:line="240" w:lineRule="exact"/>
+              <w:jc w:val="center"/>
+              <w:rPr>
+                <w:rFonts w:ascii="Times New Roman" w:hAnsi="Times New Roman" w:cs="Times New Roman"/>
+              </w:rPr>
+            </w:pPr>
+            <w:r>
+              <w:rPr>
+                <w:rFonts w:ascii="Times New Roman" w:hAnsi="Times New Roman" w:cs="Times New Roman"/>
+              </w:rPr>
+              <w:t>76</w:t>
+            </w:r>
+          </w:p>
+        </w:tc>
+        <w:tc>
+          <w:tcPr>
+            <w:tcW w:w="866" w:type="dxa"/>
+          </w:tcPr>
+          <w:p>
+            <w:pPr>
+              <w:spacing w:before="120" w:after="120" w:line="240" w:lineRule="exact"/>
+              <w:jc w:val="center"/>
+              <w:rPr>
+                <w:rFonts w:ascii="Times New Roman" w:hAnsi="Times New Roman" w:cs="Times New Roman"/>
+              </w:rPr>
+            </w:pPr>
+            <w:r>
+              <w:rPr>
+                <w:rFonts w:ascii="Times New Roman" w:hAnsi="Times New Roman" w:cs="Times New Roman"/>
+              </w:rPr>
+              <w:t>13</w:t>
+            </w:r>
+          </w:p>
+        </w:tc>
+        <w:tc>
+          <w:tcPr>
+            <w:tcW w:w="866" w:type="dxa"/>
+          </w:tcPr>
+          <w:p>
+            <w:pPr>
+              <w:spacing w:before="120" w:after="120" w:line="240" w:lineRule="exact"/>
+              <w:jc w:val="center"/>
+              <w:rPr>
+                <w:rFonts w:ascii="Times New Roman" w:hAnsi="Times New Roman" w:cs="Times New Roman"/>
+              </w:rPr>
+            </w:pPr>
+            <w:r>
+              <w:rPr>
+                <w:rFonts w:ascii="Times New Roman" w:hAnsi="Times New Roman" w:cs="Times New Roman"/>
+              </w:rPr>
+              <w:t>27</w:t>
+            </w:r>
+          </w:p>
+        </w:tc>
+        <w:tc>
+          <w:tcPr>
+            <w:tcW w:w="838" w:type="dxa"/>
+          </w:tcPr>
+          <w:p>
+            <w:pPr>
+              <w:spacing w:before="120" w:after="120" w:line="240" w:lineRule="exact"/>
+              <w:jc w:val="center"/>
+              <w:rPr>
+                <w:rFonts w:ascii="Times New Roman" w:hAnsi="Times New Roman" w:cs="Times New Roman"/>
+              </w:rPr>
+            </w:pPr>
+            <w:r>
+              <w:rPr>
+                <w:rFonts w:ascii="Times New Roman" w:hAnsi="Times New Roman" w:cs="Times New Roman"/>
+              </w:rPr>
+              <w:t>0</w:t>
+            </w:r>
+          </w:p>
+        </w:tc>
+        <w:tc>
+          <w:tcPr>
+            <w:tcW w:w="838" w:type="dxa"/>
+          </w:tcPr>
+          <w:p>
+            <w:pPr>
+              <w:spacing w:before="120" w:after="120" w:line="240" w:lineRule="exact"/>
+              <w:jc w:val="center"/>
+              <w:rPr>
+                <w:rFonts w:ascii="Times New Roman" w:hAnsi="Times New Roman" w:cs="Times New Roman"/>
+              </w:rPr>
+            </w:pPr>
+            <w:r>
+              <w:rPr>
+                <w:rFonts w:ascii="Times New Roman" w:hAnsi="Times New Roman" w:cs="Times New Roman"/>
+              </w:rPr>
+              <w:t>6</w:t>
+            </w:r>
+          </w:p>
+        </w:tc>
+        <w:tc>
+          <w:tcPr>
+            <w:tcW w:w="927" w:type="dxa"/>
+          </w:tcPr>
+          <w:p>
+            <w:pPr>
+              <w:spacing w:before="120" w:after="120" w:line="240" w:lineRule="exact"/>
+              <w:jc w:val="center"/>
+              <w:rPr>
+                <w:rFonts w:ascii="Times New Roman" w:hAnsi="Times New Roman" w:cs="Times New Roman"/>
+              </w:rPr>
+            </w:pPr>
+            <w:r>
+              <w:rPr>
+                <w:rFonts w:ascii="Times New Roman" w:hAnsi="Times New Roman" w:cs="Times New Roman"/>
+              </w:rPr>
+              <w:t>-</w:t>
+            </w:r>
+          </w:p>
+        </w:tc>
+      </w:tr>
+      <w:tr>
+        <w:tc>
+          <w:tcPr>
+            <w:tcW w:w="913" w:type="dxa"/>
+          </w:tcPr>
+          <w:p>
+            <w:pPr>
+              <w:spacing w:before="120" w:after="120" w:line="240" w:lineRule="exact"/>
+              <w:jc w:val="center"/>
+              <w:rPr>
+                <w:rFonts w:ascii="Times New Roman" w:hAnsi="Times New Roman" w:cs="Times New Roman"/>
+              </w:rPr>
+            </w:pPr>
+            <w:r>
+              <w:rPr>
+                <w:rFonts w:ascii="Times New Roman" w:hAnsi="Times New Roman" w:cs="Times New Roman"/>
+              </w:rPr>
+              <w:t>1</w:t>
+            </w:r>
+          </w:p>
+        </w:tc>
+        <w:tc>
+          <w:tcPr>
+            <w:tcW w:w="866" w:type="dxa"/>
+          </w:tcPr>
+          <w:p>
+            <w:pPr>
+              <w:spacing w:before="120" w:after="120" w:line="240" w:lineRule="exact"/>
+              <w:jc w:val="center"/>
+              <w:rPr>
+                <w:rFonts w:ascii="Times New Roman" w:hAnsi="Times New Roman" w:cs="Times New Roman"/>
+                <w:b/>
+              </w:rPr>
+            </w:pPr>
+            <w:r>
+              <w:rPr>
+                <w:rFonts w:ascii="Times New Roman" w:hAnsi="Times New Roman" w:cs="Times New Roman"/>
+                <w:b/>
+              </w:rPr>
+              <w:t>27</w:t>
+            </w:r>
+          </w:p>
+        </w:tc>
+        <w:tc>
+          <w:tcPr>
+            <w:tcW w:w="865" w:type="dxa"/>
+          </w:tcPr>
+          <w:p>
+            <w:pPr>
+              <w:spacing w:before="120" w:after="120" w:line="240" w:lineRule="exact"/>
+              <w:jc w:val="center"/>
+              <w:rPr>
+                <w:rFonts w:ascii="Times New Roman" w:hAnsi="Times New Roman" w:cs="Times New Roman"/>
+              </w:rPr>
+            </w:pPr>
+            <w:r>
+              <w:rPr>
+                <w:rFonts w:ascii="Times New Roman" w:hAnsi="Times New Roman" w:cs="Times New Roman"/>
+              </w:rPr>
+              <w:t>38</w:t>
+            </w:r>
+          </w:p>
+        </w:tc>
+        <w:tc>
+          <w:tcPr>
+            <w:tcW w:w="865" w:type="dxa"/>
+          </w:tcPr>
+          <w:p>
+            <w:pPr>
+              <w:spacing w:before="120" w:after="120" w:line="240" w:lineRule="exact"/>
+              <w:jc w:val="center"/>
+              <w:rPr>
+                <w:rFonts w:ascii="Times New Roman" w:hAnsi="Times New Roman" w:cs="Times New Roman"/>
+              </w:rPr>
+            </w:pPr>
+            <w:r>
+              <w:rPr>
+                <w:rFonts w:ascii="Times New Roman" w:hAnsi="Times New Roman" w:cs="Times New Roman"/>
+              </w:rPr>
+              <w:t>65</w:t>
+            </w:r>
+          </w:p>
+        </w:tc>
+        <w:tc>
+          <w:tcPr>
+            <w:tcW w:w="866" w:type="dxa"/>
+          </w:tcPr>
+          <w:p>
+            <w:pPr>
+              <w:spacing w:before="120" w:after="120" w:line="240" w:lineRule="exact"/>
+              <w:jc w:val="center"/>
+              <w:rPr>
+                <w:rFonts w:ascii="Times New Roman" w:hAnsi="Times New Roman" w:cs="Times New Roman"/>
+              </w:rPr>
+            </w:pPr>
+            <w:r>
+              <w:rPr>
+                <w:rFonts w:ascii="Times New Roman" w:hAnsi="Times New Roman" w:cs="Times New Roman"/>
+              </w:rPr>
+              <w:t>97</w:t>
+            </w:r>
+          </w:p>
+        </w:tc>
+        <w:tc>
+          <w:tcPr>
+            <w:tcW w:w="866" w:type="dxa"/>
+          </w:tcPr>
+          <w:p>
+            <w:pPr>
+              <w:spacing w:before="120" w:after="120" w:line="240" w:lineRule="exact"/>
+              <w:jc w:val="center"/>
+              <w:rPr>
+                <w:rFonts w:ascii="Times New Roman" w:hAnsi="Times New Roman" w:cs="Times New Roman"/>
+              </w:rPr>
+            </w:pPr>
+            <w:r>
+              <w:rPr>
+                <w:rFonts w:ascii="Times New Roman" w:hAnsi="Times New Roman" w:cs="Times New Roman"/>
+              </w:rPr>
+              <w:t>76</w:t>
+            </w:r>
+          </w:p>
+        </w:tc>
+        <w:tc>
+          <w:tcPr>
+            <w:tcW w:w="866" w:type="dxa"/>
+          </w:tcPr>
+          <w:p>
+            <w:pPr>
+              <w:spacing w:before="120" w:after="120" w:line="240" w:lineRule="exact"/>
+              <w:jc w:val="center"/>
+              <w:rPr>
+                <w:rFonts w:ascii="Times New Roman" w:hAnsi="Times New Roman" w:cs="Times New Roman"/>
+              </w:rPr>
+            </w:pPr>
+            <w:r>
+              <w:rPr>
+                <w:rFonts w:ascii="Times New Roman" w:hAnsi="Times New Roman" w:cs="Times New Roman"/>
+              </w:rPr>
+              <w:t>13</w:t>
+            </w:r>
+          </w:p>
+        </w:tc>
+        <w:tc>
+          <w:tcPr>
+            <w:tcW w:w="866" w:type="dxa"/>
+          </w:tcPr>
+          <w:p>
+            <w:pPr>
+              <w:spacing w:before="120" w:after="120" w:line="240" w:lineRule="exact"/>
+              <w:jc w:val="center"/>
+              <w:rPr>
+                <w:rFonts w:ascii="Times New Roman" w:hAnsi="Times New Roman" w:cs="Times New Roman"/>
+                <w:b/>
+              </w:rPr>
+            </w:pPr>
+            <w:r>
+              <w:rPr>
+                <w:rFonts w:ascii="Times New Roman" w:hAnsi="Times New Roman" w:cs="Times New Roman"/>
+                <w:b/>
+              </w:rPr>
+              <w:t>27</w:t>
+            </w:r>
+          </w:p>
+        </w:tc>
+        <w:tc>
+          <w:tcPr>
+            <w:tcW w:w="838" w:type="dxa"/>
+          </w:tcPr>
+          <w:p>
+            <w:pPr>
+              <w:spacing w:before="120" w:after="120" w:line="240" w:lineRule="exact"/>
+              <w:jc w:val="center"/>
+              <w:rPr>
+                <w:rFonts w:ascii="Times New Roman" w:hAnsi="Times New Roman" w:cs="Times New Roman"/>
+              </w:rPr>
+            </w:pPr>
+            <w:r>
+              <w:rPr>
+                <w:rFonts w:ascii="Times New Roman" w:hAnsi="Times New Roman" w:cs="Times New Roman"/>
+              </w:rPr>
+              <w:t>0</w:t>
+            </w:r>
+          </w:p>
+        </w:tc>
+        <w:tc>
+          <w:tcPr>
+            <w:tcW w:w="838" w:type="dxa"/>
+          </w:tcPr>
+          <w:p>
+            <w:pPr>
+              <w:spacing w:before="120" w:after="120" w:line="240" w:lineRule="exact"/>
+              <w:jc w:val="center"/>
+              <w:rPr>
+                <w:rFonts w:ascii="Times New Roman" w:hAnsi="Times New Roman" w:cs="Times New Roman"/>
+              </w:rPr>
+            </w:pPr>
+            <w:r>
+              <w:rPr>
+                <w:rFonts w:ascii="Times New Roman" w:hAnsi="Times New Roman" w:cs="Times New Roman"/>
+              </w:rPr>
+              <w:t>6</w:t>
+            </w:r>
+          </w:p>
+        </w:tc>
+        <w:tc>
+          <w:tcPr>
+            <w:tcW w:w="927" w:type="dxa"/>
+          </w:tcPr>
+          <w:p>
+            <w:pPr>
+              <w:spacing w:before="120" w:after="120" w:line="240" w:lineRule="exact"/>
+              <w:jc w:val="center"/>
+              <w:rPr>
+                <w:rFonts w:ascii="Times New Roman" w:hAnsi="Times New Roman" w:cs="Times New Roman"/>
+              </w:rPr>
+            </w:pPr>
+            <w:r>
+              <w:rPr>
+                <w:rFonts w:ascii="Times New Roman" w:hAnsi="Times New Roman" w:cs="Times New Roman"/>
+              </w:rPr>
+              <w:t>A0=A6</w:t>
+            </w:r>
+          </w:p>
+        </w:tc>
+      </w:tr>
+      <w:tr>
+        <w:tc>
+          <w:tcPr>
+            <w:tcW w:w="913" w:type="dxa"/>
+          </w:tcPr>
+          <w:p>
+            <w:pPr>
+              <w:spacing w:before="120" w:after="120" w:line="240" w:lineRule="exact"/>
+              <w:jc w:val="center"/>
+              <w:rPr>
+                <w:rFonts w:ascii="Times New Roman" w:hAnsi="Times New Roman" w:cs="Times New Roman"/>
+              </w:rPr>
+            </w:pPr>
+            <w:r>
+              <w:rPr>
+                <w:rFonts w:ascii="Times New Roman" w:hAnsi="Times New Roman" w:cs="Times New Roman"/>
+              </w:rPr>
+              <w:t>2</w:t>
+            </w:r>
+          </w:p>
+        </w:tc>
+        <w:tc>
+          <w:tcPr>
+            <w:tcW w:w="866" w:type="dxa"/>
+          </w:tcPr>
+          <w:p>
+            <w:pPr>
+              <w:spacing w:before="120" w:after="120" w:line="240" w:lineRule="exact"/>
+              <w:jc w:val="center"/>
+              <w:rPr>
+                <w:rFonts w:ascii="Times New Roman" w:hAnsi="Times New Roman" w:cs="Times New Roman"/>
+              </w:rPr>
+            </w:pPr>
+            <w:r>
+              <w:rPr>
+                <w:rFonts w:ascii="Times New Roman" w:hAnsi="Times New Roman" w:cs="Times New Roman"/>
+              </w:rPr>
+              <w:t>27</w:t>
+            </w:r>
+          </w:p>
+        </w:tc>
+        <w:tc>
+          <w:tcPr>
+            <w:tcW w:w="865" w:type="dxa"/>
+          </w:tcPr>
+          <w:p>
+            <w:pPr>
+              <w:spacing w:before="120" w:after="120" w:line="240" w:lineRule="exact"/>
+              <w:jc w:val="center"/>
+              <w:rPr>
+                <w:rFonts w:ascii="Times New Roman" w:hAnsi="Times New Roman" w:cs="Times New Roman"/>
+              </w:rPr>
+            </w:pPr>
+            <w:r>
+              <w:rPr>
+                <w:rFonts w:ascii="Times New Roman" w:hAnsi="Times New Roman" w:cs="Times New Roman"/>
+              </w:rPr>
+              <w:t>38</w:t>
+            </w:r>
+          </w:p>
+        </w:tc>
+        <w:tc>
+          <w:tcPr>
+            <w:tcW w:w="865" w:type="dxa"/>
+          </w:tcPr>
+          <w:p>
+            <w:pPr>
+              <w:spacing w:before="120" w:after="120" w:line="240" w:lineRule="exact"/>
+              <w:jc w:val="center"/>
+              <w:rPr>
+                <w:rFonts w:ascii="Times New Roman" w:hAnsi="Times New Roman" w:cs="Times New Roman"/>
+                <w:b/>
+              </w:rPr>
+            </w:pPr>
+            <w:r>
+              <w:rPr>
+                <w:rFonts w:ascii="Times New Roman" w:hAnsi="Times New Roman" w:cs="Times New Roman"/>
+                <w:b/>
+              </w:rPr>
+              <w:t>65</w:t>
+            </w:r>
+          </w:p>
+        </w:tc>
+        <w:tc>
+          <w:tcPr>
+            <w:tcW w:w="866" w:type="dxa"/>
+          </w:tcPr>
+          <w:p>
+            <w:pPr>
+              <w:spacing w:before="120" w:after="120" w:line="240" w:lineRule="exact"/>
+              <w:jc w:val="center"/>
+              <w:rPr>
+                <w:rFonts w:ascii="Times New Roman" w:hAnsi="Times New Roman" w:cs="Times New Roman"/>
+              </w:rPr>
+            </w:pPr>
+            <w:r>
+              <w:rPr>
+                <w:rFonts w:ascii="Times New Roman" w:hAnsi="Times New Roman" w:cs="Times New Roman"/>
+              </w:rPr>
+              <w:t>97</w:t>
+            </w:r>
+          </w:p>
+        </w:tc>
+        <w:tc>
+          <w:tcPr>
+            <w:tcW w:w="866" w:type="dxa"/>
+          </w:tcPr>
+          <w:p>
+            <w:pPr>
+              <w:spacing w:before="120" w:after="120" w:line="240" w:lineRule="exact"/>
+              <w:jc w:val="center"/>
+              <w:rPr>
+                <w:rFonts w:ascii="Times New Roman" w:hAnsi="Times New Roman" w:cs="Times New Roman"/>
+              </w:rPr>
+            </w:pPr>
+            <w:r>
+              <w:rPr>
+                <w:rFonts w:ascii="Times New Roman" w:hAnsi="Times New Roman" w:cs="Times New Roman"/>
+              </w:rPr>
+              <w:t>76</w:t>
+            </w:r>
+          </w:p>
+        </w:tc>
+        <w:tc>
+          <w:tcPr>
+            <w:tcW w:w="866" w:type="dxa"/>
+          </w:tcPr>
+          <w:p>
+            <w:pPr>
+              <w:spacing w:before="120" w:after="120" w:line="240" w:lineRule="exact"/>
+              <w:jc w:val="center"/>
+              <w:rPr>
+                <w:rFonts w:ascii="Times New Roman" w:hAnsi="Times New Roman" w:cs="Times New Roman"/>
+              </w:rPr>
+            </w:pPr>
+            <w:r>
+              <w:rPr>
+                <w:rFonts w:ascii="Times New Roman" w:hAnsi="Times New Roman" w:cs="Times New Roman"/>
+              </w:rPr>
+              <w:t>13</w:t>
+            </w:r>
+          </w:p>
+        </w:tc>
+        <w:tc>
+          <w:tcPr>
+            <w:tcW w:w="866" w:type="dxa"/>
+          </w:tcPr>
+          <w:p>
+            <w:pPr>
+              <w:spacing w:before="120" w:after="120" w:line="240" w:lineRule="exact"/>
+              <w:jc w:val="center"/>
+              <w:rPr>
+                <w:rFonts w:ascii="Times New Roman" w:hAnsi="Times New Roman" w:cs="Times New Roman"/>
+                <w:b/>
+              </w:rPr>
+            </w:pPr>
+            <w:r>
+              <w:rPr>
+                <w:rFonts w:ascii="Times New Roman" w:hAnsi="Times New Roman" w:cs="Times New Roman"/>
+                <w:b/>
+              </w:rPr>
+              <w:t>65</w:t>
+            </w:r>
+          </w:p>
+        </w:tc>
+        <w:tc>
+          <w:tcPr>
+            <w:tcW w:w="838" w:type="dxa"/>
+          </w:tcPr>
+          <w:p>
+            <w:pPr>
+              <w:spacing w:before="120" w:after="120" w:line="240" w:lineRule="exact"/>
+              <w:jc w:val="center"/>
+              <w:rPr>
+                <w:rFonts w:ascii="Times New Roman" w:hAnsi="Times New Roman" w:cs="Times New Roman"/>
+              </w:rPr>
+            </w:pPr>
+            <w:r>
+              <w:rPr>
+                <w:rFonts w:ascii="Times New Roman" w:hAnsi="Times New Roman" w:cs="Times New Roman"/>
+              </w:rPr>
+              <w:t>2</w:t>
+            </w:r>
+          </w:p>
+        </w:tc>
+        <w:tc>
+          <w:tcPr>
+            <w:tcW w:w="838" w:type="dxa"/>
+          </w:tcPr>
+          <w:p>
+            <w:pPr>
+              <w:spacing w:before="120" w:after="120" w:line="240" w:lineRule="exact"/>
+              <w:jc w:val="center"/>
+              <w:rPr>
+                <w:rFonts w:ascii="Times New Roman" w:hAnsi="Times New Roman" w:cs="Times New Roman"/>
+              </w:rPr>
+            </w:pPr>
+            <w:r>
+              <w:rPr>
+                <w:rFonts w:ascii="Times New Roman" w:hAnsi="Times New Roman" w:cs="Times New Roman"/>
+              </w:rPr>
+              <w:t>6</w:t>
+            </w:r>
+          </w:p>
+        </w:tc>
+        <w:tc>
+          <w:tcPr>
+            <w:tcW w:w="927" w:type="dxa"/>
+          </w:tcPr>
+          <w:p>
+            <w:pPr>
+              <w:spacing w:before="120" w:after="120" w:line="240" w:lineRule="exact"/>
+              <w:jc w:val="center"/>
+              <w:rPr>
+                <w:rFonts w:ascii="Times New Roman" w:hAnsi="Times New Roman" w:cs="Times New Roman"/>
+              </w:rPr>
+            </w:pPr>
+            <w:r>
+              <w:rPr>
+                <w:rFonts w:ascii="Times New Roman" w:hAnsi="Times New Roman" w:cs="Times New Roman"/>
+              </w:rPr>
+              <w:t>A6=A2</w:t>
+            </w:r>
+          </w:p>
+        </w:tc>
+      </w:tr>
+      <w:tr>
+        <w:tc>
+          <w:tcPr>
+            <w:tcW w:w="913" w:type="dxa"/>
+          </w:tcPr>
+          <w:p>
+            <w:pPr>
+              <w:spacing w:before="120" w:after="120" w:line="240" w:lineRule="exact"/>
+              <w:jc w:val="center"/>
+              <w:rPr>
+                <w:rFonts w:ascii="Times New Roman" w:hAnsi="Times New Roman" w:cs="Times New Roman"/>
+              </w:rPr>
+            </w:pPr>
+            <w:r>
+              <w:rPr>
+                <w:rFonts w:ascii="Times New Roman" w:hAnsi="Times New Roman" w:cs="Times New Roman"/>
+              </w:rPr>
+              <w:t>3</w:t>
+            </w:r>
+          </w:p>
+        </w:tc>
+        <w:tc>
+          <w:tcPr>
+            <w:tcW w:w="866" w:type="dxa"/>
+          </w:tcPr>
+          <w:p>
+            <w:pPr>
+              <w:spacing w:before="120" w:after="120" w:line="240" w:lineRule="exact"/>
+              <w:jc w:val="center"/>
+              <w:rPr>
+                <w:rFonts w:ascii="Times New Roman" w:hAnsi="Times New Roman" w:cs="Times New Roman"/>
+              </w:rPr>
+            </w:pPr>
+            <w:r>
+              <w:rPr>
+                <w:rFonts w:ascii="Times New Roman" w:hAnsi="Times New Roman" w:cs="Times New Roman"/>
+              </w:rPr>
+              <w:t>27</w:t>
+            </w:r>
+          </w:p>
+        </w:tc>
+        <w:tc>
+          <w:tcPr>
+            <w:tcW w:w="865" w:type="dxa"/>
+          </w:tcPr>
+          <w:p>
+            <w:pPr>
+              <w:spacing w:before="120" w:after="120" w:line="240" w:lineRule="exact"/>
+              <w:jc w:val="center"/>
+              <w:rPr>
+                <w:rFonts w:ascii="Times New Roman" w:hAnsi="Times New Roman" w:cs="Times New Roman"/>
+              </w:rPr>
+            </w:pPr>
+            <w:r>
+              <w:rPr>
+                <w:rFonts w:ascii="Times New Roman" w:hAnsi="Times New Roman" w:cs="Times New Roman"/>
+              </w:rPr>
+              <w:t>38</w:t>
+            </w:r>
+          </w:p>
+        </w:tc>
+        <w:tc>
+          <w:tcPr>
+            <w:tcW w:w="865" w:type="dxa"/>
+          </w:tcPr>
+          <w:p>
+            <w:pPr>
+              <w:spacing w:before="120" w:after="120" w:line="240" w:lineRule="exact"/>
+              <w:jc w:val="center"/>
+              <w:rPr>
+                <w:rFonts w:ascii="Times New Roman" w:hAnsi="Times New Roman" w:cs="Times New Roman"/>
+                <w:b/>
+              </w:rPr>
+            </w:pPr>
+            <w:r>
+              <w:rPr>
+                <w:rFonts w:ascii="Times New Roman" w:hAnsi="Times New Roman" w:cs="Times New Roman"/>
+                <w:b/>
+              </w:rPr>
+              <w:t>13</w:t>
+            </w:r>
+          </w:p>
+        </w:tc>
+        <w:tc>
+          <w:tcPr>
+            <w:tcW w:w="866" w:type="dxa"/>
+          </w:tcPr>
+          <w:p>
+            <w:pPr>
+              <w:spacing w:before="120" w:after="120" w:line="240" w:lineRule="exact"/>
+              <w:jc w:val="center"/>
+              <w:rPr>
+                <w:rFonts w:ascii="Times New Roman" w:hAnsi="Times New Roman" w:cs="Times New Roman"/>
+              </w:rPr>
+            </w:pPr>
+            <w:r>
+              <w:rPr>
+                <w:rFonts w:ascii="Times New Roman" w:hAnsi="Times New Roman" w:cs="Times New Roman"/>
+              </w:rPr>
+              <w:t>97</w:t>
+            </w:r>
+          </w:p>
+        </w:tc>
+        <w:tc>
+          <w:tcPr>
+            <w:tcW w:w="866" w:type="dxa"/>
+          </w:tcPr>
+          <w:p>
+            <w:pPr>
+              <w:spacing w:before="120" w:after="120" w:line="240" w:lineRule="exact"/>
+              <w:jc w:val="center"/>
+              <w:rPr>
+                <w:rFonts w:ascii="Times New Roman" w:hAnsi="Times New Roman" w:cs="Times New Roman"/>
+              </w:rPr>
+            </w:pPr>
+            <w:r>
+              <w:rPr>
+                <w:rFonts w:ascii="Times New Roman" w:hAnsi="Times New Roman" w:cs="Times New Roman"/>
+              </w:rPr>
+              <w:t>76</w:t>
+            </w:r>
+          </w:p>
+        </w:tc>
+        <w:tc>
+          <w:tcPr>
+            <w:tcW w:w="866" w:type="dxa"/>
+          </w:tcPr>
+          <w:p>
+            <w:pPr>
+              <w:spacing w:before="120" w:after="120" w:line="240" w:lineRule="exact"/>
+              <w:jc w:val="center"/>
+              <w:rPr>
+                <w:rFonts w:ascii="Times New Roman" w:hAnsi="Times New Roman" w:cs="Times New Roman"/>
+                <w:b/>
+              </w:rPr>
+            </w:pPr>
+            <w:r>
+              <w:rPr>
+                <w:rFonts w:ascii="Times New Roman" w:hAnsi="Times New Roman" w:cs="Times New Roman"/>
+                <w:b/>
+              </w:rPr>
+              <w:t>13</w:t>
+            </w:r>
+          </w:p>
+        </w:tc>
+        <w:tc>
+          <w:tcPr>
+            <w:tcW w:w="866" w:type="dxa"/>
+          </w:tcPr>
+          <w:p>
+            <w:pPr>
+              <w:spacing w:before="120" w:after="120" w:line="240" w:lineRule="exact"/>
+              <w:jc w:val="center"/>
+              <w:rPr>
+                <w:rFonts w:ascii="Times New Roman" w:hAnsi="Times New Roman" w:cs="Times New Roman"/>
+              </w:rPr>
+            </w:pPr>
+            <w:r>
+              <w:rPr>
+                <w:rFonts w:ascii="Times New Roman" w:hAnsi="Times New Roman" w:cs="Times New Roman"/>
+              </w:rPr>
+              <w:t>65</w:t>
+            </w:r>
+          </w:p>
+        </w:tc>
+        <w:tc>
+          <w:tcPr>
+            <w:tcW w:w="838" w:type="dxa"/>
+          </w:tcPr>
+          <w:p>
+            <w:pPr>
+              <w:spacing w:before="120" w:after="120" w:line="240" w:lineRule="exact"/>
+              <w:jc w:val="center"/>
+              <w:rPr>
+                <w:rFonts w:ascii="Times New Roman" w:hAnsi="Times New Roman" w:cs="Times New Roman"/>
+              </w:rPr>
+            </w:pPr>
+            <w:r>
+              <w:rPr>
+                <w:rFonts w:ascii="Times New Roman" w:hAnsi="Times New Roman" w:cs="Times New Roman"/>
+              </w:rPr>
+              <w:t>2</w:t>
+            </w:r>
+          </w:p>
+        </w:tc>
+        <w:tc>
+          <w:tcPr>
+            <w:tcW w:w="838" w:type="dxa"/>
+          </w:tcPr>
+          <w:p>
+            <w:pPr>
+              <w:spacing w:before="120" w:after="120" w:line="240" w:lineRule="exact"/>
+              <w:jc w:val="center"/>
+              <w:rPr>
+                <w:rFonts w:ascii="Times New Roman" w:hAnsi="Times New Roman" w:cs="Times New Roman"/>
+              </w:rPr>
+            </w:pPr>
+            <w:r>
+              <w:rPr>
+                <w:rFonts w:ascii="Times New Roman" w:hAnsi="Times New Roman" w:cs="Times New Roman"/>
+              </w:rPr>
+              <w:t>5</w:t>
+            </w:r>
+          </w:p>
+        </w:tc>
+        <w:tc>
+          <w:tcPr>
+            <w:tcW w:w="927" w:type="dxa"/>
+          </w:tcPr>
+          <w:p>
+            <w:pPr>
+              <w:spacing w:before="120" w:after="120" w:line="240" w:lineRule="exact"/>
+              <w:jc w:val="center"/>
+              <w:rPr>
+                <w:rFonts w:ascii="Times New Roman" w:hAnsi="Times New Roman" w:cs="Times New Roman"/>
+              </w:rPr>
+            </w:pPr>
+            <w:r>
+              <w:rPr>
+                <w:rFonts w:ascii="Times New Roman" w:hAnsi="Times New Roman" w:cs="Times New Roman"/>
+              </w:rPr>
+              <w:t>A2=A5</w:t>
+            </w:r>
+          </w:p>
+        </w:tc>
+      </w:tr>
+      <w:tr>
+        <w:tc>
+          <w:tcPr>
+            <w:tcW w:w="913" w:type="dxa"/>
+          </w:tcPr>
+          <w:p>
+            <w:pPr>
+              <w:spacing w:before="120" w:after="120" w:line="240" w:lineRule="exact"/>
+              <w:jc w:val="center"/>
+              <w:rPr>
+                <w:rFonts w:ascii="Times New Roman" w:hAnsi="Times New Roman" w:cs="Times New Roman"/>
+              </w:rPr>
+            </w:pPr>
+            <w:r>
+              <w:rPr>
+                <w:rFonts w:ascii="Times New Roman" w:hAnsi="Times New Roman" w:cs="Times New Roman"/>
+              </w:rPr>
+              <w:t>4</w:t>
+            </w:r>
+          </w:p>
+        </w:tc>
+        <w:tc>
+          <w:tcPr>
+            <w:tcW w:w="866" w:type="dxa"/>
+          </w:tcPr>
+          <w:p>
+            <w:pPr>
+              <w:spacing w:before="120" w:after="120" w:line="240" w:lineRule="exact"/>
+              <w:jc w:val="center"/>
+              <w:rPr>
+                <w:rFonts w:ascii="Times New Roman" w:hAnsi="Times New Roman" w:cs="Times New Roman"/>
+              </w:rPr>
+            </w:pPr>
+            <w:r>
+              <w:rPr>
+                <w:rFonts w:ascii="Times New Roman" w:hAnsi="Times New Roman" w:cs="Times New Roman"/>
+              </w:rPr>
+              <w:t>27</w:t>
+            </w:r>
+          </w:p>
+        </w:tc>
+        <w:tc>
+          <w:tcPr>
+            <w:tcW w:w="865" w:type="dxa"/>
+          </w:tcPr>
+          <w:p>
+            <w:pPr>
+              <w:spacing w:before="120" w:after="120" w:line="240" w:lineRule="exact"/>
+              <w:jc w:val="center"/>
+              <w:rPr>
+                <w:rFonts w:ascii="Times New Roman" w:hAnsi="Times New Roman" w:cs="Times New Roman"/>
+              </w:rPr>
+            </w:pPr>
+            <w:r>
+              <w:rPr>
+                <w:rFonts w:ascii="Times New Roman" w:hAnsi="Times New Roman" w:cs="Times New Roman"/>
+              </w:rPr>
+              <w:t>38</w:t>
+            </w:r>
+          </w:p>
+        </w:tc>
+        <w:tc>
+          <w:tcPr>
+            <w:tcW w:w="865" w:type="dxa"/>
+          </w:tcPr>
+          <w:p>
+            <w:pPr>
+              <w:spacing w:before="120" w:after="120" w:line="240" w:lineRule="exact"/>
+              <w:jc w:val="center"/>
+              <w:rPr>
+                <w:rFonts w:ascii="Times New Roman" w:hAnsi="Times New Roman" w:cs="Times New Roman"/>
+              </w:rPr>
+            </w:pPr>
+            <w:r>
+              <w:rPr>
+                <w:rFonts w:ascii="Times New Roman" w:hAnsi="Times New Roman" w:cs="Times New Roman"/>
+              </w:rPr>
+              <w:t>13</w:t>
+            </w:r>
+          </w:p>
+        </w:tc>
+        <w:tc>
+          <w:tcPr>
+            <w:tcW w:w="866" w:type="dxa"/>
+          </w:tcPr>
+          <w:p>
+            <w:pPr>
+              <w:spacing w:before="120" w:after="120" w:line="240" w:lineRule="exact"/>
+              <w:jc w:val="center"/>
+              <w:rPr>
+                <w:rFonts w:ascii="Times New Roman" w:hAnsi="Times New Roman" w:cs="Times New Roman"/>
+                <w:b/>
+              </w:rPr>
+            </w:pPr>
+            <w:r>
+              <w:rPr>
+                <w:rFonts w:ascii="Times New Roman" w:hAnsi="Times New Roman" w:cs="Times New Roman"/>
+                <w:b/>
+              </w:rPr>
+              <w:t>97</w:t>
+            </w:r>
+          </w:p>
+        </w:tc>
+        <w:tc>
+          <w:tcPr>
+            <w:tcW w:w="866" w:type="dxa"/>
+          </w:tcPr>
+          <w:p>
+            <w:pPr>
+              <w:spacing w:before="120" w:after="120" w:line="240" w:lineRule="exact"/>
+              <w:jc w:val="center"/>
+              <w:rPr>
+                <w:rFonts w:ascii="Times New Roman" w:hAnsi="Times New Roman" w:cs="Times New Roman"/>
+              </w:rPr>
+            </w:pPr>
+            <w:r>
+              <w:rPr>
+                <w:rFonts w:ascii="Times New Roman" w:hAnsi="Times New Roman" w:cs="Times New Roman"/>
+              </w:rPr>
+              <w:t>76</w:t>
+            </w:r>
+          </w:p>
+        </w:tc>
+        <w:tc>
+          <w:tcPr>
+            <w:tcW w:w="866" w:type="dxa"/>
+          </w:tcPr>
+          <w:p>
+            <w:pPr>
+              <w:spacing w:before="120" w:after="120" w:line="240" w:lineRule="exact"/>
+              <w:jc w:val="center"/>
+              <w:rPr>
+                <w:rFonts w:ascii="Times New Roman" w:hAnsi="Times New Roman" w:cs="Times New Roman"/>
+                <w:b/>
+              </w:rPr>
+            </w:pPr>
+            <w:r>
+              <w:rPr>
+                <w:rFonts w:ascii="Times New Roman" w:hAnsi="Times New Roman" w:cs="Times New Roman"/>
+                <w:b/>
+              </w:rPr>
+              <w:t>97</w:t>
+            </w:r>
+          </w:p>
+        </w:tc>
+        <w:tc>
+          <w:tcPr>
+            <w:tcW w:w="866" w:type="dxa"/>
+          </w:tcPr>
+          <w:p>
+            <w:pPr>
+              <w:spacing w:before="120" w:after="120" w:line="240" w:lineRule="exact"/>
+              <w:jc w:val="center"/>
+              <w:rPr>
+                <w:rFonts w:ascii="Times New Roman" w:hAnsi="Times New Roman" w:cs="Times New Roman"/>
+              </w:rPr>
+            </w:pPr>
+            <w:r>
+              <w:rPr>
+                <w:rFonts w:ascii="Times New Roman" w:hAnsi="Times New Roman" w:cs="Times New Roman"/>
+              </w:rPr>
+              <w:t>65</w:t>
+            </w:r>
+          </w:p>
+        </w:tc>
+        <w:tc>
+          <w:tcPr>
+            <w:tcW w:w="838" w:type="dxa"/>
+          </w:tcPr>
+          <w:p>
+            <w:pPr>
+              <w:spacing w:before="120" w:after="120" w:line="240" w:lineRule="exact"/>
+              <w:jc w:val="center"/>
+              <w:rPr>
+                <w:rFonts w:ascii="Times New Roman" w:hAnsi="Times New Roman" w:cs="Times New Roman"/>
+              </w:rPr>
+            </w:pPr>
+            <w:r>
+              <w:rPr>
+                <w:rFonts w:ascii="Times New Roman" w:hAnsi="Times New Roman" w:cs="Times New Roman"/>
+              </w:rPr>
+              <w:t>3</w:t>
+            </w:r>
+          </w:p>
+        </w:tc>
+        <w:tc>
+          <w:tcPr>
+            <w:tcW w:w="838" w:type="dxa"/>
+          </w:tcPr>
+          <w:p>
+            <w:pPr>
+              <w:spacing w:before="120" w:after="120" w:line="240" w:lineRule="exact"/>
+              <w:jc w:val="center"/>
+              <w:rPr>
+                <w:rFonts w:ascii="Times New Roman" w:hAnsi="Times New Roman" w:cs="Times New Roman"/>
+              </w:rPr>
+            </w:pPr>
+            <w:r>
+              <w:rPr>
+                <w:rFonts w:ascii="Times New Roman" w:hAnsi="Times New Roman" w:cs="Times New Roman"/>
+              </w:rPr>
+              <w:t>5</w:t>
+            </w:r>
+          </w:p>
+        </w:tc>
+        <w:tc>
+          <w:tcPr>
+            <w:tcW w:w="927" w:type="dxa"/>
+          </w:tcPr>
+          <w:p>
+            <w:pPr>
+              <w:spacing w:before="120" w:after="120" w:line="240" w:lineRule="exact"/>
+              <w:jc w:val="center"/>
+              <w:rPr>
+                <w:rFonts w:ascii="Times New Roman" w:hAnsi="Times New Roman" w:cs="Times New Roman"/>
+              </w:rPr>
+            </w:pPr>
+            <w:r>
+              <w:rPr>
+                <w:rFonts w:ascii="Times New Roman" w:hAnsi="Times New Roman" w:cs="Times New Roman"/>
+              </w:rPr>
+              <w:t>A5=A3</w:t>
+            </w:r>
+          </w:p>
+        </w:tc>
+      </w:tr>
+      <w:tr>
+        <w:tc>
+          <w:tcPr>
+            <w:tcW w:w="913" w:type="dxa"/>
+          </w:tcPr>
+          <w:p>
+            <w:pPr>
+              <w:spacing w:before="120" w:after="120" w:line="240" w:lineRule="exact"/>
+              <w:jc w:val="center"/>
+              <w:rPr>
+                <w:rFonts w:ascii="Times New Roman" w:hAnsi="Times New Roman" w:cs="Times New Roman"/>
+              </w:rPr>
+            </w:pPr>
+            <w:r>
+              <w:rPr>
+                <w:rFonts w:ascii="Times New Roman" w:hAnsi="Times New Roman" w:cs="Times New Roman"/>
+              </w:rPr>
+              <w:t>5</w:t>
+            </w:r>
+          </w:p>
+        </w:tc>
+        <w:tc>
+          <w:tcPr>
+            <w:tcW w:w="866" w:type="dxa"/>
+          </w:tcPr>
+          <w:p>
+            <w:pPr>
+              <w:spacing w:before="120" w:after="120" w:line="240" w:lineRule="exact"/>
+              <w:jc w:val="center"/>
+              <w:rPr>
+                <w:rFonts w:ascii="Times New Roman" w:hAnsi="Times New Roman" w:cs="Times New Roman"/>
+              </w:rPr>
+            </w:pPr>
+            <w:r>
+              <w:rPr>
+                <w:rFonts w:ascii="Times New Roman" w:hAnsi="Times New Roman" w:cs="Times New Roman"/>
+              </w:rPr>
+              <w:t>27</w:t>
+            </w:r>
+          </w:p>
+        </w:tc>
+        <w:tc>
+          <w:tcPr>
+            <w:tcW w:w="865" w:type="dxa"/>
+          </w:tcPr>
+          <w:p>
+            <w:pPr>
+              <w:spacing w:before="120" w:after="120" w:line="240" w:lineRule="exact"/>
+              <w:jc w:val="center"/>
+              <w:rPr>
+                <w:rFonts w:ascii="Times New Roman" w:hAnsi="Times New Roman" w:cs="Times New Roman"/>
+              </w:rPr>
+            </w:pPr>
+            <w:r>
+              <w:rPr>
+                <w:rFonts w:ascii="Times New Roman" w:hAnsi="Times New Roman" w:cs="Times New Roman"/>
+              </w:rPr>
+              <w:t>38</w:t>
+            </w:r>
+          </w:p>
+        </w:tc>
+        <w:tc>
+          <w:tcPr>
+            <w:tcW w:w="865" w:type="dxa"/>
+          </w:tcPr>
+          <w:p>
+            <w:pPr>
+              <w:spacing w:before="120" w:after="120" w:line="240" w:lineRule="exact"/>
+              <w:jc w:val="center"/>
+              <w:rPr>
+                <w:rFonts w:ascii="Times New Roman" w:hAnsi="Times New Roman" w:cs="Times New Roman"/>
+              </w:rPr>
+            </w:pPr>
+            <w:r>
+              <w:rPr>
+                <w:rFonts w:ascii="Times New Roman" w:hAnsi="Times New Roman" w:cs="Times New Roman"/>
+              </w:rPr>
+              <w:t>13</w:t>
+            </w:r>
+          </w:p>
+        </w:tc>
+        <w:tc>
+          <w:tcPr>
+            <w:tcW w:w="866" w:type="dxa"/>
+          </w:tcPr>
+          <w:p>
+            <w:pPr>
+              <w:spacing w:before="120" w:after="120" w:line="240" w:lineRule="exact"/>
+              <w:jc w:val="center"/>
+              <w:rPr>
+                <w:rFonts w:ascii="Times New Roman" w:hAnsi="Times New Roman" w:cs="Times New Roman"/>
+              </w:rPr>
+            </w:pPr>
+            <w:r>
+              <w:rPr>
+                <w:rFonts w:ascii="Times New Roman" w:hAnsi="Times New Roman" w:cs="Times New Roman"/>
+              </w:rPr>
+              <w:t>97</w:t>
+            </w:r>
+          </w:p>
+        </w:tc>
+        <w:tc>
+          <w:tcPr>
+            <w:tcW w:w="866" w:type="dxa"/>
+          </w:tcPr>
+          <w:p>
+            <w:pPr>
+              <w:spacing w:before="120" w:after="120" w:line="240" w:lineRule="exact"/>
+              <w:jc w:val="center"/>
+              <w:rPr>
+                <w:rFonts w:ascii="Times New Roman" w:hAnsi="Times New Roman" w:cs="Times New Roman"/>
+              </w:rPr>
+            </w:pPr>
+            <w:r>
+              <w:rPr>
+                <w:rFonts w:ascii="Times New Roman" w:hAnsi="Times New Roman" w:cs="Times New Roman"/>
+              </w:rPr>
+              <w:t>76</w:t>
+            </w:r>
+          </w:p>
+        </w:tc>
+        <w:tc>
+          <w:tcPr>
+            <w:tcW w:w="866" w:type="dxa"/>
+          </w:tcPr>
+          <w:p>
+            <w:pPr>
+              <w:spacing w:before="120" w:after="120" w:line="240" w:lineRule="exact"/>
+              <w:jc w:val="center"/>
+              <w:rPr>
+                <w:rFonts w:ascii="Times New Roman" w:hAnsi="Times New Roman" w:cs="Times New Roman"/>
+              </w:rPr>
+            </w:pPr>
+            <w:r>
+              <w:rPr>
+                <w:rFonts w:ascii="Times New Roman" w:hAnsi="Times New Roman" w:cs="Times New Roman"/>
+              </w:rPr>
+              <w:t>97</w:t>
+            </w:r>
+          </w:p>
+        </w:tc>
+        <w:tc>
+          <w:tcPr>
+            <w:tcW w:w="866" w:type="dxa"/>
+          </w:tcPr>
+          <w:p>
+            <w:pPr>
+              <w:spacing w:before="120" w:after="120" w:line="240" w:lineRule="exact"/>
+              <w:jc w:val="center"/>
+              <w:rPr>
+                <w:rFonts w:ascii="Times New Roman" w:hAnsi="Times New Roman" w:cs="Times New Roman"/>
+              </w:rPr>
+            </w:pPr>
+            <w:r>
+              <w:rPr>
+                <w:rFonts w:ascii="Times New Roman" w:hAnsi="Times New Roman" w:cs="Times New Roman"/>
+              </w:rPr>
+              <w:t>65</w:t>
+            </w:r>
+          </w:p>
+        </w:tc>
+        <w:tc>
+          <w:tcPr>
+            <w:tcW w:w="838" w:type="dxa"/>
+          </w:tcPr>
+          <w:p>
+            <w:pPr>
+              <w:spacing w:before="120" w:after="120" w:line="240" w:lineRule="exact"/>
+              <w:jc w:val="center"/>
+              <w:rPr>
+                <w:rFonts w:ascii="Times New Roman" w:hAnsi="Times New Roman" w:cs="Times New Roman"/>
+              </w:rPr>
+            </w:pPr>
+            <w:r>
+              <w:rPr>
+                <w:rFonts w:ascii="Times New Roman" w:hAnsi="Times New Roman" w:cs="Times New Roman"/>
+              </w:rPr>
+              <w:t>3</w:t>
+            </w:r>
+          </w:p>
+        </w:tc>
+        <w:tc>
+          <w:tcPr>
+            <w:tcW w:w="838" w:type="dxa"/>
+          </w:tcPr>
+          <w:p>
+            <w:pPr>
+              <w:spacing w:before="120" w:after="120" w:line="240" w:lineRule="exact"/>
+              <w:jc w:val="center"/>
+              <w:rPr>
+                <w:rFonts w:ascii="Times New Roman" w:hAnsi="Times New Roman" w:cs="Times New Roman"/>
+              </w:rPr>
+            </w:pPr>
+            <w:r>
+              <w:rPr>
+                <w:rFonts w:ascii="Times New Roman" w:hAnsi="Times New Roman" w:cs="Times New Roman"/>
+              </w:rPr>
+              <w:t>4</w:t>
+            </w:r>
+          </w:p>
+        </w:tc>
+        <w:tc>
+          <w:tcPr>
+            <w:tcW w:w="927" w:type="dxa"/>
+          </w:tcPr>
+          <w:p>
+            <w:pPr>
+              <w:spacing w:before="120" w:after="120" w:line="240" w:lineRule="exact"/>
+              <w:jc w:val="center"/>
+              <w:rPr>
+                <w:rFonts w:ascii="Times New Roman" w:hAnsi="Times New Roman" w:cs="Times New Roman"/>
+              </w:rPr>
+            </w:pPr>
+            <w:r>
+              <w:rPr>
+                <w:rFonts w:ascii="Times New Roman" w:hAnsi="Times New Roman" w:cs="Times New Roman"/>
+              </w:rPr>
+              <w:t>-</w:t>
+            </w:r>
+          </w:p>
+        </w:tc>
+      </w:tr>
+      <w:tr>
+        <w:tc>
+          <w:tcPr>
+            <w:tcW w:w="913" w:type="dxa"/>
+          </w:tcPr>
+          <w:p>
+            <w:pPr>
+              <w:spacing w:before="120" w:after="120" w:line="240" w:lineRule="exact"/>
+              <w:jc w:val="center"/>
+              <w:rPr>
+                <w:rFonts w:ascii="Times New Roman" w:hAnsi="Times New Roman" w:cs="Times New Roman"/>
+              </w:rPr>
+            </w:pPr>
+            <w:r>
+              <w:rPr>
+                <w:rFonts w:ascii="Times New Roman" w:hAnsi="Times New Roman" w:cs="Times New Roman"/>
+              </w:rPr>
+              <w:t>6</w:t>
+            </w:r>
+          </w:p>
+        </w:tc>
+        <w:tc>
+          <w:tcPr>
+            <w:tcW w:w="866" w:type="dxa"/>
+          </w:tcPr>
+          <w:p>
+            <w:pPr>
+              <w:spacing w:before="120" w:after="120" w:line="240" w:lineRule="exact"/>
+              <w:jc w:val="center"/>
+              <w:rPr>
+                <w:rFonts w:ascii="Times New Roman" w:hAnsi="Times New Roman" w:cs="Times New Roman"/>
+              </w:rPr>
+            </w:pPr>
+            <w:r>
+              <w:rPr>
+                <w:rFonts w:ascii="Times New Roman" w:hAnsi="Times New Roman" w:cs="Times New Roman"/>
+              </w:rPr>
+              <w:t>27</w:t>
+            </w:r>
+          </w:p>
+        </w:tc>
+        <w:tc>
+          <w:tcPr>
+            <w:tcW w:w="865" w:type="dxa"/>
+          </w:tcPr>
+          <w:p>
+            <w:pPr>
+              <w:spacing w:before="120" w:after="120" w:line="240" w:lineRule="exact"/>
+              <w:jc w:val="center"/>
+              <w:rPr>
+                <w:rFonts w:ascii="Times New Roman" w:hAnsi="Times New Roman" w:cs="Times New Roman"/>
+              </w:rPr>
+            </w:pPr>
+            <w:r>
+              <w:rPr>
+                <w:rFonts w:ascii="Times New Roman" w:hAnsi="Times New Roman" w:cs="Times New Roman"/>
+              </w:rPr>
+              <w:t>38</w:t>
+            </w:r>
+          </w:p>
+        </w:tc>
+        <w:tc>
+          <w:tcPr>
+            <w:tcW w:w="865" w:type="dxa"/>
+          </w:tcPr>
+          <w:p>
+            <w:pPr>
+              <w:spacing w:before="120" w:after="120" w:line="240" w:lineRule="exact"/>
+              <w:jc w:val="center"/>
+              <w:rPr>
+                <w:rFonts w:ascii="Times New Roman" w:hAnsi="Times New Roman" w:cs="Times New Roman"/>
+              </w:rPr>
+            </w:pPr>
+            <w:r>
+              <w:rPr>
+                <w:rFonts w:ascii="Times New Roman" w:hAnsi="Times New Roman" w:cs="Times New Roman"/>
+              </w:rPr>
+              <w:t>13</w:t>
+            </w:r>
+          </w:p>
+        </w:tc>
+        <w:tc>
+          <w:tcPr>
+            <w:tcW w:w="866" w:type="dxa"/>
+          </w:tcPr>
+          <w:p>
+            <w:pPr>
+              <w:spacing w:before="120" w:after="120" w:line="240" w:lineRule="exact"/>
+              <w:jc w:val="center"/>
+              <w:rPr>
+                <w:rFonts w:ascii="Times New Roman" w:hAnsi="Times New Roman" w:cs="Times New Roman"/>
+              </w:rPr>
+            </w:pPr>
+            <w:r>
+              <w:rPr>
+                <w:rFonts w:ascii="Times New Roman" w:hAnsi="Times New Roman" w:cs="Times New Roman"/>
+              </w:rPr>
+              <w:t>97</w:t>
+            </w:r>
+          </w:p>
+        </w:tc>
+        <w:tc>
+          <w:tcPr>
+            <w:tcW w:w="866" w:type="dxa"/>
+          </w:tcPr>
+          <w:p>
+            <w:pPr>
+              <w:spacing w:before="120" w:after="120" w:line="240" w:lineRule="exact"/>
+              <w:jc w:val="center"/>
+              <w:rPr>
+                <w:rFonts w:ascii="Times New Roman" w:hAnsi="Times New Roman" w:cs="Times New Roman"/>
+              </w:rPr>
+            </w:pPr>
+            <w:r>
+              <w:rPr>
+                <w:rFonts w:ascii="Times New Roman" w:hAnsi="Times New Roman" w:cs="Times New Roman"/>
+              </w:rPr>
+              <w:t>76</w:t>
+            </w:r>
+          </w:p>
+        </w:tc>
+        <w:tc>
+          <w:tcPr>
+            <w:tcW w:w="866" w:type="dxa"/>
+          </w:tcPr>
+          <w:p>
+            <w:pPr>
+              <w:spacing w:before="120" w:after="120" w:line="240" w:lineRule="exact"/>
+              <w:jc w:val="center"/>
+              <w:rPr>
+                <w:rFonts w:ascii="Times New Roman" w:hAnsi="Times New Roman" w:cs="Times New Roman"/>
+              </w:rPr>
+            </w:pPr>
+            <w:r>
+              <w:rPr>
+                <w:rFonts w:ascii="Times New Roman" w:hAnsi="Times New Roman" w:cs="Times New Roman"/>
+              </w:rPr>
+              <w:t>97</w:t>
+            </w:r>
+          </w:p>
+        </w:tc>
+        <w:tc>
+          <w:tcPr>
+            <w:tcW w:w="866" w:type="dxa"/>
+          </w:tcPr>
+          <w:p>
+            <w:pPr>
+              <w:spacing w:before="120" w:after="120" w:line="240" w:lineRule="exact"/>
+              <w:jc w:val="center"/>
+              <w:rPr>
+                <w:rFonts w:ascii="Times New Roman" w:hAnsi="Times New Roman" w:cs="Times New Roman"/>
+              </w:rPr>
+            </w:pPr>
+            <w:r>
+              <w:rPr>
+                <w:rFonts w:ascii="Times New Roman" w:hAnsi="Times New Roman" w:cs="Times New Roman"/>
+              </w:rPr>
+              <w:t>65</w:t>
+            </w:r>
+          </w:p>
+        </w:tc>
+        <w:tc>
+          <w:tcPr>
+            <w:tcW w:w="838" w:type="dxa"/>
+          </w:tcPr>
+          <w:p>
+            <w:pPr>
+              <w:spacing w:before="120" w:after="120" w:line="240" w:lineRule="exact"/>
+              <w:jc w:val="center"/>
+              <w:rPr>
+                <w:rFonts w:ascii="Times New Roman" w:hAnsi="Times New Roman" w:cs="Times New Roman"/>
+              </w:rPr>
+            </w:pPr>
+            <w:r>
+              <w:rPr>
+                <w:rFonts w:ascii="Times New Roman" w:hAnsi="Times New Roman" w:cs="Times New Roman"/>
+              </w:rPr>
+              <w:t>3</w:t>
+            </w:r>
+          </w:p>
+        </w:tc>
+        <w:tc>
+          <w:tcPr>
+            <w:tcW w:w="838" w:type="dxa"/>
+          </w:tcPr>
+          <w:p>
+            <w:pPr>
+              <w:spacing w:before="120" w:after="120" w:line="240" w:lineRule="exact"/>
+              <w:jc w:val="center"/>
+              <w:rPr>
+                <w:rFonts w:ascii="Times New Roman" w:hAnsi="Times New Roman" w:cs="Times New Roman"/>
+              </w:rPr>
+            </w:pPr>
+            <w:r>
+              <w:rPr>
+                <w:rFonts w:ascii="Times New Roman" w:hAnsi="Times New Roman" w:cs="Times New Roman"/>
+              </w:rPr>
+              <w:t>3</w:t>
+            </w:r>
+          </w:p>
+        </w:tc>
+        <w:tc>
+          <w:tcPr>
+            <w:tcW w:w="927" w:type="dxa"/>
+          </w:tcPr>
+          <w:p>
+            <w:pPr>
+              <w:spacing w:before="120" w:after="120" w:line="240" w:lineRule="exact"/>
+              <w:jc w:val="center"/>
+              <w:rPr>
+                <w:rFonts w:ascii="Times New Roman" w:hAnsi="Times New Roman" w:cs="Times New Roman"/>
+              </w:rPr>
+            </w:pPr>
+            <w:r>
+              <w:rPr>
+                <w:rFonts w:ascii="Times New Roman" w:hAnsi="Times New Roman" w:cs="Times New Roman"/>
+              </w:rPr>
+              <w:t>-</w:t>
+            </w:r>
+          </w:p>
+        </w:tc>
+      </w:tr>
+      <w:tr>
+        <w:tc>
+          <w:tcPr>
+            <w:tcW w:w="913" w:type="dxa"/>
+          </w:tcPr>
+          <w:p>
+            <w:pPr>
+              <w:spacing w:before="120" w:after="120" w:line="240" w:lineRule="exact"/>
+              <w:jc w:val="center"/>
+              <w:rPr>
+                <w:rFonts w:ascii="Times New Roman" w:hAnsi="Times New Roman" w:cs="Times New Roman"/>
+              </w:rPr>
+            </w:pPr>
+            <w:r>
+              <w:rPr>
+                <w:rFonts w:ascii="Times New Roman" w:hAnsi="Times New Roman" w:cs="Times New Roman"/>
+              </w:rPr>
+              <w:t>7</w:t>
+            </w:r>
+          </w:p>
+        </w:tc>
+        <w:tc>
+          <w:tcPr>
+            <w:tcW w:w="866" w:type="dxa"/>
+          </w:tcPr>
+          <w:p>
+            <w:pPr>
+              <w:spacing w:before="120" w:after="120" w:line="240" w:lineRule="exact"/>
+              <w:jc w:val="center"/>
+              <w:rPr>
+                <w:rFonts w:ascii="Times New Roman" w:hAnsi="Times New Roman" w:cs="Times New Roman"/>
+              </w:rPr>
+            </w:pPr>
+            <w:r>
+              <w:rPr>
+                <w:rFonts w:ascii="Times New Roman" w:hAnsi="Times New Roman" w:cs="Times New Roman"/>
+              </w:rPr>
+              <w:t>27</w:t>
+            </w:r>
+          </w:p>
+        </w:tc>
+        <w:tc>
+          <w:tcPr>
+            <w:tcW w:w="865" w:type="dxa"/>
+          </w:tcPr>
+          <w:p>
+            <w:pPr>
+              <w:spacing w:before="120" w:after="120" w:line="240" w:lineRule="exact"/>
+              <w:jc w:val="center"/>
+              <w:rPr>
+                <w:rFonts w:ascii="Times New Roman" w:hAnsi="Times New Roman" w:cs="Times New Roman"/>
+              </w:rPr>
+            </w:pPr>
+            <w:r>
+              <w:rPr>
+                <w:rFonts w:ascii="Times New Roman" w:hAnsi="Times New Roman" w:cs="Times New Roman"/>
+              </w:rPr>
+              <w:t>38</w:t>
+            </w:r>
+          </w:p>
+        </w:tc>
+        <w:tc>
+          <w:tcPr>
+            <w:tcW w:w="865" w:type="dxa"/>
+          </w:tcPr>
+          <w:p>
+            <w:pPr>
+              <w:spacing w:before="120" w:after="120" w:line="240" w:lineRule="exact"/>
+              <w:jc w:val="center"/>
+              <w:rPr>
+                <w:rFonts w:ascii="Times New Roman" w:hAnsi="Times New Roman" w:cs="Times New Roman"/>
+              </w:rPr>
+            </w:pPr>
+            <w:r>
+              <w:rPr>
+                <w:rFonts w:ascii="Times New Roman" w:hAnsi="Times New Roman" w:cs="Times New Roman"/>
+              </w:rPr>
+              <w:t>13</w:t>
+            </w:r>
+          </w:p>
+        </w:tc>
+        <w:tc>
+          <w:tcPr>
+            <w:tcW w:w="866" w:type="dxa"/>
+          </w:tcPr>
+          <w:p>
+            <w:pPr>
+              <w:spacing w:before="120" w:after="120" w:line="240" w:lineRule="exact"/>
+              <w:jc w:val="center"/>
+              <w:rPr>
+                <w:rFonts w:ascii="Times New Roman" w:hAnsi="Times New Roman" w:cs="Times New Roman"/>
+                <w:b/>
+              </w:rPr>
+            </w:pPr>
+            <w:r>
+              <w:rPr>
+                <w:rFonts w:ascii="Times New Roman" w:hAnsi="Times New Roman" w:cs="Times New Roman"/>
+                <w:b/>
+              </w:rPr>
+              <w:t>49</w:t>
+            </w:r>
+          </w:p>
+        </w:tc>
+        <w:tc>
+          <w:tcPr>
+            <w:tcW w:w="866" w:type="dxa"/>
+          </w:tcPr>
+          <w:p>
+            <w:pPr>
+              <w:spacing w:before="120" w:after="120" w:line="240" w:lineRule="exact"/>
+              <w:jc w:val="center"/>
+              <w:rPr>
+                <w:rFonts w:ascii="Times New Roman" w:hAnsi="Times New Roman" w:cs="Times New Roman"/>
+              </w:rPr>
+            </w:pPr>
+            <w:r>
+              <w:rPr>
+                <w:rFonts w:ascii="Times New Roman" w:hAnsi="Times New Roman" w:cs="Times New Roman"/>
+              </w:rPr>
+              <w:t>76</w:t>
+            </w:r>
+          </w:p>
+        </w:tc>
+        <w:tc>
+          <w:tcPr>
+            <w:tcW w:w="866" w:type="dxa"/>
+          </w:tcPr>
+          <w:p>
+            <w:pPr>
+              <w:spacing w:before="120" w:after="120" w:line="240" w:lineRule="exact"/>
+              <w:jc w:val="center"/>
+              <w:rPr>
+                <w:rFonts w:ascii="Times New Roman" w:hAnsi="Times New Roman" w:cs="Times New Roman"/>
+              </w:rPr>
+            </w:pPr>
+            <w:r>
+              <w:rPr>
+                <w:rFonts w:ascii="Times New Roman" w:hAnsi="Times New Roman" w:cs="Times New Roman"/>
+              </w:rPr>
+              <w:t>97</w:t>
+            </w:r>
+          </w:p>
+        </w:tc>
+        <w:tc>
+          <w:tcPr>
+            <w:tcW w:w="866" w:type="dxa"/>
+          </w:tcPr>
+          <w:p>
+            <w:pPr>
+              <w:spacing w:before="120" w:after="120" w:line="240" w:lineRule="exact"/>
+              <w:jc w:val="center"/>
+              <w:rPr>
+                <w:rFonts w:ascii="Times New Roman" w:hAnsi="Times New Roman" w:cs="Times New Roman"/>
+              </w:rPr>
+            </w:pPr>
+            <w:r>
+              <w:rPr>
+                <w:rFonts w:ascii="Times New Roman" w:hAnsi="Times New Roman" w:cs="Times New Roman"/>
+              </w:rPr>
+              <w:t>65</w:t>
+            </w:r>
+          </w:p>
+        </w:tc>
+        <w:tc>
+          <w:tcPr>
+            <w:tcW w:w="838" w:type="dxa"/>
+          </w:tcPr>
+          <w:p>
+            <w:pPr>
+              <w:spacing w:before="120" w:after="120" w:line="240" w:lineRule="exact"/>
+              <w:jc w:val="center"/>
+              <w:rPr>
+                <w:rFonts w:ascii="Times New Roman" w:hAnsi="Times New Roman" w:cs="Times New Roman"/>
+              </w:rPr>
+            </w:pPr>
+            <w:r>
+              <w:rPr>
+                <w:rFonts w:ascii="Times New Roman" w:hAnsi="Times New Roman" w:cs="Times New Roman"/>
+              </w:rPr>
+              <w:t>3</w:t>
+            </w:r>
+          </w:p>
+        </w:tc>
+        <w:tc>
+          <w:tcPr>
+            <w:tcW w:w="838" w:type="dxa"/>
+          </w:tcPr>
+          <w:p>
+            <w:pPr>
+              <w:spacing w:before="120" w:after="120" w:line="240" w:lineRule="exact"/>
+              <w:jc w:val="center"/>
+              <w:rPr>
+                <w:rFonts w:ascii="Times New Roman" w:hAnsi="Times New Roman" w:cs="Times New Roman"/>
+              </w:rPr>
+            </w:pPr>
+            <w:r>
+              <w:rPr>
+                <w:rFonts w:ascii="Times New Roman" w:hAnsi="Times New Roman" w:cs="Times New Roman"/>
+              </w:rPr>
+              <w:t>3</w:t>
+            </w:r>
+          </w:p>
+        </w:tc>
+        <w:tc>
+          <w:tcPr>
+            <w:tcW w:w="927" w:type="dxa"/>
+          </w:tcPr>
+          <w:p>
+            <w:pPr>
+              <w:spacing w:before="120" w:after="120" w:line="240" w:lineRule="exact"/>
+              <w:jc w:val="center"/>
+              <w:rPr>
+                <w:rFonts w:ascii="Times New Roman" w:hAnsi="Times New Roman" w:cs="Times New Roman"/>
+              </w:rPr>
+            </w:pPr>
+            <w:r>
+              <w:rPr>
+                <w:rFonts w:ascii="Times New Roman" w:hAnsi="Times New Roman" w:cs="Times New Roman"/>
+              </w:rPr>
+              <w:t>A3=key</w:t>
+            </w:r>
+          </w:p>
+        </w:tc>
+      </w:tr>
+    </w:tbl>
+    <w:p>
+      <w:pPr>
+        <w:pStyle w:val="Heading3"/>
+        <w:spacing w:before="120" w:after="120" w:line="240" w:lineRule="exact"/>
+        <w:rPr>
+          <w:rFonts w:ascii="Times New Roman" w:hAnsi="Times New Roman" w:cs="Times New Roman"/>
+        </w:rPr>
+      </w:pPr>
+      <w:r>
+        <w:rPr>
+          <w:rFonts w:ascii="Times New Roman" w:hAnsi="Times New Roman" w:cs="Times New Roman"/>
+        </w:rPr>
+        <w:t>Algorithm</w:t>
+      </w:r>
+    </w:p>
+    <w:p>
+      <w:pPr>
+        <w:rPr>
+          <w:rFonts w:ascii="Times New Roman" w:hAnsi="Times New Roman" w:cs="Times New Roman"/>
+        </w:rPr>
+      </w:pPr>
+      <w:r>
+        <w:rPr>
+          <w:rFonts w:ascii="Times New Roman" w:hAnsi="Times New Roman" w:cs="Times New Roman"/>
+        </w:rPr>
+        <w:t xml:space="preserve">For array </w:t>
+      </w:r>
+      <w:r>
+        <w:rPr>
+          <w:rFonts w:ascii="Times New Roman" w:hAnsi="Times New Roman" w:cs="Times New Roman"/>
+        </w:rPr>
+        <w:t>A[n</w:t>
+      </w:r>
+      <w:proofErr w:type="gramStart"/>
+      <w:r>
+        <w:rPr>
+          <w:rFonts w:ascii="Times New Roman" w:hAnsi="Times New Roman" w:cs="Times New Roman"/>
+        </w:rPr>
+        <w:t>]</w:t>
+      </w:r>
+      <w:proofErr w:type="gramEnd"/>
+      <w:r>
+        <w:rPr>
+          <w:rFonts w:ascii="Times New Roman" w:hAnsi="Times New Roman" w:cs="Times New Roman"/>
+        </w:rPr>
+        <w:br/>
+        <w:t>Set A[0] as pivot</w:t>
+      </w:r>
+      <w:r>
+        <w:rPr>
+          <w:rFonts w:ascii="Times New Roman" w:hAnsi="Times New Roman" w:cs="Times New Roman"/>
+        </w:rPr>
+        <w:t xml:space="preserve">, </w:t>
+      </w:r>
+      <w:r>
+        <w:rPr>
+          <w:rFonts w:ascii="Times New Roman" w:hAnsi="Times New Roman" w:cs="Times New Roman"/>
+        </w:rPr>
+        <w:t>put elements</w:t>
+      </w:r>
+      <w:r>
+        <w:rPr>
+          <w:rFonts w:ascii="Times New Roman" w:hAnsi="Times New Roman" w:cs="Times New Roman"/>
+        </w:rPr>
+        <w:t xml:space="preserve"> less or equal than pivot to the left, elements greater than pivot to the right.</w:t>
+      </w:r>
+    </w:p>
+    <w:p>
+      <w:pPr>
+        <w:rPr>
+          <w:rFonts w:ascii="Times New Roman" w:hAnsi="Times New Roman" w:cs="Times New Roman"/>
+        </w:rPr>
+      </w:pPr>
+      <w:r>
+        <w:rPr>
+          <w:rFonts w:ascii="Times New Roman" w:hAnsi="Times New Roman" w:cs="Times New Roman"/>
+        </w:rPr>
+        <w:t>Then recuse the left and the right</w:t>
+      </w:r>
+      <w:r>
+        <w:rPr>
+          <w:rFonts w:ascii="Times New Roman" w:hAnsi="Times New Roman" w:cs="Times New Roman"/>
+        </w:rPr>
+        <w:t>.</w:t>
+      </w:r>
+    </w:p>
+    <w:p>
+      <w:pPr>
+        <w:pStyle w:val="Heading3"/>
+        <w:spacing w:before="120" w:after="120" w:line="240" w:lineRule="exact"/>
+        <w:rPr>
+          <w:rFonts w:ascii="Times New Roman" w:hAnsi="Times New Roman" w:cs="Times New Roman"/>
+        </w:rPr>
+      </w:pPr>
+      <w:r>
+        <w:rPr>
+          <w:rFonts w:ascii="Times New Roman" w:hAnsi="Times New Roman" w:cs="Times New Roman"/>
+        </w:rPr>
+        <w:t>Pseudocode</w:t>
+      </w:r>
+    </w:p>
+    <w:p>
+      <w:r>
+        <w:t xml:space="preserve">Quick Sort </w:t>
+      </w:r>
+      <w:proofErr w:type="gramStart"/>
+      <w:r>
+        <w:t>A[</w:t>
+      </w:r>
+      <w:proofErr w:type="gramEnd"/>
+      <w:r>
+        <w:t>n]</w:t>
+      </w:r>
+    </w:p>
+    <w:p>
+      <w:proofErr w:type="spellStart"/>
+      <w:proofErr w:type="gramStart"/>
+      <w:r>
+        <w:t>quick</w:t>
+      </w:r>
+      <w:r>
+        <w:t>S</w:t>
+      </w:r>
+      <w:r>
+        <w:t>ort</w:t>
+      </w:r>
+      <w:proofErr w:type="spellEnd"/>
+      <w:r>
+        <w:t>(</w:t>
+      </w:r>
+      <w:proofErr w:type="gramEnd"/>
+      <w:r>
+        <w:t>A[n]</w:t>
+      </w:r>
+      <w:r>
+        <w:t>, low</w:t>
+      </w:r>
+      <w:r>
+        <w:t xml:space="preserve">, </w:t>
+      </w:r>
+      <w:r>
+        <w:t>high</w:t>
+      </w:r>
+      <w:r>
+        <w:t>)</w:t>
+      </w:r>
+      <w:r>
+        <w:t>{</w:t>
+      </w:r>
+    </w:p>
+    <w:p>
+      <w:r>
+        <w:tab/>
+      </w:r>
+      <w:r>
+        <w:t xml:space="preserve">int partitionIndex = </w:t>
+      </w:r>
+      <w:proofErr w:type="gramStart"/>
+      <w:r>
+        <w:t>partition(</w:t>
+      </w:r>
+      <w:proofErr w:type="gramEnd"/>
+      <w:r>
+        <w:t>A[n], 0, n-1)</w:t>
+      </w:r>
+      <w:r>
+        <w:t>;</w:t>
+      </w:r>
+    </w:p>
+    <w:p>
+      <w:r>
+        <w:tab/>
+      </w:r>
+      <w:proofErr w:type="spellStart"/>
+      <w:proofErr w:type="gramStart"/>
+      <w:r>
+        <w:t>quickSort</w:t>
+      </w:r>
+      <w:proofErr w:type="spellEnd"/>
+      <w:proofErr w:type="gramEnd"/>
+      <w:r>
+        <w:t xml:space="preserve"> </w:t>
+      </w:r>
+      <w:r>
+        <w:t>(</w:t>
+      </w:r>
+      <w:r>
+        <w:t>A[n],</w:t>
+      </w:r>
+      <w:r>
+        <w:t xml:space="preserve"> 0, </w:t>
+      </w:r>
+      <w:r>
+        <w:t>partitionIndex</w:t>
+      </w:r>
+      <w:r>
+        <w:t>-1</w:t>
+      </w:r>
+      <w:r>
+        <w:t>);</w:t>
+      </w:r>
+      <w:r>
+        <w:t xml:space="preserve"> </w:t>
+      </w:r>
+    </w:p>
+    <w:p>
+      <w:r>
+        <w:tab/>
+      </w:r>
+      <w:proofErr w:type="spellStart"/>
+      <w:proofErr w:type="gramStart"/>
+      <w:r>
+        <w:t>quickSort</w:t>
+      </w:r>
+      <w:proofErr w:type="spellEnd"/>
+      <w:proofErr w:type="gramEnd"/>
+      <w:r>
+        <w:t xml:space="preserve"> </w:t>
+      </w:r>
+      <w:r>
+        <w:t xml:space="preserve">(A[n], </w:t>
+      </w:r>
+      <w:r>
+        <w:t>partitionIndex</w:t>
+      </w:r>
+      <w:r>
+        <w:t>+1,</w:t>
+      </w:r>
+      <w:r>
+        <w:t xml:space="preserve"> </w:t>
+      </w:r>
+      <w:r>
+        <w:t>n-1</w:t>
+      </w:r>
+      <w:r>
+        <w:t>);</w:t>
+      </w:r>
+    </w:p>
+    <w:p>
+      <w:r>
+        <w:t>}</w:t>
+      </w:r>
+    </w:p>
+    <w:p>
+      <w:r>
+        <w:t>p</w:t>
+      </w:r>
+      <w:bookmarkStart w:id="7" w:name="_GoBack"/>
+      <w:bookmarkEnd w:id="7"/>
+      <w:r>
+        <w:t>artition</w:t>
+      </w:r>
+      <w:r>
+        <w:t>(A[n], low, high)</w:t>
+      </w:r>
+    </w:p>
+    <w:p>
+      <w:r>
+        <w:t>While</w:t>
+      </w:r>
+      <w:r>
+        <w:t xml:space="preserve"> </w:t>
+      </w:r>
+      <w:r>
+        <w:t>(low &lt; high)</w:t>
+      </w:r>
+    </w:p>
+    <w:p>
+      <w:pPr>
+        <w:ind w:firstLine="720"/>
+        <w:rPr>
+          <w:rFonts w:ascii="Times New Roman" w:hAnsi="Times New Roman" w:cs="Times New Roman"/>
+        </w:rPr>
+      </w:pPr>
+      <w:r>
+        <w:rPr>
+          <w:rFonts w:ascii="Times New Roman" w:hAnsi="Times New Roman" w:cs="Times New Roman"/>
+        </w:rPr>
+        <w:t>For j = high to low</w:t>
+      </w:r>
+      <w:r>
+        <w:rPr>
+          <w:rFonts w:ascii="Times New Roman" w:hAnsi="Times New Roman" w:cs="Times New Roman"/>
+        </w:rPr>
+        <w:tab/>
+      </w:r>
+      <w:r>
+        <w:rPr>
+          <w:rFonts w:ascii="Times New Roman" w:hAnsi="Times New Roman" w:cs="Times New Roman"/>
+        </w:rPr>
+        <w:t>if (A[high</w:t>
+      </w:r>
+      <w:r>
+        <w:rPr>
+          <w:rFonts w:ascii="Times New Roman" w:hAnsi="Times New Roman" w:cs="Times New Roman"/>
+        </w:rPr>
+        <w:t>]</w:t>
+      </w:r>
+      <w:r>
+        <w:rPr>
+          <w:rFonts w:ascii="Times New Roman" w:hAnsi="Times New Roman" w:cs="Times New Roman"/>
+        </w:rPr>
+        <w:t xml:space="preserve"> &lt;= key)</w:t>
+      </w:r>
+      <w:r>
+        <w:rPr>
+          <w:rFonts w:ascii="Times New Roman" w:hAnsi="Times New Roman" w:cs="Times New Roman"/>
+        </w:rPr>
+        <w:tab/>
+      </w:r>
+      <w:r>
+        <w:rPr>
+          <w:rFonts w:ascii="Times New Roman" w:hAnsi="Times New Roman" w:cs="Times New Roman"/>
+        </w:rPr>
+        <w:t>A[low] = A[high]</w:t>
+      </w:r>
+      <w:r>
+        <w:rPr>
+          <w:rFonts w:ascii="Times New Roman" w:hAnsi="Times New Roman" w:cs="Times New Roman"/>
+        </w:rPr>
+        <w:tab/>
+      </w:r>
+      <w:r>
+        <w:rPr>
+          <w:rFonts w:ascii="Times New Roman" w:hAnsi="Times New Roman" w:cs="Times New Roman"/>
+        </w:rPr>
+        <w:t>break</w:t>
+      </w:r>
+    </w:p>
+    <w:p>
+      <w:pPr>
+        <w:ind w:firstLine="720"/>
+        <w:rPr>
+          <w:rFonts w:ascii="Times New Roman" w:hAnsi="Times New Roman" w:cs="Times New Roman"/>
+        </w:rPr>
+      </w:pPr>
+      <w:r>
+        <w:rPr>
+          <w:rFonts w:ascii="Times New Roman" w:hAnsi="Times New Roman" w:cs="Times New Roman"/>
+        </w:rPr>
+        <w:t xml:space="preserve">For </w:t>
+      </w:r>
+      <w:proofErr w:type="spellStart"/>
+      <w:r>
+        <w:rPr>
+          <w:rFonts w:ascii="Times New Roman" w:hAnsi="Times New Roman" w:cs="Times New Roman"/>
+        </w:rPr>
+        <w:t>i</w:t>
+      </w:r>
+      <w:proofErr w:type="spellEnd"/>
+      <w:r>
+        <w:rPr>
+          <w:rFonts w:ascii="Times New Roman" w:hAnsi="Times New Roman" w:cs="Times New Roman"/>
+        </w:rPr>
+        <w:t xml:space="preserve"> = low to high</w:t>
+      </w:r>
+      <w:r>
+        <w:rPr>
+          <w:rFonts w:ascii="Times New Roman" w:hAnsi="Times New Roman" w:cs="Times New Roman"/>
+        </w:rPr>
+        <w:tab/>
+      </w:r>
+      <w:r>
+        <w:rPr>
+          <w:rFonts w:ascii="Times New Roman" w:hAnsi="Times New Roman" w:cs="Times New Roman"/>
+        </w:rPr>
+        <w:t>if (A[</w:t>
+      </w:r>
+      <w:r>
+        <w:rPr>
+          <w:rFonts w:ascii="Times New Roman" w:hAnsi="Times New Roman" w:cs="Times New Roman"/>
+        </w:rPr>
+        <w:t>low</w:t>
+      </w:r>
+      <w:r>
+        <w:rPr>
+          <w:rFonts w:ascii="Times New Roman" w:hAnsi="Times New Roman" w:cs="Times New Roman"/>
+        </w:rPr>
+        <w:t>]</w:t>
+      </w:r>
+      <w:r>
+        <w:rPr>
+          <w:rFonts w:ascii="Times New Roman" w:hAnsi="Times New Roman" w:cs="Times New Roman"/>
+        </w:rPr>
+        <w:t xml:space="preserve"> </w:t>
+      </w:r>
+      <w:r>
+        <w:rPr>
+          <w:rFonts w:ascii="Times New Roman" w:hAnsi="Times New Roman" w:cs="Times New Roman"/>
+        </w:rPr>
+        <w:t xml:space="preserve">&gt; </w:t>
+      </w:r>
+      <w:r>
+        <w:rPr>
+          <w:rFonts w:ascii="Times New Roman" w:hAnsi="Times New Roman" w:cs="Times New Roman"/>
+        </w:rPr>
+        <w:t>key)</w:t>
+      </w:r>
+      <w:r>
+        <w:rPr>
+          <w:rFonts w:ascii="Times New Roman" w:hAnsi="Times New Roman" w:cs="Times New Roman"/>
+        </w:rPr>
+        <w:tab/>
+        <w:t>A[</w:t>
+      </w:r>
+      <w:r>
+        <w:rPr>
+          <w:rFonts w:ascii="Times New Roman" w:hAnsi="Times New Roman" w:cs="Times New Roman"/>
+        </w:rPr>
+        <w:t>high</w:t>
+      </w:r>
+      <w:r>
+        <w:rPr>
+          <w:rFonts w:ascii="Times New Roman" w:hAnsi="Times New Roman" w:cs="Times New Roman"/>
+        </w:rPr>
+        <w:t>] = A[</w:t>
+      </w:r>
+      <w:r>
+        <w:rPr>
+          <w:rFonts w:ascii="Times New Roman" w:hAnsi="Times New Roman" w:cs="Times New Roman"/>
+        </w:rPr>
+        <w:t>low</w:t>
+      </w:r>
+      <w:r>
+        <w:rPr>
+          <w:rFonts w:ascii="Times New Roman" w:hAnsi="Times New Roman" w:cs="Times New Roman"/>
+        </w:rPr>
+        <w:t>]</w:t>
+      </w:r>
+      <w:r>
+        <w:rPr>
+          <w:rFonts w:ascii="Times New Roman" w:hAnsi="Times New Roman" w:cs="Times New Roman"/>
+        </w:rPr>
+        <w:tab/>
+        <w:t>break</w:t>
+      </w:r>
+    </w:p>
+    <w:p>
+      <w:pPr>
+        <w:rPr>
+          <w:rFonts w:ascii="Times New Roman" w:hAnsi="Times New Roman" w:cs="Times New Roman"/>
+        </w:rPr>
+      </w:pPr>
+      <w:r>
+        <w:rPr>
+          <w:rFonts w:ascii="Times New Roman" w:hAnsi="Times New Roman" w:cs="Times New Roman"/>
+        </w:rPr>
+        <w:t>A[low] = A[high] = key</w:t>
+      </w:r>
+    </w:p>
     <w:sectPr>
       <w:pgSz w:w="12240" w:h="15840"/>
       <w:pgMar w:top="1440" w:right="1440" w:bottom="1440" w:left="1440" w:header="720" w:footer="720" w:gutter="0"/>
@@ -2423,6 +5501,36 @@
       <w:color w:val="4F81BD" w:themeColor="accent1"/>
     </w:rPr>
   </w:style>
+  <w:style w:type="paragraph" w:styleId="BalloonText">
+    <w:name w:val="Balloon Text"/>
+    <w:basedOn w:val="Normal"/>
+    <w:link w:val="BalloonTextChar"/>
+    <w:uiPriority w:val="99"/>
+    <w:semiHidden/>
+    <w:unhideWhenUsed/>
+    <w:rsid w:val="00F67691"/>
+    <w:pPr>
+      <w:spacing w:after="0" w:line="240" w:lineRule="auto"/>
+    </w:pPr>
+    <w:rPr>
+      <w:rFonts w:ascii="Tahoma" w:hAnsi="Tahoma" w:cs="Tahoma"/>
+      <w:sz w:val="16"/>
+      <w:szCs w:val="16"/>
+    </w:rPr>
+  </w:style>
+  <w:style w:type="character" w:customStyle="1" w:styleId="BalloonTextChar">
+    <w:name w:val="Balloon Text Char"/>
+    <w:basedOn w:val="DefaultParagraphFont"/>
+    <w:link w:val="BalloonText"/>
+    <w:uiPriority w:val="99"/>
+    <w:semiHidden/>
+    <w:rsid w:val="00F67691"/>
+    <w:rPr>
+      <w:rFonts w:ascii="Tahoma" w:hAnsi="Tahoma" w:cs="Tahoma"/>
+      <w:sz w:val="16"/>
+      <w:szCs w:val="16"/>
+    </w:rPr>
+  </w:style>
 </w:styles>
 </file>
 
@@ -2713,6 +5821,36 @@
       <w:color w:val="4F81BD" w:themeColor="accent1"/>
     </w:rPr>
   </w:style>
+  <w:style w:type="paragraph" w:styleId="BalloonText">
+    <w:name w:val="Balloon Text"/>
+    <w:basedOn w:val="Normal"/>
+    <w:link w:val="BalloonTextChar"/>
+    <w:uiPriority w:val="99"/>
+    <w:semiHidden/>
+    <w:unhideWhenUsed/>
+    <w:rsid w:val="00F67691"/>
+    <w:pPr>
+      <w:spacing w:after="0" w:line="240" w:lineRule="auto"/>
+    </w:pPr>
+    <w:rPr>
+      <w:rFonts w:ascii="Tahoma" w:hAnsi="Tahoma" w:cs="Tahoma"/>
+      <w:sz w:val="16"/>
+      <w:szCs w:val="16"/>
+    </w:rPr>
+  </w:style>
+  <w:style w:type="character" w:customStyle="1" w:styleId="BalloonTextChar">
+    <w:name w:val="Balloon Text Char"/>
+    <w:basedOn w:val="DefaultParagraphFont"/>
+    <w:link w:val="BalloonText"/>
+    <w:uiPriority w:val="99"/>
+    <w:semiHidden/>
+    <w:rsid w:val="00F67691"/>
+    <w:rPr>
+      <w:rFonts w:ascii="Tahoma" w:hAnsi="Tahoma" w:cs="Tahoma"/>
+      <w:sz w:val="16"/>
+      <w:szCs w:val="16"/>
+    </w:rPr>
+  </w:style>
 </w:styles>
 </file>
 
@@ -2999,4 +6137,16 @@
   <a:objectDefaults/>
   <a:extraClrSchemeLst/>
 </a:theme>
+</file>
+
+<file path=customXml/item1.xml><?xml version="1.0" encoding="utf-8"?>
+<b:Sources xmlns:b="http://schemas.openxmlformats.org/officeDocument/2006/bibliography" xmlns="http://schemas.openxmlformats.org/officeDocument/2006/bibliography" SelectedStyle="\APA.XSL" StyleName="APA"/>
+</file>
+
+<file path=customXml/itemProps1.xml><?xml version="1.0" encoding="utf-8"?>
+<ds:datastoreItem xmlns:ds="http://schemas.openxmlformats.org/officeDocument/2006/customXml" ds:itemID="{7483FE5C-7BB1-4100-800E-FE84804717C6}">
+  <ds:schemaRefs>
+    <ds:schemaRef ds:uri="http://schemas.openxmlformats.org/officeDocument/2006/bibliography"/>
+  </ds:schemaRefs>
+</ds:datastoreItem>
 </file>
</xml_diff>

<commit_message>
add sort method execution time comparison
</commit_message>
<xml_diff>
--- a/Sort/Sort.docx
+++ b/Sort/Sort.docx
@@ -4908,16 +4908,16 @@
       <w:r>
         <w:tab/>
       </w:r>
-      <w:r>
-        <w:t xml:space="preserve">int partitionIndex = </w:t>
-      </w:r>
       <w:proofErr w:type="gramStart"/>
       <w:r>
-        <w:t>partition(</w:t>
+        <w:t>int</w:t>
       </w:r>
       <w:proofErr w:type="gramEnd"/>
       <w:r>
-        <w:t>A[n], 0, n-1)</w:t>
+        <w:t xml:space="preserve"> partitionIndex = </w:t>
+      </w:r>
+      <w:r>
+        <w:t>partition(A[n], 0, n-1)</w:t>
       </w:r>
       <w:r>
         <w:t>;</w:t>
@@ -4941,16 +4941,7 @@
         <w:t>(</w:t>
       </w:r>
       <w:r>
-        <w:t>A[n],</w:t>
-      </w:r>
-      <w:r>
-        <w:t xml:space="preserve"> 0, </w:t>
-      </w:r>
-      <w:r>
-        <w:t>partitionIndex</w:t>
-      </w:r>
-      <w:r>
-        <w:t>-1</w:t>
+        <w:t>A[n], 0, partitionIndex-1</w:t>
       </w:r>
       <w:r>
         <w:t>);</w:t>
@@ -4977,10 +4968,7 @@
         <w:t xml:space="preserve">(A[n], </w:t>
       </w:r>
       <w:r>
-        <w:t>partitionIndex</w:t>
-      </w:r>
-      <w:r>
-        <w:t>+1,</w:t>
+        <w:t>partitionIndex+1,</w:t>
       </w:r>
       <w:r>
         <w:t xml:space="preserve"> </w:t>
@@ -5001,8 +4989,6 @@
       <w:r>
         <w:t>p</w:t>
       </w:r>
-      <w:bookmarkStart w:id="7" w:name="_GoBack"/>
-      <w:bookmarkEnd w:id="7"/>
       <w:r>
         <w:t>artition</w:t>
       </w:r>
@@ -5115,24 +5101,13 @@
           <w:rFonts w:ascii="Times New Roman" w:hAnsi="Times New Roman" w:cs="Times New Roman"/>
         </w:rPr>
         <w:tab/>
-      </w:r>
-      <w:r>
-        <w:rPr>
-          <w:rFonts w:ascii="Times New Roman" w:hAnsi="Times New Roman" w:cs="Times New Roman"/>
-        </w:rPr>
         <w:t>if (A[</w:t>
       </w:r>
       <w:r>
         <w:rPr>
           <w:rFonts w:ascii="Times New Roman" w:hAnsi="Times New Roman" w:cs="Times New Roman"/>
         </w:rPr>
-        <w:t>low</w:t>
-      </w:r>
-      <w:r>
-        <w:rPr>
-          <w:rFonts w:ascii="Times New Roman" w:hAnsi="Times New Roman" w:cs="Times New Roman"/>
-        </w:rPr>
-        <w:t>]</w:t>
+        <w:t>low]</w:t>
       </w:r>
       <w:r>
         <w:rPr>
@@ -5204,6 +5179,4859 @@
         <w:t>A[low] = A[high] = key</w:t>
       </w:r>
     </w:p>
+    <w:p>
+      <w:pPr>
+        <w:pStyle w:val="Heading2"/>
+        <w:spacing w:before="120" w:after="120" w:line="240" w:lineRule="exact"/>
+        <w:rPr>
+          <w:rFonts w:ascii="Times New Roman" w:hAnsi="Times New Roman" w:cs="Times New Roman"/>
+        </w:rPr>
+      </w:pPr>
+      <w:r>
+        <w:br w:type="page"/>
+      </w:r>
+      <w:r>
+        <w:rPr>
+          <w:rFonts w:ascii="Times New Roman" w:hAnsi="Times New Roman" w:cs="Times New Roman" w:hint="eastAsia"/>
+        </w:rPr>
+        <w:lastRenderedPageBreak/>
+        <w:t>Summ</w:t>
+      </w:r>
+      <w:r>
+        <w:rPr>
+          <w:rFonts w:ascii="Times New Roman" w:hAnsi="Times New Roman" w:cs="Times New Roman"/>
+        </w:rPr>
+        <w:t>a</w:t>
+      </w:r>
+      <w:r>
+        <w:rPr>
+          <w:rFonts w:ascii="Times New Roman" w:hAnsi="Times New Roman" w:cs="Times New Roman" w:hint="eastAsia"/>
+        </w:rPr>
+        <w:t>ry</w:t>
+      </w:r>
+    </w:p>
+    <w:p>
+      <w:pPr>
+        <w:rPr>
+          <w:rFonts w:hint="eastAsia"/>
+        </w:rPr>
+      </w:pPr>
+      <w:r>
+        <w:t>Random Array</w:t>
+      </w:r>
+      <w:r>
+        <w:t xml:space="preserve"> size </w:t>
+      </w:r>
+      <w:r>
+        <w:t>1000/10000</w:t>
+      </w:r>
+      <w:r>
+        <w:t>/100000</w:t>
+      </w:r>
+    </w:p>
+    <w:tbl>
+      <w:tblPr>
+        <w:tblStyle w:val="TableGrid"/>
+        <w:tblW w:w="0" w:type="auto"/>
+        <w:jc w:val="center"/>
+        <w:tblLook w:val="04A0" w:firstRow="1" w:lastRow="0" w:firstColumn="1" w:lastColumn="0" w:noHBand="0" w:noVBand="1"/>
+      </w:tblPr>
+      <w:tblGrid>
+        <w:gridCol w:w="1000"/>
+        <w:gridCol w:w="767"/>
+        <w:gridCol w:w="766"/>
+        <w:gridCol w:w="754"/>
+        <w:gridCol w:w="754"/>
+        <w:gridCol w:w="754"/>
+        <w:gridCol w:w="758"/>
+        <w:gridCol w:w="758"/>
+        <w:gridCol w:w="754"/>
+        <w:gridCol w:w="754"/>
+        <w:gridCol w:w="758"/>
+        <w:gridCol w:w="999"/>
+      </w:tblGrid>
+      <w:tr>
+        <w:trPr>
+          <w:jc w:val="center"/>
+        </w:trPr>
+        <w:tc>
+          <w:tcPr>
+            <w:tcW w:w="1000" w:type="dxa"/>
+          </w:tcPr>
+          <w:p>
+            <w:pPr>
+              <w:spacing w:before="120" w:after="120" w:line="240" w:lineRule="exact"/>
+              <w:jc w:val="center"/>
+              <w:rPr>
+                <w:rFonts w:ascii="Times New Roman" w:hAnsi="Times New Roman" w:cs="Times New Roman"/>
+              </w:rPr>
+            </w:pPr>
+          </w:p>
+        </w:tc>
+        <w:tc>
+          <w:tcPr>
+            <w:tcW w:w="767" w:type="dxa"/>
+          </w:tcPr>
+          <w:p>
+            <w:pPr>
+              <w:spacing w:before="120" w:after="120" w:line="240" w:lineRule="exact"/>
+              <w:jc w:val="center"/>
+              <w:rPr>
+                <w:rFonts w:ascii="Times New Roman" w:hAnsi="Times New Roman" w:cs="Times New Roman"/>
+              </w:rPr>
+            </w:pPr>
+            <w:r>
+              <w:rPr>
+                <w:rFonts w:ascii="Times New Roman" w:hAnsi="Times New Roman" w:cs="Times New Roman"/>
+              </w:rPr>
+              <w:t>1</w:t>
+            </w:r>
+          </w:p>
+        </w:tc>
+        <w:tc>
+          <w:tcPr>
+            <w:tcW w:w="766" w:type="dxa"/>
+          </w:tcPr>
+          <w:p>
+            <w:pPr>
+              <w:spacing w:before="120" w:after="120" w:line="240" w:lineRule="exact"/>
+              <w:jc w:val="center"/>
+              <w:rPr>
+                <w:rFonts w:ascii="Times New Roman" w:hAnsi="Times New Roman" w:cs="Times New Roman"/>
+              </w:rPr>
+            </w:pPr>
+            <w:r>
+              <w:rPr>
+                <w:rFonts w:ascii="Times New Roman" w:hAnsi="Times New Roman" w:cs="Times New Roman"/>
+              </w:rPr>
+              <w:t>2</w:t>
+            </w:r>
+          </w:p>
+        </w:tc>
+        <w:tc>
+          <w:tcPr>
+            <w:tcW w:w="754" w:type="dxa"/>
+          </w:tcPr>
+          <w:p>
+            <w:pPr>
+              <w:spacing w:before="120" w:after="120" w:line="240" w:lineRule="exact"/>
+              <w:jc w:val="center"/>
+              <w:rPr>
+                <w:rFonts w:ascii="Times New Roman" w:hAnsi="Times New Roman" w:cs="Times New Roman"/>
+              </w:rPr>
+            </w:pPr>
+            <w:r>
+              <w:rPr>
+                <w:rFonts w:ascii="Times New Roman" w:hAnsi="Times New Roman" w:cs="Times New Roman"/>
+              </w:rPr>
+              <w:t>3</w:t>
+            </w:r>
+          </w:p>
+        </w:tc>
+        <w:tc>
+          <w:tcPr>
+            <w:tcW w:w="754" w:type="dxa"/>
+          </w:tcPr>
+          <w:p>
+            <w:pPr>
+              <w:spacing w:before="120" w:after="120" w:line="240" w:lineRule="exact"/>
+              <w:jc w:val="center"/>
+              <w:rPr>
+                <w:rFonts w:ascii="Times New Roman" w:hAnsi="Times New Roman" w:cs="Times New Roman"/>
+              </w:rPr>
+            </w:pPr>
+            <w:r>
+              <w:rPr>
+                <w:rFonts w:ascii="Times New Roman" w:hAnsi="Times New Roman" w:cs="Times New Roman"/>
+              </w:rPr>
+              <w:t>4</w:t>
+            </w:r>
+          </w:p>
+        </w:tc>
+        <w:tc>
+          <w:tcPr>
+            <w:tcW w:w="754" w:type="dxa"/>
+          </w:tcPr>
+          <w:p>
+            <w:pPr>
+              <w:spacing w:before="120" w:after="120" w:line="240" w:lineRule="exact"/>
+              <w:jc w:val="center"/>
+              <w:rPr>
+                <w:rFonts w:ascii="Times New Roman" w:hAnsi="Times New Roman" w:cs="Times New Roman"/>
+              </w:rPr>
+            </w:pPr>
+            <w:r>
+              <w:rPr>
+                <w:rFonts w:ascii="Times New Roman" w:hAnsi="Times New Roman" w:cs="Times New Roman"/>
+              </w:rPr>
+              <w:t>5</w:t>
+            </w:r>
+          </w:p>
+        </w:tc>
+        <w:tc>
+          <w:tcPr>
+            <w:tcW w:w="758" w:type="dxa"/>
+          </w:tcPr>
+          <w:p>
+            <w:pPr>
+              <w:spacing w:before="120" w:after="120" w:line="240" w:lineRule="exact"/>
+              <w:jc w:val="center"/>
+              <w:rPr>
+                <w:rFonts w:ascii="Times New Roman" w:hAnsi="Times New Roman" w:cs="Times New Roman"/>
+              </w:rPr>
+            </w:pPr>
+            <w:r>
+              <w:rPr>
+                <w:rFonts w:ascii="Times New Roman" w:hAnsi="Times New Roman" w:cs="Times New Roman"/>
+              </w:rPr>
+              <w:t>6</w:t>
+            </w:r>
+          </w:p>
+        </w:tc>
+        <w:tc>
+          <w:tcPr>
+            <w:tcW w:w="758" w:type="dxa"/>
+          </w:tcPr>
+          <w:p>
+            <w:pPr>
+              <w:spacing w:before="120" w:after="120" w:line="240" w:lineRule="exact"/>
+              <w:jc w:val="center"/>
+              <w:rPr>
+                <w:rFonts w:ascii="Times New Roman" w:hAnsi="Times New Roman" w:cs="Times New Roman"/>
+              </w:rPr>
+            </w:pPr>
+            <w:r>
+              <w:rPr>
+                <w:rFonts w:ascii="Times New Roman" w:hAnsi="Times New Roman" w:cs="Times New Roman"/>
+              </w:rPr>
+              <w:t>7</w:t>
+            </w:r>
+          </w:p>
+        </w:tc>
+        <w:tc>
+          <w:tcPr>
+            <w:tcW w:w="754" w:type="dxa"/>
+          </w:tcPr>
+          <w:p>
+            <w:pPr>
+              <w:spacing w:before="120" w:after="120" w:line="240" w:lineRule="exact"/>
+              <w:jc w:val="center"/>
+              <w:rPr>
+                <w:rFonts w:ascii="Times New Roman" w:hAnsi="Times New Roman" w:cs="Times New Roman"/>
+              </w:rPr>
+            </w:pPr>
+            <w:r>
+              <w:rPr>
+                <w:rFonts w:ascii="Times New Roman" w:hAnsi="Times New Roman" w:cs="Times New Roman"/>
+              </w:rPr>
+              <w:t>8</w:t>
+            </w:r>
+          </w:p>
+        </w:tc>
+        <w:tc>
+          <w:tcPr>
+            <w:tcW w:w="754" w:type="dxa"/>
+          </w:tcPr>
+          <w:p>
+            <w:pPr>
+              <w:spacing w:before="120" w:after="120" w:line="240" w:lineRule="exact"/>
+              <w:jc w:val="center"/>
+              <w:rPr>
+                <w:rFonts w:ascii="Times New Roman" w:hAnsi="Times New Roman" w:cs="Times New Roman"/>
+              </w:rPr>
+            </w:pPr>
+            <w:r>
+              <w:rPr>
+                <w:rFonts w:ascii="Times New Roman" w:hAnsi="Times New Roman" w:cs="Times New Roman"/>
+              </w:rPr>
+              <w:t>9</w:t>
+            </w:r>
+          </w:p>
+        </w:tc>
+        <w:tc>
+          <w:tcPr>
+            <w:tcW w:w="758" w:type="dxa"/>
+          </w:tcPr>
+          <w:p>
+            <w:pPr>
+              <w:spacing w:before="120" w:after="120" w:line="240" w:lineRule="exact"/>
+              <w:jc w:val="center"/>
+              <w:rPr>
+                <w:rFonts w:ascii="Times New Roman" w:hAnsi="Times New Roman" w:cs="Times New Roman"/>
+              </w:rPr>
+            </w:pPr>
+            <w:r>
+              <w:rPr>
+                <w:rFonts w:ascii="Times New Roman" w:hAnsi="Times New Roman" w:cs="Times New Roman"/>
+              </w:rPr>
+              <w:t>10</w:t>
+            </w:r>
+          </w:p>
+        </w:tc>
+        <w:tc>
+          <w:tcPr>
+            <w:tcW w:w="999" w:type="dxa"/>
+          </w:tcPr>
+          <w:p>
+            <w:pPr>
+              <w:spacing w:before="120" w:after="120" w:line="240" w:lineRule="exact"/>
+              <w:jc w:val="center"/>
+              <w:rPr>
+                <w:rFonts w:ascii="Times New Roman" w:hAnsi="Times New Roman" w:cs="Times New Roman"/>
+              </w:rPr>
+            </w:pPr>
+            <w:proofErr w:type="spellStart"/>
+            <w:r>
+              <w:rPr>
+                <w:rFonts w:ascii="Times New Roman" w:hAnsi="Times New Roman" w:cs="Times New Roman"/>
+              </w:rPr>
+              <w:t>A</w:t>
+            </w:r>
+            <w:r>
+              <w:rPr>
+                <w:rFonts w:ascii="Times New Roman" w:hAnsi="Times New Roman" w:cs="Times New Roman"/>
+              </w:rPr>
+              <w:t>vg</w:t>
+            </w:r>
+            <w:proofErr w:type="spellEnd"/>
+            <w:r>
+              <w:rPr>
+                <w:rFonts w:ascii="Times New Roman" w:hAnsi="Times New Roman" w:cs="Times New Roman"/>
+              </w:rPr>
+              <w:t>(</w:t>
+            </w:r>
+            <w:proofErr w:type="spellStart"/>
+            <w:r>
+              <w:rPr>
+                <w:rFonts w:ascii="Times New Roman" w:hAnsi="Times New Roman" w:cs="Times New Roman"/>
+              </w:rPr>
+              <w:t>m</w:t>
+            </w:r>
+            <w:r>
+              <w:rPr>
+                <w:rFonts w:ascii="Times New Roman" w:hAnsi="Times New Roman" w:cs="Times New Roman"/>
+              </w:rPr>
+              <w:t>s</w:t>
+            </w:r>
+            <w:proofErr w:type="spellEnd"/>
+            <w:r>
+              <w:rPr>
+                <w:rFonts w:ascii="Times New Roman" w:hAnsi="Times New Roman" w:cs="Times New Roman"/>
+              </w:rPr>
+              <w:t>)</w:t>
+            </w:r>
+          </w:p>
+        </w:tc>
+      </w:tr>
+      <w:tr>
+        <w:trPr>
+          <w:jc w:val="center"/>
+        </w:trPr>
+        <w:tc>
+          <w:tcPr>
+            <w:tcW w:w="1000" w:type="dxa"/>
+            <w:vMerge w:val="restart"/>
+          </w:tcPr>
+          <w:p>
+            <w:pPr>
+              <w:spacing w:before="120" w:after="120" w:line="720" w:lineRule="exact"/>
+              <w:jc w:val="center"/>
+              <w:rPr>
+                <w:rFonts w:ascii="Times New Roman" w:hAnsi="Times New Roman" w:cs="Times New Roman"/>
+              </w:rPr>
+            </w:pPr>
+            <w:r>
+              <w:rPr>
+                <w:rFonts w:ascii="Times New Roman" w:hAnsi="Times New Roman" w:cs="Times New Roman"/>
+              </w:rPr>
+              <w:t>bubble</w:t>
+            </w:r>
+          </w:p>
+        </w:tc>
+        <w:tc>
+          <w:tcPr>
+            <w:tcW w:w="767" w:type="dxa"/>
+          </w:tcPr>
+          <w:p>
+            <w:pPr>
+              <w:spacing w:before="120" w:after="120" w:line="240" w:lineRule="exact"/>
+              <w:jc w:val="center"/>
+              <w:rPr>
+                <w:rFonts w:ascii="Times New Roman" w:hAnsi="Times New Roman" w:cs="Times New Roman"/>
+              </w:rPr>
+            </w:pPr>
+            <w:r>
+              <w:rPr>
+                <w:rFonts w:ascii="Times New Roman" w:hAnsi="Times New Roman" w:cs="Times New Roman"/>
+              </w:rPr>
+              <w:t>10</w:t>
+            </w:r>
+          </w:p>
+        </w:tc>
+        <w:tc>
+          <w:tcPr>
+            <w:tcW w:w="766" w:type="dxa"/>
+          </w:tcPr>
+          <w:p>
+            <w:pPr>
+              <w:spacing w:before="120" w:after="120" w:line="240" w:lineRule="exact"/>
+              <w:jc w:val="center"/>
+              <w:rPr>
+                <w:rFonts w:ascii="Times New Roman" w:hAnsi="Times New Roman" w:cs="Times New Roman"/>
+              </w:rPr>
+            </w:pPr>
+            <w:r>
+              <w:rPr>
+                <w:rFonts w:ascii="Times New Roman" w:hAnsi="Times New Roman" w:cs="Times New Roman"/>
+              </w:rPr>
+              <w:t>10</w:t>
+            </w:r>
+          </w:p>
+        </w:tc>
+        <w:tc>
+          <w:tcPr>
+            <w:tcW w:w="754" w:type="dxa"/>
+          </w:tcPr>
+          <w:p>
+            <w:pPr>
+              <w:spacing w:before="120" w:after="120" w:line="240" w:lineRule="exact"/>
+              <w:jc w:val="center"/>
+              <w:rPr>
+                <w:rFonts w:ascii="Times New Roman" w:hAnsi="Times New Roman" w:cs="Times New Roman"/>
+              </w:rPr>
+            </w:pPr>
+            <w:r>
+              <w:rPr>
+                <w:rFonts w:ascii="Times New Roman" w:hAnsi="Times New Roman" w:cs="Times New Roman"/>
+              </w:rPr>
+              <w:t>10</w:t>
+            </w:r>
+          </w:p>
+        </w:tc>
+        <w:tc>
+          <w:tcPr>
+            <w:tcW w:w="754" w:type="dxa"/>
+          </w:tcPr>
+          <w:p>
+            <w:pPr>
+              <w:spacing w:before="120" w:after="120" w:line="240" w:lineRule="exact"/>
+              <w:jc w:val="center"/>
+              <w:rPr>
+                <w:rFonts w:ascii="Times New Roman" w:hAnsi="Times New Roman" w:cs="Times New Roman"/>
+              </w:rPr>
+            </w:pPr>
+            <w:r>
+              <w:rPr>
+                <w:rFonts w:ascii="Times New Roman" w:hAnsi="Times New Roman" w:cs="Times New Roman"/>
+              </w:rPr>
+              <w:t>0</w:t>
+            </w:r>
+          </w:p>
+        </w:tc>
+        <w:tc>
+          <w:tcPr>
+            <w:tcW w:w="754" w:type="dxa"/>
+          </w:tcPr>
+          <w:p>
+            <w:pPr>
+              <w:spacing w:before="120" w:after="120" w:line="240" w:lineRule="exact"/>
+              <w:jc w:val="center"/>
+              <w:rPr>
+                <w:rFonts w:ascii="Times New Roman" w:hAnsi="Times New Roman" w:cs="Times New Roman"/>
+              </w:rPr>
+            </w:pPr>
+            <w:r>
+              <w:rPr>
+                <w:rFonts w:ascii="Times New Roman" w:hAnsi="Times New Roman" w:cs="Times New Roman"/>
+              </w:rPr>
+              <w:t>10</w:t>
+            </w:r>
+          </w:p>
+        </w:tc>
+        <w:tc>
+          <w:tcPr>
+            <w:tcW w:w="758" w:type="dxa"/>
+          </w:tcPr>
+          <w:p>
+            <w:pPr>
+              <w:spacing w:before="120" w:after="120" w:line="240" w:lineRule="exact"/>
+              <w:jc w:val="center"/>
+              <w:rPr>
+                <w:rFonts w:ascii="Times New Roman" w:hAnsi="Times New Roman" w:cs="Times New Roman"/>
+              </w:rPr>
+            </w:pPr>
+            <w:r>
+              <w:rPr>
+                <w:rFonts w:ascii="Times New Roman" w:hAnsi="Times New Roman" w:cs="Times New Roman"/>
+              </w:rPr>
+              <w:t>10</w:t>
+            </w:r>
+          </w:p>
+        </w:tc>
+        <w:tc>
+          <w:tcPr>
+            <w:tcW w:w="758" w:type="dxa"/>
+          </w:tcPr>
+          <w:p>
+            <w:pPr>
+              <w:spacing w:before="120" w:after="120" w:line="240" w:lineRule="exact"/>
+              <w:jc w:val="center"/>
+              <w:rPr>
+                <w:rFonts w:ascii="Times New Roman" w:hAnsi="Times New Roman" w:cs="Times New Roman"/>
+              </w:rPr>
+            </w:pPr>
+            <w:r>
+              <w:rPr>
+                <w:rFonts w:ascii="Times New Roman" w:hAnsi="Times New Roman" w:cs="Times New Roman"/>
+              </w:rPr>
+              <w:t>10</w:t>
+            </w:r>
+          </w:p>
+        </w:tc>
+        <w:tc>
+          <w:tcPr>
+            <w:tcW w:w="754" w:type="dxa"/>
+          </w:tcPr>
+          <w:p>
+            <w:pPr>
+              <w:spacing w:before="120" w:after="120" w:line="240" w:lineRule="exact"/>
+              <w:jc w:val="center"/>
+              <w:rPr>
+                <w:rFonts w:ascii="Times New Roman" w:hAnsi="Times New Roman" w:cs="Times New Roman"/>
+              </w:rPr>
+            </w:pPr>
+            <w:r>
+              <w:rPr>
+                <w:rFonts w:ascii="Times New Roman" w:hAnsi="Times New Roman" w:cs="Times New Roman"/>
+              </w:rPr>
+              <w:t>10</w:t>
+            </w:r>
+          </w:p>
+        </w:tc>
+        <w:tc>
+          <w:tcPr>
+            <w:tcW w:w="754" w:type="dxa"/>
+          </w:tcPr>
+          <w:p>
+            <w:pPr>
+              <w:spacing w:before="120" w:after="120" w:line="240" w:lineRule="exact"/>
+              <w:jc w:val="center"/>
+              <w:rPr>
+                <w:rFonts w:ascii="Times New Roman" w:hAnsi="Times New Roman" w:cs="Times New Roman"/>
+              </w:rPr>
+            </w:pPr>
+            <w:r>
+              <w:rPr>
+                <w:rFonts w:ascii="Times New Roman" w:hAnsi="Times New Roman" w:cs="Times New Roman"/>
+              </w:rPr>
+              <w:t>10</w:t>
+            </w:r>
+          </w:p>
+        </w:tc>
+        <w:tc>
+          <w:tcPr>
+            <w:tcW w:w="758" w:type="dxa"/>
+          </w:tcPr>
+          <w:p>
+            <w:pPr>
+              <w:spacing w:before="120" w:after="120" w:line="240" w:lineRule="exact"/>
+              <w:jc w:val="center"/>
+              <w:rPr>
+                <w:rFonts w:ascii="Times New Roman" w:hAnsi="Times New Roman" w:cs="Times New Roman"/>
+              </w:rPr>
+            </w:pPr>
+            <w:r>
+              <w:rPr>
+                <w:rFonts w:ascii="Times New Roman" w:hAnsi="Times New Roman" w:cs="Times New Roman"/>
+              </w:rPr>
+              <w:t>10</w:t>
+            </w:r>
+          </w:p>
+        </w:tc>
+        <w:tc>
+          <w:tcPr>
+            <w:tcW w:w="999" w:type="dxa"/>
+          </w:tcPr>
+          <w:p>
+            <w:pPr>
+              <w:spacing w:before="120" w:after="120" w:line="240" w:lineRule="exact"/>
+              <w:jc w:val="center"/>
+              <w:rPr>
+                <w:rFonts w:ascii="Times New Roman" w:hAnsi="Times New Roman" w:cs="Times New Roman"/>
+              </w:rPr>
+            </w:pPr>
+            <w:r>
+              <w:rPr>
+                <w:rFonts w:ascii="Times New Roman" w:hAnsi="Times New Roman" w:cs="Times New Roman"/>
+              </w:rPr>
+              <w:t>9</w:t>
+            </w:r>
+          </w:p>
+        </w:tc>
+      </w:tr>
+      <w:tr>
+        <w:trPr>
+          <w:jc w:val="center"/>
+        </w:trPr>
+        <w:tc>
+          <w:tcPr>
+            <w:tcW w:w="1000" w:type="dxa"/>
+            <w:vMerge/>
+          </w:tcPr>
+          <w:p>
+            <w:pPr>
+              <w:spacing w:before="120" w:after="120" w:line="240" w:lineRule="exact"/>
+              <w:jc w:val="center"/>
+              <w:rPr>
+                <w:rFonts w:ascii="Times New Roman" w:hAnsi="Times New Roman" w:cs="Times New Roman"/>
+              </w:rPr>
+            </w:pPr>
+          </w:p>
+        </w:tc>
+        <w:tc>
+          <w:tcPr>
+            <w:tcW w:w="767" w:type="dxa"/>
+            <w:shd w:val="clear" w:color="auto" w:fill="BFBFBF" w:themeFill="background1" w:themeFillShade="BF"/>
+          </w:tcPr>
+          <w:p>
+            <w:pPr>
+              <w:spacing w:before="120" w:after="120" w:line="240" w:lineRule="exact"/>
+              <w:jc w:val="center"/>
+              <w:rPr>
+                <w:rFonts w:ascii="Times New Roman" w:hAnsi="Times New Roman" w:cs="Times New Roman"/>
+              </w:rPr>
+            </w:pPr>
+            <w:r>
+              <w:rPr>
+                <w:rFonts w:ascii="Times New Roman" w:hAnsi="Times New Roman" w:cs="Times New Roman"/>
+              </w:rPr>
+              <w:t>232</w:t>
+            </w:r>
+          </w:p>
+        </w:tc>
+        <w:tc>
+          <w:tcPr>
+            <w:tcW w:w="766" w:type="dxa"/>
+            <w:shd w:val="clear" w:color="auto" w:fill="BFBFBF" w:themeFill="background1" w:themeFillShade="BF"/>
+          </w:tcPr>
+          <w:p>
+            <w:pPr>
+              <w:spacing w:before="120" w:after="120" w:line="240" w:lineRule="exact"/>
+              <w:jc w:val="center"/>
+              <w:rPr>
+                <w:rFonts w:ascii="Times New Roman" w:hAnsi="Times New Roman" w:cs="Times New Roman"/>
+              </w:rPr>
+            </w:pPr>
+            <w:r>
+              <w:rPr>
+                <w:rFonts w:ascii="Times New Roman" w:hAnsi="Times New Roman" w:cs="Times New Roman"/>
+              </w:rPr>
+              <w:t>232</w:t>
+            </w:r>
+          </w:p>
+        </w:tc>
+        <w:tc>
+          <w:tcPr>
+            <w:tcW w:w="754" w:type="dxa"/>
+            <w:shd w:val="clear" w:color="auto" w:fill="BFBFBF" w:themeFill="background1" w:themeFillShade="BF"/>
+          </w:tcPr>
+          <w:p>
+            <w:pPr>
+              <w:spacing w:before="120" w:after="120" w:line="240" w:lineRule="exact"/>
+              <w:jc w:val="center"/>
+              <w:rPr>
+                <w:rFonts w:ascii="Times New Roman" w:hAnsi="Times New Roman" w:cs="Times New Roman"/>
+              </w:rPr>
+            </w:pPr>
+            <w:r>
+              <w:rPr>
+                <w:rFonts w:ascii="Times New Roman" w:hAnsi="Times New Roman" w:cs="Times New Roman"/>
+              </w:rPr>
+              <w:t>222</w:t>
+            </w:r>
+          </w:p>
+        </w:tc>
+        <w:tc>
+          <w:tcPr>
+            <w:tcW w:w="754" w:type="dxa"/>
+            <w:shd w:val="clear" w:color="auto" w:fill="BFBFBF" w:themeFill="background1" w:themeFillShade="BF"/>
+          </w:tcPr>
+          <w:p>
+            <w:pPr>
+              <w:spacing w:before="120" w:after="120" w:line="240" w:lineRule="exact"/>
+              <w:jc w:val="center"/>
+              <w:rPr>
+                <w:rFonts w:ascii="Times New Roman" w:hAnsi="Times New Roman" w:cs="Times New Roman"/>
+              </w:rPr>
+            </w:pPr>
+            <w:r>
+              <w:rPr>
+                <w:rFonts w:ascii="Times New Roman" w:hAnsi="Times New Roman" w:cs="Times New Roman"/>
+              </w:rPr>
+              <w:t>222</w:t>
+            </w:r>
+          </w:p>
+        </w:tc>
+        <w:tc>
+          <w:tcPr>
+            <w:tcW w:w="754" w:type="dxa"/>
+            <w:shd w:val="clear" w:color="auto" w:fill="BFBFBF" w:themeFill="background1" w:themeFillShade="BF"/>
+          </w:tcPr>
+          <w:p>
+            <w:pPr>
+              <w:spacing w:before="120" w:after="120" w:line="240" w:lineRule="exact"/>
+              <w:jc w:val="center"/>
+              <w:rPr>
+                <w:rFonts w:ascii="Times New Roman" w:hAnsi="Times New Roman" w:cs="Times New Roman"/>
+              </w:rPr>
+            </w:pPr>
+            <w:r>
+              <w:rPr>
+                <w:rFonts w:ascii="Times New Roman" w:hAnsi="Times New Roman" w:cs="Times New Roman"/>
+              </w:rPr>
+              <w:t>234</w:t>
+            </w:r>
+          </w:p>
+        </w:tc>
+        <w:tc>
+          <w:tcPr>
+            <w:tcW w:w="758" w:type="dxa"/>
+            <w:shd w:val="clear" w:color="auto" w:fill="BFBFBF" w:themeFill="background1" w:themeFillShade="BF"/>
+          </w:tcPr>
+          <w:p>
+            <w:pPr>
+              <w:spacing w:before="120" w:after="120" w:line="240" w:lineRule="exact"/>
+              <w:jc w:val="center"/>
+              <w:rPr>
+                <w:rFonts w:ascii="Times New Roman" w:hAnsi="Times New Roman" w:cs="Times New Roman"/>
+              </w:rPr>
+            </w:pPr>
+            <w:r>
+              <w:rPr>
+                <w:rFonts w:ascii="Times New Roman" w:hAnsi="Times New Roman" w:cs="Times New Roman"/>
+              </w:rPr>
+              <w:t>222</w:t>
+            </w:r>
+          </w:p>
+        </w:tc>
+        <w:tc>
+          <w:tcPr>
+            <w:tcW w:w="758" w:type="dxa"/>
+            <w:shd w:val="clear" w:color="auto" w:fill="BFBFBF" w:themeFill="background1" w:themeFillShade="BF"/>
+          </w:tcPr>
+          <w:p>
+            <w:pPr>
+              <w:spacing w:before="120" w:after="120" w:line="240" w:lineRule="exact"/>
+              <w:jc w:val="center"/>
+              <w:rPr>
+                <w:rFonts w:ascii="Times New Roman" w:hAnsi="Times New Roman" w:cs="Times New Roman"/>
+              </w:rPr>
+            </w:pPr>
+            <w:r>
+              <w:rPr>
+                <w:rFonts w:ascii="Times New Roman" w:hAnsi="Times New Roman" w:cs="Times New Roman"/>
+              </w:rPr>
+              <w:t>212</w:t>
+            </w:r>
+          </w:p>
+        </w:tc>
+        <w:tc>
+          <w:tcPr>
+            <w:tcW w:w="754" w:type="dxa"/>
+            <w:shd w:val="clear" w:color="auto" w:fill="BFBFBF" w:themeFill="background1" w:themeFillShade="BF"/>
+          </w:tcPr>
+          <w:p>
+            <w:pPr>
+              <w:spacing w:before="120" w:after="120" w:line="240" w:lineRule="exact"/>
+              <w:jc w:val="center"/>
+              <w:rPr>
+                <w:rFonts w:ascii="Times New Roman" w:hAnsi="Times New Roman" w:cs="Times New Roman"/>
+              </w:rPr>
+            </w:pPr>
+            <w:r>
+              <w:rPr>
+                <w:rFonts w:ascii="Times New Roman" w:hAnsi="Times New Roman" w:cs="Times New Roman"/>
+              </w:rPr>
+              <w:t>222</w:t>
+            </w:r>
+          </w:p>
+        </w:tc>
+        <w:tc>
+          <w:tcPr>
+            <w:tcW w:w="754" w:type="dxa"/>
+            <w:shd w:val="clear" w:color="auto" w:fill="BFBFBF" w:themeFill="background1" w:themeFillShade="BF"/>
+          </w:tcPr>
+          <w:p>
+            <w:pPr>
+              <w:spacing w:before="120" w:after="120" w:line="240" w:lineRule="exact"/>
+              <w:jc w:val="center"/>
+              <w:rPr>
+                <w:rFonts w:ascii="Times New Roman" w:hAnsi="Times New Roman" w:cs="Times New Roman"/>
+              </w:rPr>
+            </w:pPr>
+            <w:r>
+              <w:rPr>
+                <w:rFonts w:ascii="Times New Roman" w:hAnsi="Times New Roman" w:cs="Times New Roman"/>
+              </w:rPr>
+              <w:t>230</w:t>
+            </w:r>
+          </w:p>
+        </w:tc>
+        <w:tc>
+          <w:tcPr>
+            <w:tcW w:w="758" w:type="dxa"/>
+            <w:shd w:val="clear" w:color="auto" w:fill="BFBFBF" w:themeFill="background1" w:themeFillShade="BF"/>
+          </w:tcPr>
+          <w:p>
+            <w:pPr>
+              <w:spacing w:before="120" w:after="120" w:line="240" w:lineRule="exact"/>
+              <w:jc w:val="center"/>
+              <w:rPr>
+                <w:rFonts w:ascii="Times New Roman" w:hAnsi="Times New Roman" w:cs="Times New Roman"/>
+              </w:rPr>
+            </w:pPr>
+            <w:r>
+              <w:rPr>
+                <w:rFonts w:ascii="Times New Roman" w:hAnsi="Times New Roman" w:cs="Times New Roman"/>
+              </w:rPr>
+              <w:t>222</w:t>
+            </w:r>
+          </w:p>
+        </w:tc>
+        <w:tc>
+          <w:tcPr>
+            <w:tcW w:w="999" w:type="dxa"/>
+            <w:shd w:val="clear" w:color="auto" w:fill="BFBFBF" w:themeFill="background1" w:themeFillShade="BF"/>
+          </w:tcPr>
+          <w:p>
+            <w:pPr>
+              <w:spacing w:before="120" w:after="120" w:line="240" w:lineRule="exact"/>
+              <w:jc w:val="center"/>
+              <w:rPr>
+                <w:rFonts w:ascii="Times New Roman" w:hAnsi="Times New Roman" w:cs="Times New Roman"/>
+              </w:rPr>
+            </w:pPr>
+            <w:r>
+              <w:rPr>
+                <w:rFonts w:ascii="Times New Roman" w:hAnsi="Times New Roman" w:cs="Times New Roman"/>
+              </w:rPr>
+              <w:t>225</w:t>
+            </w:r>
+          </w:p>
+        </w:tc>
+      </w:tr>
+      <w:tr>
+        <w:trPr>
+          <w:jc w:val="center"/>
+        </w:trPr>
+        <w:tc>
+          <w:tcPr>
+            <w:tcW w:w="1000" w:type="dxa"/>
+            <w:vMerge/>
+            <w:shd w:val="clear" w:color="auto" w:fill="A6A6A6" w:themeFill="background1" w:themeFillShade="A6"/>
+          </w:tcPr>
+          <w:p>
+            <w:pPr>
+              <w:spacing w:before="120" w:after="120" w:line="240" w:lineRule="exact"/>
+              <w:jc w:val="center"/>
+              <w:rPr>
+                <w:rFonts w:ascii="Times New Roman" w:hAnsi="Times New Roman" w:cs="Times New Roman"/>
+              </w:rPr>
+            </w:pPr>
+          </w:p>
+        </w:tc>
+        <w:tc>
+          <w:tcPr>
+            <w:tcW w:w="767" w:type="dxa"/>
+            <w:shd w:val="clear" w:color="auto" w:fill="A6A6A6" w:themeFill="background1" w:themeFillShade="A6"/>
+          </w:tcPr>
+          <w:p>
+            <w:pPr>
+              <w:spacing w:before="120" w:after="120" w:line="240" w:lineRule="exact"/>
+              <w:jc w:val="center"/>
+              <w:rPr>
+                <w:rFonts w:ascii="Times New Roman" w:hAnsi="Times New Roman" w:cs="Times New Roman"/>
+              </w:rPr>
+            </w:pPr>
+            <w:r>
+              <w:rPr>
+                <w:rFonts w:ascii="Times New Roman" w:hAnsi="Times New Roman" w:cs="Times New Roman"/>
+              </w:rPr>
+              <w:t>21416</w:t>
+            </w:r>
+          </w:p>
+        </w:tc>
+        <w:tc>
+          <w:tcPr>
+            <w:tcW w:w="766" w:type="dxa"/>
+            <w:shd w:val="clear" w:color="auto" w:fill="A6A6A6" w:themeFill="background1" w:themeFillShade="A6"/>
+          </w:tcPr>
+          <w:p>
+            <w:pPr>
+              <w:spacing w:before="120" w:after="120" w:line="240" w:lineRule="exact"/>
+              <w:jc w:val="center"/>
+              <w:rPr>
+                <w:rFonts w:ascii="Times New Roman" w:hAnsi="Times New Roman" w:cs="Times New Roman"/>
+              </w:rPr>
+            </w:pPr>
+            <w:r>
+              <w:rPr>
+                <w:rFonts w:ascii="Times New Roman" w:hAnsi="Times New Roman" w:cs="Times New Roman"/>
+              </w:rPr>
+              <w:t>21936</w:t>
+            </w:r>
+          </w:p>
+        </w:tc>
+        <w:tc>
+          <w:tcPr>
+            <w:tcW w:w="754" w:type="dxa"/>
+            <w:shd w:val="clear" w:color="auto" w:fill="A6A6A6" w:themeFill="background1" w:themeFillShade="A6"/>
+          </w:tcPr>
+          <w:p>
+            <w:pPr>
+              <w:spacing w:before="120" w:after="120" w:line="240" w:lineRule="exact"/>
+              <w:jc w:val="center"/>
+              <w:rPr>
+                <w:rFonts w:ascii="Times New Roman" w:hAnsi="Times New Roman" w:cs="Times New Roman"/>
+              </w:rPr>
+            </w:pPr>
+            <w:r>
+              <w:rPr>
+                <w:rFonts w:ascii="Times New Roman" w:hAnsi="Times New Roman" w:cs="Times New Roman"/>
+              </w:rPr>
+              <w:t>-</w:t>
+            </w:r>
+          </w:p>
+        </w:tc>
+        <w:tc>
+          <w:tcPr>
+            <w:tcW w:w="754" w:type="dxa"/>
+            <w:shd w:val="clear" w:color="auto" w:fill="A6A6A6" w:themeFill="background1" w:themeFillShade="A6"/>
+          </w:tcPr>
+          <w:p>
+            <w:pPr>
+              <w:spacing w:before="120" w:after="120" w:line="240" w:lineRule="exact"/>
+              <w:jc w:val="center"/>
+              <w:rPr>
+                <w:rFonts w:ascii="Times New Roman" w:hAnsi="Times New Roman" w:cs="Times New Roman"/>
+              </w:rPr>
+            </w:pPr>
+            <w:r>
+              <w:rPr>
+                <w:rFonts w:ascii="Times New Roman" w:hAnsi="Times New Roman" w:cs="Times New Roman"/>
+              </w:rPr>
+              <w:t>-</w:t>
+            </w:r>
+          </w:p>
+        </w:tc>
+        <w:tc>
+          <w:tcPr>
+            <w:tcW w:w="754" w:type="dxa"/>
+            <w:shd w:val="clear" w:color="auto" w:fill="A6A6A6" w:themeFill="background1" w:themeFillShade="A6"/>
+          </w:tcPr>
+          <w:p>
+            <w:pPr>
+              <w:spacing w:before="120" w:after="120" w:line="240" w:lineRule="exact"/>
+              <w:jc w:val="center"/>
+              <w:rPr>
+                <w:rFonts w:ascii="Times New Roman" w:hAnsi="Times New Roman" w:cs="Times New Roman"/>
+              </w:rPr>
+            </w:pPr>
+            <w:r>
+              <w:rPr>
+                <w:rFonts w:ascii="Times New Roman" w:hAnsi="Times New Roman" w:cs="Times New Roman"/>
+              </w:rPr>
+              <w:t>-</w:t>
+            </w:r>
+          </w:p>
+        </w:tc>
+        <w:tc>
+          <w:tcPr>
+            <w:tcW w:w="758" w:type="dxa"/>
+            <w:shd w:val="clear" w:color="auto" w:fill="A6A6A6" w:themeFill="background1" w:themeFillShade="A6"/>
+          </w:tcPr>
+          <w:p>
+            <w:pPr>
+              <w:spacing w:before="120" w:after="120" w:line="240" w:lineRule="exact"/>
+              <w:jc w:val="center"/>
+              <w:rPr>
+                <w:rFonts w:ascii="Times New Roman" w:hAnsi="Times New Roman" w:cs="Times New Roman"/>
+              </w:rPr>
+            </w:pPr>
+            <w:r>
+              <w:rPr>
+                <w:rFonts w:ascii="Times New Roman" w:hAnsi="Times New Roman" w:cs="Times New Roman"/>
+              </w:rPr>
+              <w:t>-</w:t>
+            </w:r>
+          </w:p>
+        </w:tc>
+        <w:tc>
+          <w:tcPr>
+            <w:tcW w:w="758" w:type="dxa"/>
+            <w:shd w:val="clear" w:color="auto" w:fill="A6A6A6" w:themeFill="background1" w:themeFillShade="A6"/>
+          </w:tcPr>
+          <w:p>
+            <w:pPr>
+              <w:spacing w:before="120" w:after="120" w:line="240" w:lineRule="exact"/>
+              <w:jc w:val="center"/>
+              <w:rPr>
+                <w:rFonts w:ascii="Times New Roman" w:hAnsi="Times New Roman" w:cs="Times New Roman"/>
+              </w:rPr>
+            </w:pPr>
+            <w:r>
+              <w:rPr>
+                <w:rFonts w:ascii="Times New Roman" w:hAnsi="Times New Roman" w:cs="Times New Roman"/>
+              </w:rPr>
+              <w:t>-</w:t>
+            </w:r>
+          </w:p>
+        </w:tc>
+        <w:tc>
+          <w:tcPr>
+            <w:tcW w:w="754" w:type="dxa"/>
+            <w:shd w:val="clear" w:color="auto" w:fill="A6A6A6" w:themeFill="background1" w:themeFillShade="A6"/>
+          </w:tcPr>
+          <w:p>
+            <w:pPr>
+              <w:spacing w:before="120" w:after="120" w:line="240" w:lineRule="exact"/>
+              <w:jc w:val="center"/>
+              <w:rPr>
+                <w:rFonts w:ascii="Times New Roman" w:hAnsi="Times New Roman" w:cs="Times New Roman"/>
+              </w:rPr>
+            </w:pPr>
+            <w:r>
+              <w:rPr>
+                <w:rFonts w:ascii="Times New Roman" w:hAnsi="Times New Roman" w:cs="Times New Roman"/>
+              </w:rPr>
+              <w:t>-</w:t>
+            </w:r>
+          </w:p>
+        </w:tc>
+        <w:tc>
+          <w:tcPr>
+            <w:tcW w:w="754" w:type="dxa"/>
+            <w:shd w:val="clear" w:color="auto" w:fill="A6A6A6" w:themeFill="background1" w:themeFillShade="A6"/>
+          </w:tcPr>
+          <w:p>
+            <w:pPr>
+              <w:spacing w:before="120" w:after="120" w:line="240" w:lineRule="exact"/>
+              <w:jc w:val="center"/>
+              <w:rPr>
+                <w:rFonts w:ascii="Times New Roman" w:hAnsi="Times New Roman" w:cs="Times New Roman"/>
+              </w:rPr>
+            </w:pPr>
+            <w:r>
+              <w:rPr>
+                <w:rFonts w:ascii="Times New Roman" w:hAnsi="Times New Roman" w:cs="Times New Roman"/>
+              </w:rPr>
+              <w:t>-</w:t>
+            </w:r>
+          </w:p>
+        </w:tc>
+        <w:tc>
+          <w:tcPr>
+            <w:tcW w:w="758" w:type="dxa"/>
+            <w:shd w:val="clear" w:color="auto" w:fill="A6A6A6" w:themeFill="background1" w:themeFillShade="A6"/>
+          </w:tcPr>
+          <w:p>
+            <w:pPr>
+              <w:spacing w:before="120" w:after="120" w:line="240" w:lineRule="exact"/>
+              <w:jc w:val="center"/>
+              <w:rPr>
+                <w:rFonts w:ascii="Times New Roman" w:hAnsi="Times New Roman" w:cs="Times New Roman"/>
+              </w:rPr>
+            </w:pPr>
+            <w:r>
+              <w:rPr>
+                <w:rFonts w:ascii="Times New Roman" w:hAnsi="Times New Roman" w:cs="Times New Roman"/>
+              </w:rPr>
+              <w:t>-</w:t>
+            </w:r>
+          </w:p>
+        </w:tc>
+        <w:tc>
+          <w:tcPr>
+            <w:tcW w:w="999" w:type="dxa"/>
+            <w:shd w:val="clear" w:color="auto" w:fill="A6A6A6" w:themeFill="background1" w:themeFillShade="A6"/>
+          </w:tcPr>
+          <w:p>
+            <w:pPr>
+              <w:spacing w:before="120" w:after="120" w:line="240" w:lineRule="exact"/>
+              <w:jc w:val="center"/>
+              <w:rPr>
+                <w:rFonts w:ascii="Times New Roman" w:hAnsi="Times New Roman" w:cs="Times New Roman"/>
+              </w:rPr>
+            </w:pPr>
+            <w:r>
+              <w:rPr>
+                <w:rFonts w:ascii="Times New Roman" w:hAnsi="Times New Roman" w:cs="Times New Roman"/>
+              </w:rPr>
+              <w:t>-</w:t>
+            </w:r>
+          </w:p>
+        </w:tc>
+      </w:tr>
+      <w:tr>
+        <w:trPr>
+          <w:jc w:val="center"/>
+        </w:trPr>
+        <w:tc>
+          <w:tcPr>
+            <w:tcW w:w="1000" w:type="dxa"/>
+            <w:vMerge w:val="restart"/>
+          </w:tcPr>
+          <w:p>
+            <w:pPr>
+              <w:spacing w:before="120" w:after="120" w:line="720" w:lineRule="exact"/>
+              <w:jc w:val="center"/>
+              <w:rPr>
+                <w:rFonts w:ascii="Times New Roman" w:hAnsi="Times New Roman" w:cs="Times New Roman"/>
+              </w:rPr>
+            </w:pPr>
+            <w:r>
+              <w:rPr>
+                <w:rFonts w:ascii="Times New Roman" w:hAnsi="Times New Roman" w:cs="Times New Roman"/>
+              </w:rPr>
+              <w:t>insertion</w:t>
+            </w:r>
+          </w:p>
+        </w:tc>
+        <w:tc>
+          <w:tcPr>
+            <w:tcW w:w="767" w:type="dxa"/>
+          </w:tcPr>
+          <w:p>
+            <w:pPr>
+              <w:spacing w:before="120" w:after="120" w:line="240" w:lineRule="exact"/>
+              <w:jc w:val="center"/>
+              <w:rPr>
+                <w:rFonts w:ascii="Times New Roman" w:hAnsi="Times New Roman" w:cs="Times New Roman"/>
+              </w:rPr>
+            </w:pPr>
+            <w:r>
+              <w:rPr>
+                <w:rFonts w:ascii="Times New Roman" w:hAnsi="Times New Roman" w:cs="Times New Roman"/>
+              </w:rPr>
+              <w:t>10</w:t>
+            </w:r>
+          </w:p>
+        </w:tc>
+        <w:tc>
+          <w:tcPr>
+            <w:tcW w:w="766" w:type="dxa"/>
+          </w:tcPr>
+          <w:p>
+            <w:pPr>
+              <w:spacing w:before="120" w:after="120" w:line="240" w:lineRule="exact"/>
+              <w:jc w:val="center"/>
+              <w:rPr>
+                <w:rFonts w:ascii="Times New Roman" w:hAnsi="Times New Roman" w:cs="Times New Roman"/>
+              </w:rPr>
+            </w:pPr>
+            <w:r>
+              <w:rPr>
+                <w:rFonts w:ascii="Times New Roman" w:hAnsi="Times New Roman" w:cs="Times New Roman"/>
+              </w:rPr>
+              <w:t>10</w:t>
+            </w:r>
+          </w:p>
+        </w:tc>
+        <w:tc>
+          <w:tcPr>
+            <w:tcW w:w="754" w:type="dxa"/>
+          </w:tcPr>
+          <w:p>
+            <w:pPr>
+              <w:spacing w:before="120" w:after="120" w:line="240" w:lineRule="exact"/>
+              <w:jc w:val="center"/>
+              <w:rPr>
+                <w:rFonts w:ascii="Times New Roman" w:hAnsi="Times New Roman" w:cs="Times New Roman"/>
+              </w:rPr>
+            </w:pPr>
+            <w:r>
+              <w:rPr>
+                <w:rFonts w:ascii="Times New Roman" w:hAnsi="Times New Roman" w:cs="Times New Roman"/>
+              </w:rPr>
+              <w:t>0</w:t>
+            </w:r>
+          </w:p>
+        </w:tc>
+        <w:tc>
+          <w:tcPr>
+            <w:tcW w:w="754" w:type="dxa"/>
+          </w:tcPr>
+          <w:p>
+            <w:pPr>
+              <w:spacing w:before="120" w:after="120" w:line="240" w:lineRule="exact"/>
+              <w:jc w:val="center"/>
+              <w:rPr>
+                <w:rFonts w:ascii="Times New Roman" w:hAnsi="Times New Roman" w:cs="Times New Roman"/>
+              </w:rPr>
+            </w:pPr>
+            <w:r>
+              <w:rPr>
+                <w:rFonts w:ascii="Times New Roman" w:hAnsi="Times New Roman" w:cs="Times New Roman"/>
+              </w:rPr>
+              <w:t>0</w:t>
+            </w:r>
+          </w:p>
+        </w:tc>
+        <w:tc>
+          <w:tcPr>
+            <w:tcW w:w="754" w:type="dxa"/>
+          </w:tcPr>
+          <w:p>
+            <w:pPr>
+              <w:spacing w:before="120" w:after="120" w:line="240" w:lineRule="exact"/>
+              <w:jc w:val="center"/>
+              <w:rPr>
+                <w:rFonts w:ascii="Times New Roman" w:hAnsi="Times New Roman" w:cs="Times New Roman"/>
+              </w:rPr>
+            </w:pPr>
+            <w:r>
+              <w:rPr>
+                <w:rFonts w:ascii="Times New Roman" w:hAnsi="Times New Roman" w:cs="Times New Roman"/>
+              </w:rPr>
+              <w:t>0</w:t>
+            </w:r>
+          </w:p>
+        </w:tc>
+        <w:tc>
+          <w:tcPr>
+            <w:tcW w:w="758" w:type="dxa"/>
+          </w:tcPr>
+          <w:p>
+            <w:pPr>
+              <w:spacing w:before="120" w:after="120" w:line="240" w:lineRule="exact"/>
+              <w:jc w:val="center"/>
+              <w:rPr>
+                <w:rFonts w:ascii="Times New Roman" w:hAnsi="Times New Roman" w:cs="Times New Roman"/>
+              </w:rPr>
+            </w:pPr>
+            <w:r>
+              <w:rPr>
+                <w:rFonts w:ascii="Times New Roman" w:hAnsi="Times New Roman" w:cs="Times New Roman"/>
+              </w:rPr>
+              <w:t>10</w:t>
+            </w:r>
+          </w:p>
+        </w:tc>
+        <w:tc>
+          <w:tcPr>
+            <w:tcW w:w="758" w:type="dxa"/>
+          </w:tcPr>
+          <w:p>
+            <w:pPr>
+              <w:spacing w:before="120" w:after="120" w:line="240" w:lineRule="exact"/>
+              <w:jc w:val="center"/>
+              <w:rPr>
+                <w:rFonts w:ascii="Times New Roman" w:hAnsi="Times New Roman" w:cs="Times New Roman"/>
+              </w:rPr>
+            </w:pPr>
+            <w:r>
+              <w:rPr>
+                <w:rFonts w:ascii="Times New Roman" w:hAnsi="Times New Roman" w:cs="Times New Roman"/>
+              </w:rPr>
+              <w:t>10</w:t>
+            </w:r>
+          </w:p>
+        </w:tc>
+        <w:tc>
+          <w:tcPr>
+            <w:tcW w:w="754" w:type="dxa"/>
+          </w:tcPr>
+          <w:p>
+            <w:pPr>
+              <w:spacing w:before="120" w:after="120" w:line="240" w:lineRule="exact"/>
+              <w:jc w:val="center"/>
+              <w:rPr>
+                <w:rFonts w:ascii="Times New Roman" w:hAnsi="Times New Roman" w:cs="Times New Roman"/>
+              </w:rPr>
+            </w:pPr>
+            <w:r>
+              <w:rPr>
+                <w:rFonts w:ascii="Times New Roman" w:hAnsi="Times New Roman" w:cs="Times New Roman"/>
+              </w:rPr>
+              <w:t>10</w:t>
+            </w:r>
+          </w:p>
+        </w:tc>
+        <w:tc>
+          <w:tcPr>
+            <w:tcW w:w="754" w:type="dxa"/>
+          </w:tcPr>
+          <w:p>
+            <w:pPr>
+              <w:spacing w:before="120" w:after="120" w:line="240" w:lineRule="exact"/>
+              <w:jc w:val="center"/>
+              <w:rPr>
+                <w:rFonts w:ascii="Times New Roman" w:hAnsi="Times New Roman" w:cs="Times New Roman"/>
+              </w:rPr>
+            </w:pPr>
+            <w:r>
+              <w:rPr>
+                <w:rFonts w:ascii="Times New Roman" w:hAnsi="Times New Roman" w:cs="Times New Roman"/>
+              </w:rPr>
+              <w:t>10</w:t>
+            </w:r>
+          </w:p>
+        </w:tc>
+        <w:tc>
+          <w:tcPr>
+            <w:tcW w:w="758" w:type="dxa"/>
+          </w:tcPr>
+          <w:p>
+            <w:pPr>
+              <w:spacing w:before="120" w:after="120" w:line="240" w:lineRule="exact"/>
+              <w:jc w:val="center"/>
+              <w:rPr>
+                <w:rFonts w:ascii="Times New Roman" w:hAnsi="Times New Roman" w:cs="Times New Roman"/>
+              </w:rPr>
+            </w:pPr>
+            <w:r>
+              <w:rPr>
+                <w:rFonts w:ascii="Times New Roman" w:hAnsi="Times New Roman" w:cs="Times New Roman"/>
+              </w:rPr>
+              <w:t>10</w:t>
+            </w:r>
+          </w:p>
+        </w:tc>
+        <w:tc>
+          <w:tcPr>
+            <w:tcW w:w="999" w:type="dxa"/>
+          </w:tcPr>
+          <w:p>
+            <w:pPr>
+              <w:spacing w:before="120" w:after="120" w:line="240" w:lineRule="exact"/>
+              <w:jc w:val="center"/>
+              <w:rPr>
+                <w:rFonts w:ascii="Times New Roman" w:hAnsi="Times New Roman" w:cs="Times New Roman"/>
+              </w:rPr>
+            </w:pPr>
+            <w:r>
+              <w:rPr>
+                <w:rFonts w:ascii="Times New Roman" w:hAnsi="Times New Roman" w:cs="Times New Roman"/>
+              </w:rPr>
+              <w:t>7</w:t>
+            </w:r>
+          </w:p>
+        </w:tc>
+      </w:tr>
+      <w:tr>
+        <w:trPr>
+          <w:jc w:val="center"/>
+        </w:trPr>
+        <w:tc>
+          <w:tcPr>
+            <w:tcW w:w="1000" w:type="dxa"/>
+            <w:vMerge/>
+            <w:shd w:val="clear" w:color="auto" w:fill="BFBFBF" w:themeFill="background1" w:themeFillShade="BF"/>
+          </w:tcPr>
+          <w:p>
+            <w:pPr>
+              <w:spacing w:before="120" w:after="120" w:line="240" w:lineRule="exact"/>
+              <w:jc w:val="center"/>
+              <w:rPr>
+                <w:rFonts w:ascii="Times New Roman" w:hAnsi="Times New Roman" w:cs="Times New Roman"/>
+              </w:rPr>
+            </w:pPr>
+          </w:p>
+        </w:tc>
+        <w:tc>
+          <w:tcPr>
+            <w:tcW w:w="767" w:type="dxa"/>
+            <w:shd w:val="clear" w:color="auto" w:fill="BFBFBF" w:themeFill="background1" w:themeFillShade="BF"/>
+          </w:tcPr>
+          <w:p>
+            <w:pPr>
+              <w:spacing w:before="120" w:after="120" w:line="240" w:lineRule="exact"/>
+              <w:jc w:val="center"/>
+              <w:rPr>
+                <w:rFonts w:ascii="Times New Roman" w:hAnsi="Times New Roman" w:cs="Times New Roman"/>
+              </w:rPr>
+            </w:pPr>
+            <w:r>
+              <w:rPr>
+                <w:rFonts w:ascii="Times New Roman" w:hAnsi="Times New Roman" w:cs="Times New Roman"/>
+              </w:rPr>
+              <w:t>80</w:t>
+            </w:r>
+          </w:p>
+        </w:tc>
+        <w:tc>
+          <w:tcPr>
+            <w:tcW w:w="766" w:type="dxa"/>
+            <w:shd w:val="clear" w:color="auto" w:fill="BFBFBF" w:themeFill="background1" w:themeFillShade="BF"/>
+          </w:tcPr>
+          <w:p>
+            <w:pPr>
+              <w:spacing w:before="120" w:after="120" w:line="240" w:lineRule="exact"/>
+              <w:jc w:val="center"/>
+              <w:rPr>
+                <w:rFonts w:ascii="Times New Roman" w:hAnsi="Times New Roman" w:cs="Times New Roman"/>
+              </w:rPr>
+            </w:pPr>
+            <w:r>
+              <w:rPr>
+                <w:rFonts w:ascii="Times New Roman" w:hAnsi="Times New Roman" w:cs="Times New Roman"/>
+              </w:rPr>
+              <w:t>80</w:t>
+            </w:r>
+          </w:p>
+        </w:tc>
+        <w:tc>
+          <w:tcPr>
+            <w:tcW w:w="754" w:type="dxa"/>
+            <w:shd w:val="clear" w:color="auto" w:fill="BFBFBF" w:themeFill="background1" w:themeFillShade="BF"/>
+          </w:tcPr>
+          <w:p>
+            <w:pPr>
+              <w:spacing w:before="120" w:after="120" w:line="240" w:lineRule="exact"/>
+              <w:jc w:val="center"/>
+              <w:rPr>
+                <w:rFonts w:ascii="Times New Roman" w:hAnsi="Times New Roman" w:cs="Times New Roman"/>
+              </w:rPr>
+            </w:pPr>
+            <w:r>
+              <w:rPr>
+                <w:rFonts w:ascii="Times New Roman" w:hAnsi="Times New Roman" w:cs="Times New Roman"/>
+              </w:rPr>
+              <w:t>80</w:t>
+            </w:r>
+          </w:p>
+        </w:tc>
+        <w:tc>
+          <w:tcPr>
+            <w:tcW w:w="754" w:type="dxa"/>
+            <w:shd w:val="clear" w:color="auto" w:fill="BFBFBF" w:themeFill="background1" w:themeFillShade="BF"/>
+          </w:tcPr>
+          <w:p>
+            <w:pPr>
+              <w:spacing w:before="120" w:after="120" w:line="240" w:lineRule="exact"/>
+              <w:jc w:val="center"/>
+              <w:rPr>
+                <w:rFonts w:ascii="Times New Roman" w:hAnsi="Times New Roman" w:cs="Times New Roman"/>
+              </w:rPr>
+            </w:pPr>
+            <w:r>
+              <w:rPr>
+                <w:rFonts w:ascii="Times New Roman" w:hAnsi="Times New Roman" w:cs="Times New Roman"/>
+              </w:rPr>
+              <w:t>80</w:t>
+            </w:r>
+          </w:p>
+        </w:tc>
+        <w:tc>
+          <w:tcPr>
+            <w:tcW w:w="754" w:type="dxa"/>
+            <w:shd w:val="clear" w:color="auto" w:fill="BFBFBF" w:themeFill="background1" w:themeFillShade="BF"/>
+          </w:tcPr>
+          <w:p>
+            <w:pPr>
+              <w:spacing w:before="120" w:after="120" w:line="240" w:lineRule="exact"/>
+              <w:jc w:val="center"/>
+              <w:rPr>
+                <w:rFonts w:ascii="Times New Roman" w:hAnsi="Times New Roman" w:cs="Times New Roman"/>
+              </w:rPr>
+            </w:pPr>
+            <w:r>
+              <w:rPr>
+                <w:rFonts w:ascii="Times New Roman" w:hAnsi="Times New Roman" w:cs="Times New Roman"/>
+              </w:rPr>
+              <w:t>80</w:t>
+            </w:r>
+          </w:p>
+        </w:tc>
+        <w:tc>
+          <w:tcPr>
+            <w:tcW w:w="758" w:type="dxa"/>
+            <w:shd w:val="clear" w:color="auto" w:fill="BFBFBF" w:themeFill="background1" w:themeFillShade="BF"/>
+          </w:tcPr>
+          <w:p>
+            <w:pPr>
+              <w:spacing w:before="120" w:after="120" w:line="240" w:lineRule="exact"/>
+              <w:jc w:val="center"/>
+              <w:rPr>
+                <w:rFonts w:ascii="Times New Roman" w:hAnsi="Times New Roman" w:cs="Times New Roman"/>
+              </w:rPr>
+            </w:pPr>
+            <w:r>
+              <w:rPr>
+                <w:rFonts w:ascii="Times New Roman" w:hAnsi="Times New Roman" w:cs="Times New Roman"/>
+              </w:rPr>
+              <w:t>80</w:t>
+            </w:r>
+          </w:p>
+        </w:tc>
+        <w:tc>
+          <w:tcPr>
+            <w:tcW w:w="758" w:type="dxa"/>
+            <w:shd w:val="clear" w:color="auto" w:fill="BFBFBF" w:themeFill="background1" w:themeFillShade="BF"/>
+          </w:tcPr>
+          <w:p>
+            <w:pPr>
+              <w:spacing w:before="120" w:after="120" w:line="240" w:lineRule="exact"/>
+              <w:jc w:val="center"/>
+              <w:rPr>
+                <w:rFonts w:ascii="Times New Roman" w:hAnsi="Times New Roman" w:cs="Times New Roman"/>
+              </w:rPr>
+            </w:pPr>
+            <w:r>
+              <w:rPr>
+                <w:rFonts w:ascii="Times New Roman" w:hAnsi="Times New Roman" w:cs="Times New Roman"/>
+              </w:rPr>
+              <w:t>80</w:t>
+            </w:r>
+          </w:p>
+        </w:tc>
+        <w:tc>
+          <w:tcPr>
+            <w:tcW w:w="754" w:type="dxa"/>
+            <w:shd w:val="clear" w:color="auto" w:fill="BFBFBF" w:themeFill="background1" w:themeFillShade="BF"/>
+          </w:tcPr>
+          <w:p>
+            <w:pPr>
+              <w:spacing w:before="120" w:after="120" w:line="240" w:lineRule="exact"/>
+              <w:jc w:val="center"/>
+              <w:rPr>
+                <w:rFonts w:ascii="Times New Roman" w:hAnsi="Times New Roman" w:cs="Times New Roman"/>
+              </w:rPr>
+            </w:pPr>
+            <w:r>
+              <w:rPr>
+                <w:rFonts w:ascii="Times New Roman" w:hAnsi="Times New Roman" w:cs="Times New Roman"/>
+              </w:rPr>
+              <w:t>80</w:t>
+            </w:r>
+          </w:p>
+        </w:tc>
+        <w:tc>
+          <w:tcPr>
+            <w:tcW w:w="754" w:type="dxa"/>
+            <w:shd w:val="clear" w:color="auto" w:fill="BFBFBF" w:themeFill="background1" w:themeFillShade="BF"/>
+          </w:tcPr>
+          <w:p>
+            <w:pPr>
+              <w:spacing w:before="120" w:after="120" w:line="240" w:lineRule="exact"/>
+              <w:jc w:val="center"/>
+              <w:rPr>
+                <w:rFonts w:ascii="Times New Roman" w:hAnsi="Times New Roman" w:cs="Times New Roman"/>
+              </w:rPr>
+            </w:pPr>
+            <w:r>
+              <w:rPr>
+                <w:rFonts w:ascii="Times New Roman" w:hAnsi="Times New Roman" w:cs="Times New Roman"/>
+              </w:rPr>
+              <w:t>80</w:t>
+            </w:r>
+          </w:p>
+        </w:tc>
+        <w:tc>
+          <w:tcPr>
+            <w:tcW w:w="758" w:type="dxa"/>
+            <w:shd w:val="clear" w:color="auto" w:fill="BFBFBF" w:themeFill="background1" w:themeFillShade="BF"/>
+          </w:tcPr>
+          <w:p>
+            <w:pPr>
+              <w:spacing w:before="120" w:after="120" w:line="240" w:lineRule="exact"/>
+              <w:jc w:val="center"/>
+              <w:rPr>
+                <w:rFonts w:ascii="Times New Roman" w:hAnsi="Times New Roman" w:cs="Times New Roman"/>
+              </w:rPr>
+            </w:pPr>
+            <w:r>
+              <w:rPr>
+                <w:rFonts w:ascii="Times New Roman" w:hAnsi="Times New Roman" w:cs="Times New Roman"/>
+              </w:rPr>
+              <w:t>90</w:t>
+            </w:r>
+          </w:p>
+        </w:tc>
+        <w:tc>
+          <w:tcPr>
+            <w:tcW w:w="999" w:type="dxa"/>
+            <w:shd w:val="clear" w:color="auto" w:fill="BFBFBF" w:themeFill="background1" w:themeFillShade="BF"/>
+          </w:tcPr>
+          <w:p>
+            <w:pPr>
+              <w:spacing w:before="120" w:after="120" w:line="240" w:lineRule="exact"/>
+              <w:jc w:val="center"/>
+              <w:rPr>
+                <w:rFonts w:ascii="Times New Roman" w:hAnsi="Times New Roman" w:cs="Times New Roman"/>
+              </w:rPr>
+            </w:pPr>
+            <w:r>
+              <w:rPr>
+                <w:rFonts w:ascii="Times New Roman" w:hAnsi="Times New Roman" w:cs="Times New Roman"/>
+              </w:rPr>
+              <w:t>81</w:t>
+            </w:r>
+          </w:p>
+        </w:tc>
+      </w:tr>
+      <w:tr>
+        <w:trPr>
+          <w:jc w:val="center"/>
+        </w:trPr>
+        <w:tc>
+          <w:tcPr>
+            <w:tcW w:w="1000" w:type="dxa"/>
+            <w:vMerge/>
+            <w:shd w:val="clear" w:color="auto" w:fill="A6A6A6" w:themeFill="background1" w:themeFillShade="A6"/>
+          </w:tcPr>
+          <w:p>
+            <w:pPr>
+              <w:spacing w:before="120" w:after="120" w:line="720" w:lineRule="exact"/>
+              <w:jc w:val="center"/>
+              <w:rPr>
+                <w:rFonts w:ascii="Times New Roman" w:hAnsi="Times New Roman" w:cs="Times New Roman"/>
+              </w:rPr>
+            </w:pPr>
+          </w:p>
+        </w:tc>
+        <w:tc>
+          <w:tcPr>
+            <w:tcW w:w="767" w:type="dxa"/>
+            <w:shd w:val="clear" w:color="auto" w:fill="A6A6A6" w:themeFill="background1" w:themeFillShade="A6"/>
+          </w:tcPr>
+          <w:p>
+            <w:pPr>
+              <w:spacing w:before="120" w:after="120" w:line="240" w:lineRule="exact"/>
+              <w:jc w:val="center"/>
+              <w:rPr>
+                <w:rFonts w:ascii="Times New Roman" w:hAnsi="Times New Roman" w:cs="Times New Roman"/>
+              </w:rPr>
+            </w:pPr>
+            <w:r>
+              <w:rPr>
+                <w:rFonts w:ascii="Times New Roman" w:hAnsi="Times New Roman" w:cs="Times New Roman"/>
+              </w:rPr>
+              <w:t>7994</w:t>
+            </w:r>
+          </w:p>
+        </w:tc>
+        <w:tc>
+          <w:tcPr>
+            <w:tcW w:w="766" w:type="dxa"/>
+            <w:shd w:val="clear" w:color="auto" w:fill="A6A6A6" w:themeFill="background1" w:themeFillShade="A6"/>
+          </w:tcPr>
+          <w:p>
+            <w:pPr>
+              <w:spacing w:before="120" w:after="120" w:line="240" w:lineRule="exact"/>
+              <w:jc w:val="center"/>
+              <w:rPr>
+                <w:rFonts w:ascii="Times New Roman" w:hAnsi="Times New Roman" w:cs="Times New Roman"/>
+              </w:rPr>
+            </w:pPr>
+            <w:r>
+              <w:rPr>
+                <w:rFonts w:ascii="Times New Roman" w:hAnsi="Times New Roman" w:cs="Times New Roman"/>
+              </w:rPr>
+              <w:t>9069</w:t>
+            </w:r>
+          </w:p>
+        </w:tc>
+        <w:tc>
+          <w:tcPr>
+            <w:tcW w:w="754" w:type="dxa"/>
+            <w:shd w:val="clear" w:color="auto" w:fill="A6A6A6" w:themeFill="background1" w:themeFillShade="A6"/>
+          </w:tcPr>
+          <w:p>
+            <w:pPr>
+              <w:spacing w:before="120" w:after="120" w:line="240" w:lineRule="exact"/>
+              <w:jc w:val="center"/>
+              <w:rPr>
+                <w:rFonts w:ascii="Times New Roman" w:hAnsi="Times New Roman" w:cs="Times New Roman"/>
+              </w:rPr>
+            </w:pPr>
+            <w:r>
+              <w:rPr>
+                <w:rFonts w:ascii="Times New Roman" w:hAnsi="Times New Roman" w:cs="Times New Roman"/>
+              </w:rPr>
+              <w:t>-</w:t>
+            </w:r>
+          </w:p>
+        </w:tc>
+        <w:tc>
+          <w:tcPr>
+            <w:tcW w:w="754" w:type="dxa"/>
+            <w:shd w:val="clear" w:color="auto" w:fill="A6A6A6" w:themeFill="background1" w:themeFillShade="A6"/>
+          </w:tcPr>
+          <w:p>
+            <w:pPr>
+              <w:spacing w:before="120" w:after="120" w:line="240" w:lineRule="exact"/>
+              <w:jc w:val="center"/>
+              <w:rPr>
+                <w:rFonts w:ascii="Times New Roman" w:hAnsi="Times New Roman" w:cs="Times New Roman"/>
+              </w:rPr>
+            </w:pPr>
+            <w:r>
+              <w:rPr>
+                <w:rFonts w:ascii="Times New Roman" w:hAnsi="Times New Roman" w:cs="Times New Roman"/>
+              </w:rPr>
+              <w:t>-</w:t>
+            </w:r>
+          </w:p>
+        </w:tc>
+        <w:tc>
+          <w:tcPr>
+            <w:tcW w:w="754" w:type="dxa"/>
+            <w:shd w:val="clear" w:color="auto" w:fill="A6A6A6" w:themeFill="background1" w:themeFillShade="A6"/>
+          </w:tcPr>
+          <w:p>
+            <w:pPr>
+              <w:spacing w:before="120" w:after="120" w:line="240" w:lineRule="exact"/>
+              <w:jc w:val="center"/>
+              <w:rPr>
+                <w:rFonts w:ascii="Times New Roman" w:hAnsi="Times New Roman" w:cs="Times New Roman"/>
+              </w:rPr>
+            </w:pPr>
+            <w:r>
+              <w:rPr>
+                <w:rFonts w:ascii="Times New Roman" w:hAnsi="Times New Roman" w:cs="Times New Roman"/>
+              </w:rPr>
+              <w:t>-</w:t>
+            </w:r>
+          </w:p>
+        </w:tc>
+        <w:tc>
+          <w:tcPr>
+            <w:tcW w:w="758" w:type="dxa"/>
+            <w:shd w:val="clear" w:color="auto" w:fill="A6A6A6" w:themeFill="background1" w:themeFillShade="A6"/>
+          </w:tcPr>
+          <w:p>
+            <w:pPr>
+              <w:spacing w:before="120" w:after="120" w:line="240" w:lineRule="exact"/>
+              <w:jc w:val="center"/>
+              <w:rPr>
+                <w:rFonts w:ascii="Times New Roman" w:hAnsi="Times New Roman" w:cs="Times New Roman"/>
+              </w:rPr>
+            </w:pPr>
+            <w:r>
+              <w:rPr>
+                <w:rFonts w:ascii="Times New Roman" w:hAnsi="Times New Roman" w:cs="Times New Roman"/>
+              </w:rPr>
+              <w:t>-</w:t>
+            </w:r>
+          </w:p>
+        </w:tc>
+        <w:tc>
+          <w:tcPr>
+            <w:tcW w:w="758" w:type="dxa"/>
+            <w:shd w:val="clear" w:color="auto" w:fill="A6A6A6" w:themeFill="background1" w:themeFillShade="A6"/>
+          </w:tcPr>
+          <w:p>
+            <w:pPr>
+              <w:spacing w:before="120" w:after="120" w:line="240" w:lineRule="exact"/>
+              <w:jc w:val="center"/>
+              <w:rPr>
+                <w:rFonts w:ascii="Times New Roman" w:hAnsi="Times New Roman" w:cs="Times New Roman"/>
+              </w:rPr>
+            </w:pPr>
+            <w:r>
+              <w:rPr>
+                <w:rFonts w:ascii="Times New Roman" w:hAnsi="Times New Roman" w:cs="Times New Roman"/>
+              </w:rPr>
+              <w:t>-</w:t>
+            </w:r>
+          </w:p>
+        </w:tc>
+        <w:tc>
+          <w:tcPr>
+            <w:tcW w:w="754" w:type="dxa"/>
+            <w:shd w:val="clear" w:color="auto" w:fill="A6A6A6" w:themeFill="background1" w:themeFillShade="A6"/>
+          </w:tcPr>
+          <w:p>
+            <w:pPr>
+              <w:spacing w:before="120" w:after="120" w:line="240" w:lineRule="exact"/>
+              <w:jc w:val="center"/>
+              <w:rPr>
+                <w:rFonts w:ascii="Times New Roman" w:hAnsi="Times New Roman" w:cs="Times New Roman"/>
+              </w:rPr>
+            </w:pPr>
+            <w:r>
+              <w:rPr>
+                <w:rFonts w:ascii="Times New Roman" w:hAnsi="Times New Roman" w:cs="Times New Roman"/>
+              </w:rPr>
+              <w:t>-</w:t>
+            </w:r>
+          </w:p>
+        </w:tc>
+        <w:tc>
+          <w:tcPr>
+            <w:tcW w:w="754" w:type="dxa"/>
+            <w:shd w:val="clear" w:color="auto" w:fill="A6A6A6" w:themeFill="background1" w:themeFillShade="A6"/>
+          </w:tcPr>
+          <w:p>
+            <w:pPr>
+              <w:spacing w:before="120" w:after="120" w:line="240" w:lineRule="exact"/>
+              <w:jc w:val="center"/>
+              <w:rPr>
+                <w:rFonts w:ascii="Times New Roman" w:hAnsi="Times New Roman" w:cs="Times New Roman"/>
+              </w:rPr>
+            </w:pPr>
+            <w:r>
+              <w:rPr>
+                <w:rFonts w:ascii="Times New Roman" w:hAnsi="Times New Roman" w:cs="Times New Roman"/>
+              </w:rPr>
+              <w:t>-</w:t>
+            </w:r>
+          </w:p>
+        </w:tc>
+        <w:tc>
+          <w:tcPr>
+            <w:tcW w:w="758" w:type="dxa"/>
+            <w:shd w:val="clear" w:color="auto" w:fill="A6A6A6" w:themeFill="background1" w:themeFillShade="A6"/>
+          </w:tcPr>
+          <w:p>
+            <w:pPr>
+              <w:spacing w:before="120" w:after="120" w:line="240" w:lineRule="exact"/>
+              <w:jc w:val="center"/>
+              <w:rPr>
+                <w:rFonts w:ascii="Times New Roman" w:hAnsi="Times New Roman" w:cs="Times New Roman"/>
+              </w:rPr>
+            </w:pPr>
+            <w:r>
+              <w:rPr>
+                <w:rFonts w:ascii="Times New Roman" w:hAnsi="Times New Roman" w:cs="Times New Roman"/>
+              </w:rPr>
+              <w:t>-</w:t>
+            </w:r>
+          </w:p>
+        </w:tc>
+        <w:tc>
+          <w:tcPr>
+            <w:tcW w:w="999" w:type="dxa"/>
+            <w:shd w:val="clear" w:color="auto" w:fill="A6A6A6" w:themeFill="background1" w:themeFillShade="A6"/>
+          </w:tcPr>
+          <w:p>
+            <w:pPr>
+              <w:spacing w:before="120" w:after="120" w:line="240" w:lineRule="exact"/>
+              <w:jc w:val="center"/>
+              <w:rPr>
+                <w:rFonts w:ascii="Times New Roman" w:hAnsi="Times New Roman" w:cs="Times New Roman"/>
+              </w:rPr>
+            </w:pPr>
+            <w:r>
+              <w:rPr>
+                <w:rFonts w:ascii="Times New Roman" w:hAnsi="Times New Roman" w:cs="Times New Roman"/>
+              </w:rPr>
+              <w:t>-</w:t>
+            </w:r>
+          </w:p>
+        </w:tc>
+      </w:tr>
+      <w:tr>
+        <w:trPr>
+          <w:jc w:val="center"/>
+        </w:trPr>
+        <w:tc>
+          <w:tcPr>
+            <w:tcW w:w="1000" w:type="dxa"/>
+            <w:vMerge w:val="restart"/>
+          </w:tcPr>
+          <w:p>
+            <w:pPr>
+              <w:spacing w:before="120" w:after="120" w:line="720" w:lineRule="exact"/>
+              <w:jc w:val="center"/>
+              <w:rPr>
+                <w:rFonts w:ascii="Times New Roman" w:hAnsi="Times New Roman" w:cs="Times New Roman"/>
+              </w:rPr>
+            </w:pPr>
+            <w:r>
+              <w:rPr>
+                <w:rFonts w:ascii="Times New Roman" w:hAnsi="Times New Roman" w:cs="Times New Roman"/>
+              </w:rPr>
+              <w:t>merge</w:t>
+            </w:r>
+          </w:p>
+        </w:tc>
+        <w:tc>
+          <w:tcPr>
+            <w:tcW w:w="767" w:type="dxa"/>
+          </w:tcPr>
+          <w:p>
+            <w:pPr>
+              <w:spacing w:before="120" w:after="120" w:line="240" w:lineRule="exact"/>
+              <w:jc w:val="center"/>
+              <w:rPr>
+                <w:rFonts w:ascii="Times New Roman" w:hAnsi="Times New Roman" w:cs="Times New Roman"/>
+              </w:rPr>
+            </w:pPr>
+            <w:r>
+              <w:rPr>
+                <w:rFonts w:ascii="Times New Roman" w:hAnsi="Times New Roman" w:cs="Times New Roman"/>
+              </w:rPr>
+              <w:t>0</w:t>
+            </w:r>
+          </w:p>
+        </w:tc>
+        <w:tc>
+          <w:tcPr>
+            <w:tcW w:w="766" w:type="dxa"/>
+          </w:tcPr>
+          <w:p>
+            <w:pPr>
+              <w:spacing w:before="120" w:after="120" w:line="240" w:lineRule="exact"/>
+              <w:jc w:val="center"/>
+              <w:rPr>
+                <w:rFonts w:ascii="Times New Roman" w:hAnsi="Times New Roman" w:cs="Times New Roman"/>
+              </w:rPr>
+            </w:pPr>
+            <w:r>
+              <w:rPr>
+                <w:rFonts w:ascii="Times New Roman" w:hAnsi="Times New Roman" w:cs="Times New Roman"/>
+              </w:rPr>
+              <w:t>0</w:t>
+            </w:r>
+          </w:p>
+        </w:tc>
+        <w:tc>
+          <w:tcPr>
+            <w:tcW w:w="754" w:type="dxa"/>
+          </w:tcPr>
+          <w:p>
+            <w:pPr>
+              <w:spacing w:before="120" w:after="120" w:line="240" w:lineRule="exact"/>
+              <w:jc w:val="center"/>
+              <w:rPr>
+                <w:rFonts w:ascii="Times New Roman" w:hAnsi="Times New Roman" w:cs="Times New Roman"/>
+              </w:rPr>
+            </w:pPr>
+            <w:r>
+              <w:rPr>
+                <w:rFonts w:ascii="Times New Roman" w:hAnsi="Times New Roman" w:cs="Times New Roman"/>
+              </w:rPr>
+              <w:t>0</w:t>
+            </w:r>
+          </w:p>
+        </w:tc>
+        <w:tc>
+          <w:tcPr>
+            <w:tcW w:w="754" w:type="dxa"/>
+          </w:tcPr>
+          <w:p>
+            <w:pPr>
+              <w:spacing w:before="120" w:after="120" w:line="240" w:lineRule="exact"/>
+              <w:jc w:val="center"/>
+              <w:rPr>
+                <w:rFonts w:ascii="Times New Roman" w:hAnsi="Times New Roman" w:cs="Times New Roman"/>
+              </w:rPr>
+            </w:pPr>
+            <w:r>
+              <w:rPr>
+                <w:rFonts w:ascii="Times New Roman" w:hAnsi="Times New Roman" w:cs="Times New Roman"/>
+              </w:rPr>
+              <w:t>10</w:t>
+            </w:r>
+          </w:p>
+        </w:tc>
+        <w:tc>
+          <w:tcPr>
+            <w:tcW w:w="754" w:type="dxa"/>
+          </w:tcPr>
+          <w:p>
+            <w:pPr>
+              <w:spacing w:before="120" w:after="120" w:line="240" w:lineRule="exact"/>
+              <w:jc w:val="center"/>
+              <w:rPr>
+                <w:rFonts w:ascii="Times New Roman" w:hAnsi="Times New Roman" w:cs="Times New Roman"/>
+              </w:rPr>
+            </w:pPr>
+            <w:r>
+              <w:rPr>
+                <w:rFonts w:ascii="Times New Roman" w:hAnsi="Times New Roman" w:cs="Times New Roman"/>
+              </w:rPr>
+              <w:t>0</w:t>
+            </w:r>
+          </w:p>
+        </w:tc>
+        <w:tc>
+          <w:tcPr>
+            <w:tcW w:w="758" w:type="dxa"/>
+          </w:tcPr>
+          <w:p>
+            <w:pPr>
+              <w:spacing w:before="120" w:after="120" w:line="240" w:lineRule="exact"/>
+              <w:jc w:val="center"/>
+              <w:rPr>
+                <w:rFonts w:ascii="Times New Roman" w:hAnsi="Times New Roman" w:cs="Times New Roman"/>
+              </w:rPr>
+            </w:pPr>
+            <w:r>
+              <w:rPr>
+                <w:rFonts w:ascii="Times New Roman" w:hAnsi="Times New Roman" w:cs="Times New Roman"/>
+              </w:rPr>
+              <w:t>0</w:t>
+            </w:r>
+          </w:p>
+        </w:tc>
+        <w:tc>
+          <w:tcPr>
+            <w:tcW w:w="758" w:type="dxa"/>
+          </w:tcPr>
+          <w:p>
+            <w:pPr>
+              <w:spacing w:before="120" w:after="120" w:line="240" w:lineRule="exact"/>
+              <w:jc w:val="center"/>
+              <w:rPr>
+                <w:rFonts w:ascii="Times New Roman" w:hAnsi="Times New Roman" w:cs="Times New Roman"/>
+              </w:rPr>
+            </w:pPr>
+            <w:r>
+              <w:rPr>
+                <w:rFonts w:ascii="Times New Roman" w:hAnsi="Times New Roman" w:cs="Times New Roman"/>
+              </w:rPr>
+              <w:t>0</w:t>
+            </w:r>
+          </w:p>
+        </w:tc>
+        <w:tc>
+          <w:tcPr>
+            <w:tcW w:w="754" w:type="dxa"/>
+          </w:tcPr>
+          <w:p>
+            <w:pPr>
+              <w:spacing w:before="120" w:after="120" w:line="240" w:lineRule="exact"/>
+              <w:jc w:val="center"/>
+              <w:rPr>
+                <w:rFonts w:ascii="Times New Roman" w:hAnsi="Times New Roman" w:cs="Times New Roman"/>
+              </w:rPr>
+            </w:pPr>
+            <w:r>
+              <w:rPr>
+                <w:rFonts w:ascii="Times New Roman" w:hAnsi="Times New Roman" w:cs="Times New Roman"/>
+              </w:rPr>
+              <w:t>0</w:t>
+            </w:r>
+          </w:p>
+        </w:tc>
+        <w:tc>
+          <w:tcPr>
+            <w:tcW w:w="754" w:type="dxa"/>
+          </w:tcPr>
+          <w:p>
+            <w:pPr>
+              <w:spacing w:before="120" w:after="120" w:line="240" w:lineRule="exact"/>
+              <w:jc w:val="center"/>
+              <w:rPr>
+                <w:rFonts w:ascii="Times New Roman" w:hAnsi="Times New Roman" w:cs="Times New Roman"/>
+              </w:rPr>
+            </w:pPr>
+            <w:r>
+              <w:rPr>
+                <w:rFonts w:ascii="Times New Roman" w:hAnsi="Times New Roman" w:cs="Times New Roman"/>
+              </w:rPr>
+              <w:t>0</w:t>
+            </w:r>
+          </w:p>
+        </w:tc>
+        <w:tc>
+          <w:tcPr>
+            <w:tcW w:w="758" w:type="dxa"/>
+          </w:tcPr>
+          <w:p>
+            <w:pPr>
+              <w:spacing w:before="120" w:after="120" w:line="240" w:lineRule="exact"/>
+              <w:jc w:val="center"/>
+              <w:rPr>
+                <w:rFonts w:ascii="Times New Roman" w:hAnsi="Times New Roman" w:cs="Times New Roman"/>
+              </w:rPr>
+            </w:pPr>
+            <w:r>
+              <w:rPr>
+                <w:rFonts w:ascii="Times New Roman" w:hAnsi="Times New Roman" w:cs="Times New Roman"/>
+              </w:rPr>
+              <w:t>0</w:t>
+            </w:r>
+          </w:p>
+        </w:tc>
+        <w:tc>
+          <w:tcPr>
+            <w:tcW w:w="999" w:type="dxa"/>
+          </w:tcPr>
+          <w:p>
+            <w:pPr>
+              <w:spacing w:before="120" w:after="120" w:line="240" w:lineRule="exact"/>
+              <w:jc w:val="center"/>
+              <w:rPr>
+                <w:rFonts w:ascii="Times New Roman" w:hAnsi="Times New Roman" w:cs="Times New Roman"/>
+              </w:rPr>
+            </w:pPr>
+            <w:r>
+              <w:rPr>
+                <w:rFonts w:ascii="Times New Roman" w:hAnsi="Times New Roman" w:cs="Times New Roman"/>
+              </w:rPr>
+              <w:t>1</w:t>
+            </w:r>
+          </w:p>
+        </w:tc>
+      </w:tr>
+      <w:tr>
+        <w:trPr>
+          <w:jc w:val="center"/>
+        </w:trPr>
+        <w:tc>
+          <w:tcPr>
+            <w:tcW w:w="1000" w:type="dxa"/>
+            <w:vMerge/>
+            <w:shd w:val="clear" w:color="auto" w:fill="BFBFBF" w:themeFill="background1" w:themeFillShade="BF"/>
+          </w:tcPr>
+          <w:p>
+            <w:pPr>
+              <w:spacing w:before="120" w:after="120" w:line="720" w:lineRule="exact"/>
+              <w:jc w:val="center"/>
+              <w:rPr>
+                <w:rFonts w:ascii="Times New Roman" w:hAnsi="Times New Roman" w:cs="Times New Roman"/>
+              </w:rPr>
+            </w:pPr>
+          </w:p>
+        </w:tc>
+        <w:tc>
+          <w:tcPr>
+            <w:tcW w:w="767" w:type="dxa"/>
+            <w:shd w:val="clear" w:color="auto" w:fill="BFBFBF" w:themeFill="background1" w:themeFillShade="BF"/>
+          </w:tcPr>
+          <w:p>
+            <w:pPr>
+              <w:spacing w:before="120" w:after="120" w:line="240" w:lineRule="exact"/>
+              <w:jc w:val="center"/>
+              <w:rPr>
+                <w:rFonts w:ascii="Times New Roman" w:hAnsi="Times New Roman" w:cs="Times New Roman"/>
+              </w:rPr>
+            </w:pPr>
+            <w:r>
+              <w:rPr>
+                <w:rFonts w:ascii="Times New Roman" w:hAnsi="Times New Roman" w:cs="Times New Roman"/>
+              </w:rPr>
+              <w:t>10</w:t>
+            </w:r>
+          </w:p>
+        </w:tc>
+        <w:tc>
+          <w:tcPr>
+            <w:tcW w:w="766" w:type="dxa"/>
+            <w:shd w:val="clear" w:color="auto" w:fill="BFBFBF" w:themeFill="background1" w:themeFillShade="BF"/>
+          </w:tcPr>
+          <w:p>
+            <w:pPr>
+              <w:spacing w:before="120" w:after="120" w:line="240" w:lineRule="exact"/>
+              <w:jc w:val="center"/>
+              <w:rPr>
+                <w:rFonts w:ascii="Times New Roman" w:hAnsi="Times New Roman" w:cs="Times New Roman"/>
+              </w:rPr>
+            </w:pPr>
+            <w:r>
+              <w:rPr>
+                <w:rFonts w:ascii="Times New Roman" w:hAnsi="Times New Roman" w:cs="Times New Roman"/>
+              </w:rPr>
+              <w:t>10</w:t>
+            </w:r>
+          </w:p>
+        </w:tc>
+        <w:tc>
+          <w:tcPr>
+            <w:tcW w:w="754" w:type="dxa"/>
+            <w:shd w:val="clear" w:color="auto" w:fill="BFBFBF" w:themeFill="background1" w:themeFillShade="BF"/>
+          </w:tcPr>
+          <w:p>
+            <w:pPr>
+              <w:spacing w:before="120" w:after="120" w:line="240" w:lineRule="exact"/>
+              <w:jc w:val="center"/>
+              <w:rPr>
+                <w:rFonts w:ascii="Times New Roman" w:hAnsi="Times New Roman" w:cs="Times New Roman"/>
+              </w:rPr>
+            </w:pPr>
+            <w:r>
+              <w:rPr>
+                <w:rFonts w:ascii="Times New Roman" w:hAnsi="Times New Roman" w:cs="Times New Roman"/>
+              </w:rPr>
+              <w:t>20</w:t>
+            </w:r>
+          </w:p>
+        </w:tc>
+        <w:tc>
+          <w:tcPr>
+            <w:tcW w:w="754" w:type="dxa"/>
+            <w:shd w:val="clear" w:color="auto" w:fill="BFBFBF" w:themeFill="background1" w:themeFillShade="BF"/>
+          </w:tcPr>
+          <w:p>
+            <w:pPr>
+              <w:spacing w:before="120" w:after="120" w:line="240" w:lineRule="exact"/>
+              <w:jc w:val="center"/>
+              <w:rPr>
+                <w:rFonts w:ascii="Times New Roman" w:hAnsi="Times New Roman" w:cs="Times New Roman"/>
+              </w:rPr>
+            </w:pPr>
+            <w:r>
+              <w:rPr>
+                <w:rFonts w:ascii="Times New Roman" w:hAnsi="Times New Roman" w:cs="Times New Roman"/>
+              </w:rPr>
+              <w:t>20</w:t>
+            </w:r>
+          </w:p>
+        </w:tc>
+        <w:tc>
+          <w:tcPr>
+            <w:tcW w:w="754" w:type="dxa"/>
+            <w:shd w:val="clear" w:color="auto" w:fill="BFBFBF" w:themeFill="background1" w:themeFillShade="BF"/>
+          </w:tcPr>
+          <w:p>
+            <w:pPr>
+              <w:spacing w:before="120" w:after="120" w:line="240" w:lineRule="exact"/>
+              <w:jc w:val="center"/>
+              <w:rPr>
+                <w:rFonts w:ascii="Times New Roman" w:hAnsi="Times New Roman" w:cs="Times New Roman"/>
+              </w:rPr>
+            </w:pPr>
+            <w:r>
+              <w:rPr>
+                <w:rFonts w:ascii="Times New Roman" w:hAnsi="Times New Roman" w:cs="Times New Roman"/>
+              </w:rPr>
+              <w:t>10</w:t>
+            </w:r>
+          </w:p>
+        </w:tc>
+        <w:tc>
+          <w:tcPr>
+            <w:tcW w:w="758" w:type="dxa"/>
+            <w:shd w:val="clear" w:color="auto" w:fill="BFBFBF" w:themeFill="background1" w:themeFillShade="BF"/>
+          </w:tcPr>
+          <w:p>
+            <w:pPr>
+              <w:spacing w:before="120" w:after="120" w:line="240" w:lineRule="exact"/>
+              <w:jc w:val="center"/>
+              <w:rPr>
+                <w:rFonts w:ascii="Times New Roman" w:hAnsi="Times New Roman" w:cs="Times New Roman"/>
+              </w:rPr>
+            </w:pPr>
+            <w:r>
+              <w:rPr>
+                <w:rFonts w:ascii="Times New Roman" w:hAnsi="Times New Roman" w:cs="Times New Roman"/>
+              </w:rPr>
+              <w:t>20</w:t>
+            </w:r>
+          </w:p>
+        </w:tc>
+        <w:tc>
+          <w:tcPr>
+            <w:tcW w:w="758" w:type="dxa"/>
+            <w:shd w:val="clear" w:color="auto" w:fill="BFBFBF" w:themeFill="background1" w:themeFillShade="BF"/>
+          </w:tcPr>
+          <w:p>
+            <w:pPr>
+              <w:spacing w:before="120" w:after="120" w:line="240" w:lineRule="exact"/>
+              <w:jc w:val="center"/>
+              <w:rPr>
+                <w:rFonts w:ascii="Times New Roman" w:hAnsi="Times New Roman" w:cs="Times New Roman"/>
+              </w:rPr>
+            </w:pPr>
+            <w:r>
+              <w:rPr>
+                <w:rFonts w:ascii="Times New Roman" w:hAnsi="Times New Roman" w:cs="Times New Roman"/>
+              </w:rPr>
+              <w:t>10</w:t>
+            </w:r>
+          </w:p>
+        </w:tc>
+        <w:tc>
+          <w:tcPr>
+            <w:tcW w:w="754" w:type="dxa"/>
+            <w:shd w:val="clear" w:color="auto" w:fill="BFBFBF" w:themeFill="background1" w:themeFillShade="BF"/>
+          </w:tcPr>
+          <w:p>
+            <w:pPr>
+              <w:spacing w:before="120" w:after="120" w:line="240" w:lineRule="exact"/>
+              <w:jc w:val="center"/>
+              <w:rPr>
+                <w:rFonts w:ascii="Times New Roman" w:hAnsi="Times New Roman" w:cs="Times New Roman"/>
+              </w:rPr>
+            </w:pPr>
+            <w:r>
+              <w:rPr>
+                <w:rFonts w:ascii="Times New Roman" w:hAnsi="Times New Roman" w:cs="Times New Roman"/>
+              </w:rPr>
+              <w:t>10</w:t>
+            </w:r>
+          </w:p>
+        </w:tc>
+        <w:tc>
+          <w:tcPr>
+            <w:tcW w:w="754" w:type="dxa"/>
+            <w:shd w:val="clear" w:color="auto" w:fill="BFBFBF" w:themeFill="background1" w:themeFillShade="BF"/>
+          </w:tcPr>
+          <w:p>
+            <w:pPr>
+              <w:spacing w:before="120" w:after="120" w:line="240" w:lineRule="exact"/>
+              <w:jc w:val="center"/>
+              <w:rPr>
+                <w:rFonts w:ascii="Times New Roman" w:hAnsi="Times New Roman" w:cs="Times New Roman"/>
+              </w:rPr>
+            </w:pPr>
+            <w:r>
+              <w:rPr>
+                <w:rFonts w:ascii="Times New Roman" w:hAnsi="Times New Roman" w:cs="Times New Roman"/>
+              </w:rPr>
+              <w:t>10</w:t>
+            </w:r>
+          </w:p>
+        </w:tc>
+        <w:tc>
+          <w:tcPr>
+            <w:tcW w:w="758" w:type="dxa"/>
+            <w:shd w:val="clear" w:color="auto" w:fill="BFBFBF" w:themeFill="background1" w:themeFillShade="BF"/>
+          </w:tcPr>
+          <w:p>
+            <w:pPr>
+              <w:spacing w:before="120" w:after="120" w:line="240" w:lineRule="exact"/>
+              <w:jc w:val="center"/>
+              <w:rPr>
+                <w:rFonts w:ascii="Times New Roman" w:hAnsi="Times New Roman" w:cs="Times New Roman"/>
+              </w:rPr>
+            </w:pPr>
+            <w:r>
+              <w:rPr>
+                <w:rFonts w:ascii="Times New Roman" w:hAnsi="Times New Roman" w:cs="Times New Roman"/>
+              </w:rPr>
+              <w:t>10</w:t>
+            </w:r>
+          </w:p>
+        </w:tc>
+        <w:tc>
+          <w:tcPr>
+            <w:tcW w:w="999" w:type="dxa"/>
+            <w:shd w:val="clear" w:color="auto" w:fill="BFBFBF" w:themeFill="background1" w:themeFillShade="BF"/>
+          </w:tcPr>
+          <w:p>
+            <w:pPr>
+              <w:spacing w:before="120" w:after="120" w:line="240" w:lineRule="exact"/>
+              <w:jc w:val="center"/>
+              <w:rPr>
+                <w:rFonts w:ascii="Times New Roman" w:hAnsi="Times New Roman" w:cs="Times New Roman"/>
+              </w:rPr>
+            </w:pPr>
+            <w:r>
+              <w:rPr>
+                <w:rFonts w:ascii="Times New Roman" w:hAnsi="Times New Roman" w:cs="Times New Roman"/>
+              </w:rPr>
+              <w:t>13</w:t>
+            </w:r>
+          </w:p>
+        </w:tc>
+      </w:tr>
+      <w:tr>
+        <w:trPr>
+          <w:jc w:val="center"/>
+        </w:trPr>
+        <w:tc>
+          <w:tcPr>
+            <w:tcW w:w="1000" w:type="dxa"/>
+            <w:vMerge/>
+            <w:shd w:val="clear" w:color="auto" w:fill="A6A6A6" w:themeFill="background1" w:themeFillShade="A6"/>
+          </w:tcPr>
+          <w:p>
+            <w:pPr>
+              <w:spacing w:before="120" w:after="120" w:line="720" w:lineRule="exact"/>
+              <w:jc w:val="center"/>
+              <w:rPr>
+                <w:rFonts w:ascii="Times New Roman" w:hAnsi="Times New Roman" w:cs="Times New Roman"/>
+              </w:rPr>
+            </w:pPr>
+          </w:p>
+        </w:tc>
+        <w:tc>
+          <w:tcPr>
+            <w:tcW w:w="767" w:type="dxa"/>
+            <w:shd w:val="clear" w:color="auto" w:fill="A6A6A6" w:themeFill="background1" w:themeFillShade="A6"/>
+          </w:tcPr>
+          <w:p>
+            <w:pPr>
+              <w:spacing w:before="120" w:after="120" w:line="240" w:lineRule="exact"/>
+              <w:jc w:val="center"/>
+              <w:rPr>
+                <w:rFonts w:ascii="Times New Roman" w:hAnsi="Times New Roman" w:cs="Times New Roman"/>
+              </w:rPr>
+            </w:pPr>
+            <w:r>
+              <w:rPr>
+                <w:rFonts w:ascii="Times New Roman" w:hAnsi="Times New Roman" w:cs="Times New Roman"/>
+              </w:rPr>
+              <w:t>50</w:t>
+            </w:r>
+          </w:p>
+        </w:tc>
+        <w:tc>
+          <w:tcPr>
+            <w:tcW w:w="766" w:type="dxa"/>
+            <w:shd w:val="clear" w:color="auto" w:fill="A6A6A6" w:themeFill="background1" w:themeFillShade="A6"/>
+          </w:tcPr>
+          <w:p>
+            <w:pPr>
+              <w:spacing w:before="120" w:after="120" w:line="240" w:lineRule="exact"/>
+              <w:jc w:val="center"/>
+              <w:rPr>
+                <w:rFonts w:ascii="Times New Roman" w:hAnsi="Times New Roman" w:cs="Times New Roman"/>
+              </w:rPr>
+            </w:pPr>
+            <w:r>
+              <w:rPr>
+                <w:rFonts w:ascii="Times New Roman" w:hAnsi="Times New Roman" w:cs="Times New Roman"/>
+              </w:rPr>
+              <w:t>50</w:t>
+            </w:r>
+          </w:p>
+        </w:tc>
+        <w:tc>
+          <w:tcPr>
+            <w:tcW w:w="754" w:type="dxa"/>
+            <w:shd w:val="clear" w:color="auto" w:fill="A6A6A6" w:themeFill="background1" w:themeFillShade="A6"/>
+          </w:tcPr>
+          <w:p>
+            <w:pPr>
+              <w:spacing w:before="120" w:after="120" w:line="240" w:lineRule="exact"/>
+              <w:jc w:val="center"/>
+              <w:rPr>
+                <w:rFonts w:ascii="Times New Roman" w:hAnsi="Times New Roman" w:cs="Times New Roman"/>
+              </w:rPr>
+            </w:pPr>
+            <w:r>
+              <w:rPr>
+                <w:rFonts w:ascii="Times New Roman" w:hAnsi="Times New Roman" w:cs="Times New Roman"/>
+              </w:rPr>
+              <w:t>43</w:t>
+            </w:r>
+          </w:p>
+        </w:tc>
+        <w:tc>
+          <w:tcPr>
+            <w:tcW w:w="754" w:type="dxa"/>
+            <w:shd w:val="clear" w:color="auto" w:fill="A6A6A6" w:themeFill="background1" w:themeFillShade="A6"/>
+          </w:tcPr>
+          <w:p>
+            <w:pPr>
+              <w:spacing w:before="120" w:after="120" w:line="240" w:lineRule="exact"/>
+              <w:jc w:val="center"/>
+              <w:rPr>
+                <w:rFonts w:ascii="Times New Roman" w:hAnsi="Times New Roman" w:cs="Times New Roman"/>
+              </w:rPr>
+            </w:pPr>
+            <w:r>
+              <w:rPr>
+                <w:rFonts w:ascii="Times New Roman" w:hAnsi="Times New Roman" w:cs="Times New Roman"/>
+              </w:rPr>
+              <w:t>33</w:t>
+            </w:r>
+          </w:p>
+        </w:tc>
+        <w:tc>
+          <w:tcPr>
+            <w:tcW w:w="754" w:type="dxa"/>
+            <w:shd w:val="clear" w:color="auto" w:fill="A6A6A6" w:themeFill="background1" w:themeFillShade="A6"/>
+          </w:tcPr>
+          <w:p>
+            <w:pPr>
+              <w:spacing w:before="120" w:after="120" w:line="240" w:lineRule="exact"/>
+              <w:jc w:val="center"/>
+              <w:rPr>
+                <w:rFonts w:ascii="Times New Roman" w:hAnsi="Times New Roman" w:cs="Times New Roman"/>
+              </w:rPr>
+            </w:pPr>
+            <w:r>
+              <w:rPr>
+                <w:rFonts w:ascii="Times New Roman" w:hAnsi="Times New Roman" w:cs="Times New Roman"/>
+              </w:rPr>
+              <w:t>43</w:t>
+            </w:r>
+          </w:p>
+        </w:tc>
+        <w:tc>
+          <w:tcPr>
+            <w:tcW w:w="758" w:type="dxa"/>
+            <w:shd w:val="clear" w:color="auto" w:fill="A6A6A6" w:themeFill="background1" w:themeFillShade="A6"/>
+          </w:tcPr>
+          <w:p>
+            <w:pPr>
+              <w:spacing w:before="120" w:after="120" w:line="240" w:lineRule="exact"/>
+              <w:jc w:val="center"/>
+              <w:rPr>
+                <w:rFonts w:ascii="Times New Roman" w:hAnsi="Times New Roman" w:cs="Times New Roman"/>
+              </w:rPr>
+            </w:pPr>
+            <w:r>
+              <w:rPr>
+                <w:rFonts w:ascii="Times New Roman" w:hAnsi="Times New Roman" w:cs="Times New Roman"/>
+              </w:rPr>
+              <w:t>43</w:t>
+            </w:r>
+          </w:p>
+        </w:tc>
+        <w:tc>
+          <w:tcPr>
+            <w:tcW w:w="758" w:type="dxa"/>
+            <w:shd w:val="clear" w:color="auto" w:fill="A6A6A6" w:themeFill="background1" w:themeFillShade="A6"/>
+          </w:tcPr>
+          <w:p>
+            <w:pPr>
+              <w:spacing w:before="120" w:after="120" w:line="240" w:lineRule="exact"/>
+              <w:jc w:val="center"/>
+              <w:rPr>
+                <w:rFonts w:ascii="Times New Roman" w:hAnsi="Times New Roman" w:cs="Times New Roman"/>
+              </w:rPr>
+            </w:pPr>
+            <w:r>
+              <w:rPr>
+                <w:rFonts w:ascii="Times New Roman" w:hAnsi="Times New Roman" w:cs="Times New Roman"/>
+              </w:rPr>
+              <w:t>35</w:t>
+            </w:r>
+          </w:p>
+        </w:tc>
+        <w:tc>
+          <w:tcPr>
+            <w:tcW w:w="754" w:type="dxa"/>
+            <w:shd w:val="clear" w:color="auto" w:fill="A6A6A6" w:themeFill="background1" w:themeFillShade="A6"/>
+          </w:tcPr>
+          <w:p>
+            <w:pPr>
+              <w:spacing w:before="120" w:after="120" w:line="240" w:lineRule="exact"/>
+              <w:jc w:val="center"/>
+              <w:rPr>
+                <w:rFonts w:ascii="Times New Roman" w:hAnsi="Times New Roman" w:cs="Times New Roman"/>
+              </w:rPr>
+            </w:pPr>
+            <w:r>
+              <w:rPr>
+                <w:rFonts w:ascii="Times New Roman" w:hAnsi="Times New Roman" w:cs="Times New Roman"/>
+              </w:rPr>
+              <w:t>43</w:t>
+            </w:r>
+          </w:p>
+        </w:tc>
+        <w:tc>
+          <w:tcPr>
+            <w:tcW w:w="754" w:type="dxa"/>
+            <w:shd w:val="clear" w:color="auto" w:fill="A6A6A6" w:themeFill="background1" w:themeFillShade="A6"/>
+          </w:tcPr>
+          <w:p>
+            <w:pPr>
+              <w:spacing w:before="120" w:after="120" w:line="240" w:lineRule="exact"/>
+              <w:jc w:val="center"/>
+              <w:rPr>
+                <w:rFonts w:ascii="Times New Roman" w:hAnsi="Times New Roman" w:cs="Times New Roman"/>
+              </w:rPr>
+            </w:pPr>
+            <w:r>
+              <w:rPr>
+                <w:rFonts w:ascii="Times New Roman" w:hAnsi="Times New Roman" w:cs="Times New Roman"/>
+              </w:rPr>
+              <w:t>43</w:t>
+            </w:r>
+          </w:p>
+        </w:tc>
+        <w:tc>
+          <w:tcPr>
+            <w:tcW w:w="758" w:type="dxa"/>
+            <w:shd w:val="clear" w:color="auto" w:fill="A6A6A6" w:themeFill="background1" w:themeFillShade="A6"/>
+          </w:tcPr>
+          <w:p>
+            <w:pPr>
+              <w:spacing w:before="120" w:after="120" w:line="240" w:lineRule="exact"/>
+              <w:jc w:val="center"/>
+              <w:rPr>
+                <w:rFonts w:ascii="Times New Roman" w:hAnsi="Times New Roman" w:cs="Times New Roman"/>
+              </w:rPr>
+            </w:pPr>
+            <w:r>
+              <w:rPr>
+                <w:rFonts w:ascii="Times New Roman" w:hAnsi="Times New Roman" w:cs="Times New Roman"/>
+              </w:rPr>
+              <w:t>31</w:t>
+            </w:r>
+          </w:p>
+        </w:tc>
+        <w:tc>
+          <w:tcPr>
+            <w:tcW w:w="999" w:type="dxa"/>
+            <w:shd w:val="clear" w:color="auto" w:fill="A6A6A6" w:themeFill="background1" w:themeFillShade="A6"/>
+          </w:tcPr>
+          <w:p>
+            <w:pPr>
+              <w:spacing w:before="120" w:after="120" w:line="240" w:lineRule="exact"/>
+              <w:jc w:val="center"/>
+              <w:rPr>
+                <w:rFonts w:ascii="Times New Roman" w:hAnsi="Times New Roman" w:cs="Times New Roman"/>
+              </w:rPr>
+            </w:pPr>
+            <w:r>
+              <w:rPr>
+                <w:rFonts w:ascii="Times New Roman" w:hAnsi="Times New Roman" w:cs="Times New Roman"/>
+              </w:rPr>
+              <w:t>4</w:t>
+            </w:r>
+            <w:r>
+              <w:rPr>
+                <w:rFonts w:ascii="Times New Roman" w:hAnsi="Times New Roman" w:cs="Times New Roman"/>
+              </w:rPr>
+              <w:t>1</w:t>
+            </w:r>
+          </w:p>
+        </w:tc>
+      </w:tr>
+      <w:tr>
+        <w:trPr>
+          <w:jc w:val="center"/>
+        </w:trPr>
+        <w:tc>
+          <w:tcPr>
+            <w:tcW w:w="1000" w:type="dxa"/>
+            <w:vMerge w:val="restart"/>
+          </w:tcPr>
+          <w:p>
+            <w:pPr>
+              <w:spacing w:before="120" w:after="120" w:line="720" w:lineRule="exact"/>
+              <w:jc w:val="center"/>
+              <w:rPr>
+                <w:rFonts w:ascii="Times New Roman" w:hAnsi="Times New Roman" w:cs="Times New Roman"/>
+              </w:rPr>
+            </w:pPr>
+            <w:r>
+              <w:rPr>
+                <w:rFonts w:ascii="Times New Roman" w:hAnsi="Times New Roman" w:cs="Times New Roman"/>
+              </w:rPr>
+              <w:t>quick</w:t>
+            </w:r>
+          </w:p>
+        </w:tc>
+        <w:tc>
+          <w:tcPr>
+            <w:tcW w:w="767" w:type="dxa"/>
+          </w:tcPr>
+          <w:p>
+            <w:pPr>
+              <w:spacing w:before="120" w:after="120" w:line="240" w:lineRule="exact"/>
+              <w:jc w:val="center"/>
+              <w:rPr>
+                <w:rFonts w:ascii="Times New Roman" w:hAnsi="Times New Roman" w:cs="Times New Roman"/>
+              </w:rPr>
+            </w:pPr>
+            <w:r>
+              <w:rPr>
+                <w:rFonts w:ascii="Times New Roman" w:hAnsi="Times New Roman" w:cs="Times New Roman"/>
+              </w:rPr>
+              <w:t>0</w:t>
+            </w:r>
+          </w:p>
+        </w:tc>
+        <w:tc>
+          <w:tcPr>
+            <w:tcW w:w="766" w:type="dxa"/>
+          </w:tcPr>
+          <w:p>
+            <w:pPr>
+              <w:spacing w:before="120" w:after="120" w:line="240" w:lineRule="exact"/>
+              <w:jc w:val="center"/>
+              <w:rPr>
+                <w:rFonts w:ascii="Times New Roman" w:hAnsi="Times New Roman" w:cs="Times New Roman"/>
+              </w:rPr>
+            </w:pPr>
+            <w:r>
+              <w:rPr>
+                <w:rFonts w:ascii="Times New Roman" w:hAnsi="Times New Roman" w:cs="Times New Roman"/>
+              </w:rPr>
+              <w:t>0</w:t>
+            </w:r>
+          </w:p>
+        </w:tc>
+        <w:tc>
+          <w:tcPr>
+            <w:tcW w:w="754" w:type="dxa"/>
+          </w:tcPr>
+          <w:p>
+            <w:pPr>
+              <w:spacing w:before="120" w:after="120" w:line="240" w:lineRule="exact"/>
+              <w:jc w:val="center"/>
+              <w:rPr>
+                <w:rFonts w:ascii="Times New Roman" w:hAnsi="Times New Roman" w:cs="Times New Roman"/>
+              </w:rPr>
+            </w:pPr>
+            <w:r>
+              <w:rPr>
+                <w:rFonts w:ascii="Times New Roman" w:hAnsi="Times New Roman" w:cs="Times New Roman"/>
+              </w:rPr>
+              <w:t>0</w:t>
+            </w:r>
+          </w:p>
+        </w:tc>
+        <w:tc>
+          <w:tcPr>
+            <w:tcW w:w="754" w:type="dxa"/>
+          </w:tcPr>
+          <w:p>
+            <w:pPr>
+              <w:spacing w:before="120" w:after="120" w:line="240" w:lineRule="exact"/>
+              <w:jc w:val="center"/>
+              <w:rPr>
+                <w:rFonts w:ascii="Times New Roman" w:hAnsi="Times New Roman" w:cs="Times New Roman"/>
+              </w:rPr>
+            </w:pPr>
+            <w:r>
+              <w:rPr>
+                <w:rFonts w:ascii="Times New Roman" w:hAnsi="Times New Roman" w:cs="Times New Roman"/>
+              </w:rPr>
+              <w:t>0</w:t>
+            </w:r>
+          </w:p>
+        </w:tc>
+        <w:tc>
+          <w:tcPr>
+            <w:tcW w:w="754" w:type="dxa"/>
+          </w:tcPr>
+          <w:p>
+            <w:pPr>
+              <w:spacing w:before="120" w:after="120" w:line="240" w:lineRule="exact"/>
+              <w:jc w:val="center"/>
+              <w:rPr>
+                <w:rFonts w:ascii="Times New Roman" w:hAnsi="Times New Roman" w:cs="Times New Roman"/>
+              </w:rPr>
+            </w:pPr>
+            <w:r>
+              <w:rPr>
+                <w:rFonts w:ascii="Times New Roman" w:hAnsi="Times New Roman" w:cs="Times New Roman"/>
+              </w:rPr>
+              <w:t>0</w:t>
+            </w:r>
+          </w:p>
+        </w:tc>
+        <w:tc>
+          <w:tcPr>
+            <w:tcW w:w="758" w:type="dxa"/>
+          </w:tcPr>
+          <w:p>
+            <w:pPr>
+              <w:spacing w:before="120" w:after="120" w:line="240" w:lineRule="exact"/>
+              <w:jc w:val="center"/>
+              <w:rPr>
+                <w:rFonts w:ascii="Times New Roman" w:hAnsi="Times New Roman" w:cs="Times New Roman"/>
+              </w:rPr>
+            </w:pPr>
+            <w:r>
+              <w:rPr>
+                <w:rFonts w:ascii="Times New Roman" w:hAnsi="Times New Roman" w:cs="Times New Roman"/>
+              </w:rPr>
+              <w:t>0</w:t>
+            </w:r>
+          </w:p>
+        </w:tc>
+        <w:tc>
+          <w:tcPr>
+            <w:tcW w:w="758" w:type="dxa"/>
+          </w:tcPr>
+          <w:p>
+            <w:pPr>
+              <w:spacing w:before="120" w:after="120" w:line="240" w:lineRule="exact"/>
+              <w:jc w:val="center"/>
+              <w:rPr>
+                <w:rFonts w:ascii="Times New Roman" w:hAnsi="Times New Roman" w:cs="Times New Roman"/>
+              </w:rPr>
+            </w:pPr>
+            <w:r>
+              <w:rPr>
+                <w:rFonts w:ascii="Times New Roman" w:hAnsi="Times New Roman" w:cs="Times New Roman"/>
+              </w:rPr>
+              <w:t>0</w:t>
+            </w:r>
+          </w:p>
+        </w:tc>
+        <w:tc>
+          <w:tcPr>
+            <w:tcW w:w="754" w:type="dxa"/>
+          </w:tcPr>
+          <w:p>
+            <w:pPr>
+              <w:spacing w:before="120" w:after="120" w:line="240" w:lineRule="exact"/>
+              <w:jc w:val="center"/>
+              <w:rPr>
+                <w:rFonts w:ascii="Times New Roman" w:hAnsi="Times New Roman" w:cs="Times New Roman"/>
+              </w:rPr>
+            </w:pPr>
+            <w:r>
+              <w:rPr>
+                <w:rFonts w:ascii="Times New Roman" w:hAnsi="Times New Roman" w:cs="Times New Roman"/>
+              </w:rPr>
+              <w:t>0</w:t>
+            </w:r>
+          </w:p>
+        </w:tc>
+        <w:tc>
+          <w:tcPr>
+            <w:tcW w:w="754" w:type="dxa"/>
+          </w:tcPr>
+          <w:p>
+            <w:pPr>
+              <w:spacing w:before="120" w:after="120" w:line="240" w:lineRule="exact"/>
+              <w:jc w:val="center"/>
+              <w:rPr>
+                <w:rFonts w:ascii="Times New Roman" w:hAnsi="Times New Roman" w:cs="Times New Roman"/>
+              </w:rPr>
+            </w:pPr>
+            <w:r>
+              <w:rPr>
+                <w:rFonts w:ascii="Times New Roman" w:hAnsi="Times New Roman" w:cs="Times New Roman"/>
+              </w:rPr>
+              <w:t>10</w:t>
+            </w:r>
+          </w:p>
+        </w:tc>
+        <w:tc>
+          <w:tcPr>
+            <w:tcW w:w="758" w:type="dxa"/>
+          </w:tcPr>
+          <w:p>
+            <w:pPr>
+              <w:spacing w:before="120" w:after="120" w:line="240" w:lineRule="exact"/>
+              <w:jc w:val="center"/>
+              <w:rPr>
+                <w:rFonts w:ascii="Times New Roman" w:hAnsi="Times New Roman" w:cs="Times New Roman"/>
+              </w:rPr>
+            </w:pPr>
+            <w:r>
+              <w:rPr>
+                <w:rFonts w:ascii="Times New Roman" w:hAnsi="Times New Roman" w:cs="Times New Roman"/>
+              </w:rPr>
+              <w:t>0</w:t>
+            </w:r>
+          </w:p>
+        </w:tc>
+        <w:tc>
+          <w:tcPr>
+            <w:tcW w:w="999" w:type="dxa"/>
+          </w:tcPr>
+          <w:p>
+            <w:pPr>
+              <w:spacing w:before="120" w:after="120" w:line="240" w:lineRule="exact"/>
+              <w:jc w:val="center"/>
+              <w:rPr>
+                <w:rFonts w:ascii="Times New Roman" w:hAnsi="Times New Roman" w:cs="Times New Roman"/>
+              </w:rPr>
+            </w:pPr>
+            <w:r>
+              <w:rPr>
+                <w:rFonts w:ascii="Times New Roman" w:hAnsi="Times New Roman" w:cs="Times New Roman"/>
+              </w:rPr>
+              <w:t>1</w:t>
+            </w:r>
+          </w:p>
+        </w:tc>
+      </w:tr>
+      <w:tr>
+        <w:trPr>
+          <w:jc w:val="center"/>
+        </w:trPr>
+        <w:tc>
+          <w:tcPr>
+            <w:tcW w:w="1000" w:type="dxa"/>
+            <w:vMerge/>
+            <w:shd w:val="clear" w:color="auto" w:fill="BFBFBF" w:themeFill="background1" w:themeFillShade="BF"/>
+          </w:tcPr>
+          <w:p>
+            <w:pPr>
+              <w:spacing w:before="120" w:after="120" w:line="720" w:lineRule="exact"/>
+              <w:jc w:val="center"/>
+              <w:rPr>
+                <w:rFonts w:ascii="Times New Roman" w:hAnsi="Times New Roman" w:cs="Times New Roman"/>
+              </w:rPr>
+            </w:pPr>
+          </w:p>
+        </w:tc>
+        <w:tc>
+          <w:tcPr>
+            <w:tcW w:w="767" w:type="dxa"/>
+            <w:shd w:val="clear" w:color="auto" w:fill="BFBFBF" w:themeFill="background1" w:themeFillShade="BF"/>
+          </w:tcPr>
+          <w:p>
+            <w:pPr>
+              <w:spacing w:before="120" w:after="120" w:line="240" w:lineRule="exact"/>
+              <w:jc w:val="center"/>
+              <w:rPr>
+                <w:rFonts w:ascii="Times New Roman" w:hAnsi="Times New Roman" w:cs="Times New Roman"/>
+              </w:rPr>
+            </w:pPr>
+            <w:r>
+              <w:rPr>
+                <w:rFonts w:ascii="Times New Roman" w:hAnsi="Times New Roman" w:cs="Times New Roman"/>
+              </w:rPr>
+              <w:t>21</w:t>
+            </w:r>
+          </w:p>
+        </w:tc>
+        <w:tc>
+          <w:tcPr>
+            <w:tcW w:w="766" w:type="dxa"/>
+            <w:shd w:val="clear" w:color="auto" w:fill="BFBFBF" w:themeFill="background1" w:themeFillShade="BF"/>
+          </w:tcPr>
+          <w:p>
+            <w:pPr>
+              <w:spacing w:before="120" w:after="120" w:line="240" w:lineRule="exact"/>
+              <w:jc w:val="center"/>
+              <w:rPr>
+                <w:rFonts w:ascii="Times New Roman" w:hAnsi="Times New Roman" w:cs="Times New Roman"/>
+              </w:rPr>
+            </w:pPr>
+            <w:r>
+              <w:rPr>
+                <w:rFonts w:ascii="Times New Roman" w:hAnsi="Times New Roman" w:cs="Times New Roman"/>
+              </w:rPr>
+              <w:t>10</w:t>
+            </w:r>
+          </w:p>
+        </w:tc>
+        <w:tc>
+          <w:tcPr>
+            <w:tcW w:w="754" w:type="dxa"/>
+            <w:shd w:val="clear" w:color="auto" w:fill="BFBFBF" w:themeFill="background1" w:themeFillShade="BF"/>
+          </w:tcPr>
+          <w:p>
+            <w:pPr>
+              <w:spacing w:before="120" w:after="120" w:line="240" w:lineRule="exact"/>
+              <w:jc w:val="center"/>
+              <w:rPr>
+                <w:rFonts w:ascii="Times New Roman" w:hAnsi="Times New Roman" w:cs="Times New Roman"/>
+              </w:rPr>
+            </w:pPr>
+            <w:r>
+              <w:rPr>
+                <w:rFonts w:ascii="Times New Roman" w:hAnsi="Times New Roman" w:cs="Times New Roman"/>
+              </w:rPr>
+              <w:t>14</w:t>
+            </w:r>
+          </w:p>
+        </w:tc>
+        <w:tc>
+          <w:tcPr>
+            <w:tcW w:w="754" w:type="dxa"/>
+            <w:shd w:val="clear" w:color="auto" w:fill="BFBFBF" w:themeFill="background1" w:themeFillShade="BF"/>
+          </w:tcPr>
+          <w:p>
+            <w:pPr>
+              <w:spacing w:before="120" w:after="120" w:line="240" w:lineRule="exact"/>
+              <w:jc w:val="center"/>
+              <w:rPr>
+                <w:rFonts w:ascii="Times New Roman" w:hAnsi="Times New Roman" w:cs="Times New Roman"/>
+              </w:rPr>
+            </w:pPr>
+            <w:r>
+              <w:rPr>
+                <w:rFonts w:ascii="Times New Roman" w:hAnsi="Times New Roman" w:cs="Times New Roman"/>
+              </w:rPr>
+              <w:t>20</w:t>
+            </w:r>
+          </w:p>
+        </w:tc>
+        <w:tc>
+          <w:tcPr>
+            <w:tcW w:w="754" w:type="dxa"/>
+            <w:shd w:val="clear" w:color="auto" w:fill="BFBFBF" w:themeFill="background1" w:themeFillShade="BF"/>
+          </w:tcPr>
+          <w:p>
+            <w:pPr>
+              <w:spacing w:before="120" w:after="120" w:line="240" w:lineRule="exact"/>
+              <w:jc w:val="center"/>
+              <w:rPr>
+                <w:rFonts w:ascii="Times New Roman" w:hAnsi="Times New Roman" w:cs="Times New Roman"/>
+              </w:rPr>
+            </w:pPr>
+            <w:r>
+              <w:rPr>
+                <w:rFonts w:ascii="Times New Roman" w:hAnsi="Times New Roman" w:cs="Times New Roman"/>
+              </w:rPr>
+              <w:t>21</w:t>
+            </w:r>
+          </w:p>
+        </w:tc>
+        <w:tc>
+          <w:tcPr>
+            <w:tcW w:w="758" w:type="dxa"/>
+            <w:shd w:val="clear" w:color="auto" w:fill="BFBFBF" w:themeFill="background1" w:themeFillShade="BF"/>
+          </w:tcPr>
+          <w:p>
+            <w:pPr>
+              <w:spacing w:before="120" w:after="120" w:line="240" w:lineRule="exact"/>
+              <w:jc w:val="center"/>
+              <w:rPr>
+                <w:rFonts w:ascii="Times New Roman" w:hAnsi="Times New Roman" w:cs="Times New Roman"/>
+              </w:rPr>
+            </w:pPr>
+            <w:r>
+              <w:rPr>
+                <w:rFonts w:ascii="Times New Roman" w:hAnsi="Times New Roman" w:cs="Times New Roman"/>
+              </w:rPr>
+              <w:t>9</w:t>
+            </w:r>
+          </w:p>
+        </w:tc>
+        <w:tc>
+          <w:tcPr>
+            <w:tcW w:w="758" w:type="dxa"/>
+            <w:shd w:val="clear" w:color="auto" w:fill="BFBFBF" w:themeFill="background1" w:themeFillShade="BF"/>
+          </w:tcPr>
+          <w:p>
+            <w:pPr>
+              <w:spacing w:before="120" w:after="120" w:line="240" w:lineRule="exact"/>
+              <w:jc w:val="center"/>
+              <w:rPr>
+                <w:rFonts w:ascii="Times New Roman" w:hAnsi="Times New Roman" w:cs="Times New Roman"/>
+              </w:rPr>
+            </w:pPr>
+            <w:r>
+              <w:rPr>
+                <w:rFonts w:ascii="Times New Roman" w:hAnsi="Times New Roman" w:cs="Times New Roman"/>
+              </w:rPr>
+              <w:t>30</w:t>
+            </w:r>
+          </w:p>
+        </w:tc>
+        <w:tc>
+          <w:tcPr>
+            <w:tcW w:w="754" w:type="dxa"/>
+            <w:shd w:val="clear" w:color="auto" w:fill="BFBFBF" w:themeFill="background1" w:themeFillShade="BF"/>
+          </w:tcPr>
+          <w:p>
+            <w:pPr>
+              <w:spacing w:before="120" w:after="120" w:line="240" w:lineRule="exact"/>
+              <w:jc w:val="center"/>
+              <w:rPr>
+                <w:rFonts w:ascii="Times New Roman" w:hAnsi="Times New Roman" w:cs="Times New Roman"/>
+              </w:rPr>
+            </w:pPr>
+            <w:r>
+              <w:rPr>
+                <w:rFonts w:ascii="Times New Roman" w:hAnsi="Times New Roman" w:cs="Times New Roman"/>
+              </w:rPr>
+              <w:t>10</w:t>
+            </w:r>
+          </w:p>
+        </w:tc>
+        <w:tc>
+          <w:tcPr>
+            <w:tcW w:w="754" w:type="dxa"/>
+            <w:shd w:val="clear" w:color="auto" w:fill="BFBFBF" w:themeFill="background1" w:themeFillShade="BF"/>
+          </w:tcPr>
+          <w:p>
+            <w:pPr>
+              <w:spacing w:before="120" w:after="120" w:line="240" w:lineRule="exact"/>
+              <w:jc w:val="center"/>
+              <w:rPr>
+                <w:rFonts w:ascii="Times New Roman" w:hAnsi="Times New Roman" w:cs="Times New Roman"/>
+              </w:rPr>
+            </w:pPr>
+            <w:r>
+              <w:rPr>
+                <w:rFonts w:ascii="Times New Roman" w:hAnsi="Times New Roman" w:cs="Times New Roman"/>
+              </w:rPr>
+              <w:t>20</w:t>
+            </w:r>
+          </w:p>
+        </w:tc>
+        <w:tc>
+          <w:tcPr>
+            <w:tcW w:w="758" w:type="dxa"/>
+            <w:shd w:val="clear" w:color="auto" w:fill="BFBFBF" w:themeFill="background1" w:themeFillShade="BF"/>
+          </w:tcPr>
+          <w:p>
+            <w:pPr>
+              <w:spacing w:before="120" w:after="120" w:line="240" w:lineRule="exact"/>
+              <w:jc w:val="center"/>
+              <w:rPr>
+                <w:rFonts w:ascii="Times New Roman" w:hAnsi="Times New Roman" w:cs="Times New Roman"/>
+              </w:rPr>
+            </w:pPr>
+            <w:r>
+              <w:rPr>
+                <w:rFonts w:ascii="Times New Roman" w:hAnsi="Times New Roman" w:cs="Times New Roman"/>
+              </w:rPr>
+              <w:t>10</w:t>
+            </w:r>
+          </w:p>
+        </w:tc>
+        <w:tc>
+          <w:tcPr>
+            <w:tcW w:w="999" w:type="dxa"/>
+            <w:shd w:val="clear" w:color="auto" w:fill="BFBFBF" w:themeFill="background1" w:themeFillShade="BF"/>
+          </w:tcPr>
+          <w:p>
+            <w:pPr>
+              <w:spacing w:before="120" w:after="120" w:line="240" w:lineRule="exact"/>
+              <w:jc w:val="center"/>
+              <w:rPr>
+                <w:rFonts w:ascii="Times New Roman" w:hAnsi="Times New Roman" w:cs="Times New Roman"/>
+              </w:rPr>
+            </w:pPr>
+            <w:r>
+              <w:rPr>
+                <w:rFonts w:ascii="Times New Roman" w:hAnsi="Times New Roman" w:cs="Times New Roman"/>
+              </w:rPr>
+              <w:t>16</w:t>
+            </w:r>
+          </w:p>
+        </w:tc>
+      </w:tr>
+      <w:tr>
+        <w:trPr>
+          <w:jc w:val="center"/>
+        </w:trPr>
+        <w:tc>
+          <w:tcPr>
+            <w:tcW w:w="1000" w:type="dxa"/>
+            <w:vMerge/>
+            <w:shd w:val="clear" w:color="auto" w:fill="A6A6A6" w:themeFill="background1" w:themeFillShade="A6"/>
+          </w:tcPr>
+          <w:p>
+            <w:pPr>
+              <w:spacing w:before="120" w:after="120" w:line="720" w:lineRule="exact"/>
+              <w:jc w:val="center"/>
+              <w:rPr>
+                <w:rFonts w:ascii="Times New Roman" w:hAnsi="Times New Roman" w:cs="Times New Roman"/>
+              </w:rPr>
+            </w:pPr>
+          </w:p>
+        </w:tc>
+        <w:tc>
+          <w:tcPr>
+            <w:tcW w:w="767" w:type="dxa"/>
+            <w:shd w:val="clear" w:color="auto" w:fill="A6A6A6" w:themeFill="background1" w:themeFillShade="A6"/>
+          </w:tcPr>
+          <w:p>
+            <w:pPr>
+              <w:spacing w:before="120" w:after="120" w:line="240" w:lineRule="exact"/>
+              <w:jc w:val="center"/>
+              <w:rPr>
+                <w:rFonts w:ascii="Times New Roman" w:hAnsi="Times New Roman" w:cs="Times New Roman"/>
+              </w:rPr>
+            </w:pPr>
+            <w:r>
+              <w:rPr>
+                <w:rFonts w:ascii="Times New Roman" w:hAnsi="Times New Roman" w:cs="Times New Roman"/>
+              </w:rPr>
+              <w:t>19</w:t>
+            </w:r>
+          </w:p>
+        </w:tc>
+        <w:tc>
+          <w:tcPr>
+            <w:tcW w:w="766" w:type="dxa"/>
+            <w:shd w:val="clear" w:color="auto" w:fill="A6A6A6" w:themeFill="background1" w:themeFillShade="A6"/>
+          </w:tcPr>
+          <w:p>
+            <w:pPr>
+              <w:spacing w:before="120" w:after="120" w:line="240" w:lineRule="exact"/>
+              <w:jc w:val="center"/>
+              <w:rPr>
+                <w:rFonts w:ascii="Times New Roman" w:hAnsi="Times New Roman" w:cs="Times New Roman"/>
+              </w:rPr>
+            </w:pPr>
+            <w:r>
+              <w:rPr>
+                <w:rFonts w:ascii="Times New Roman" w:hAnsi="Times New Roman" w:cs="Times New Roman"/>
+              </w:rPr>
+              <w:t>46</w:t>
+            </w:r>
+          </w:p>
+        </w:tc>
+        <w:tc>
+          <w:tcPr>
+            <w:tcW w:w="754" w:type="dxa"/>
+            <w:shd w:val="clear" w:color="auto" w:fill="A6A6A6" w:themeFill="background1" w:themeFillShade="A6"/>
+          </w:tcPr>
+          <w:p>
+            <w:pPr>
+              <w:spacing w:before="120" w:after="120" w:line="240" w:lineRule="exact"/>
+              <w:jc w:val="center"/>
+              <w:rPr>
+                <w:rFonts w:ascii="Times New Roman" w:hAnsi="Times New Roman" w:cs="Times New Roman"/>
+              </w:rPr>
+            </w:pPr>
+            <w:r>
+              <w:rPr>
+                <w:rFonts w:ascii="Times New Roman" w:hAnsi="Times New Roman" w:cs="Times New Roman"/>
+              </w:rPr>
+              <w:t>41</w:t>
+            </w:r>
+          </w:p>
+        </w:tc>
+        <w:tc>
+          <w:tcPr>
+            <w:tcW w:w="754" w:type="dxa"/>
+            <w:shd w:val="clear" w:color="auto" w:fill="A6A6A6" w:themeFill="background1" w:themeFillShade="A6"/>
+          </w:tcPr>
+          <w:p>
+            <w:pPr>
+              <w:spacing w:before="120" w:after="120" w:line="240" w:lineRule="exact"/>
+              <w:jc w:val="center"/>
+              <w:rPr>
+                <w:rFonts w:ascii="Times New Roman" w:hAnsi="Times New Roman" w:cs="Times New Roman"/>
+              </w:rPr>
+            </w:pPr>
+            <w:r>
+              <w:rPr>
+                <w:rFonts w:ascii="Times New Roman" w:hAnsi="Times New Roman" w:cs="Times New Roman"/>
+              </w:rPr>
+              <w:t>43</w:t>
+            </w:r>
+          </w:p>
+        </w:tc>
+        <w:tc>
+          <w:tcPr>
+            <w:tcW w:w="754" w:type="dxa"/>
+            <w:shd w:val="clear" w:color="auto" w:fill="A6A6A6" w:themeFill="background1" w:themeFillShade="A6"/>
+          </w:tcPr>
+          <w:p>
+            <w:pPr>
+              <w:spacing w:before="120" w:after="120" w:line="240" w:lineRule="exact"/>
+              <w:jc w:val="center"/>
+              <w:rPr>
+                <w:rFonts w:ascii="Times New Roman" w:hAnsi="Times New Roman" w:cs="Times New Roman"/>
+              </w:rPr>
+            </w:pPr>
+            <w:r>
+              <w:rPr>
+                <w:rFonts w:ascii="Times New Roman" w:hAnsi="Times New Roman" w:cs="Times New Roman"/>
+              </w:rPr>
+              <w:t>42</w:t>
+            </w:r>
+          </w:p>
+        </w:tc>
+        <w:tc>
+          <w:tcPr>
+            <w:tcW w:w="758" w:type="dxa"/>
+            <w:shd w:val="clear" w:color="auto" w:fill="A6A6A6" w:themeFill="background1" w:themeFillShade="A6"/>
+          </w:tcPr>
+          <w:p>
+            <w:pPr>
+              <w:spacing w:before="120" w:after="120" w:line="240" w:lineRule="exact"/>
+              <w:jc w:val="center"/>
+              <w:rPr>
+                <w:rFonts w:ascii="Times New Roman" w:hAnsi="Times New Roman" w:cs="Times New Roman"/>
+              </w:rPr>
+            </w:pPr>
+            <w:r>
+              <w:rPr>
+                <w:rFonts w:ascii="Times New Roman" w:hAnsi="Times New Roman" w:cs="Times New Roman"/>
+              </w:rPr>
+              <w:t>43</w:t>
+            </w:r>
+          </w:p>
+        </w:tc>
+        <w:tc>
+          <w:tcPr>
+            <w:tcW w:w="758" w:type="dxa"/>
+            <w:shd w:val="clear" w:color="auto" w:fill="A6A6A6" w:themeFill="background1" w:themeFillShade="A6"/>
+          </w:tcPr>
+          <w:p>
+            <w:pPr>
+              <w:spacing w:before="120" w:after="120" w:line="240" w:lineRule="exact"/>
+              <w:jc w:val="center"/>
+              <w:rPr>
+                <w:rFonts w:ascii="Times New Roman" w:hAnsi="Times New Roman" w:cs="Times New Roman"/>
+              </w:rPr>
+            </w:pPr>
+            <w:r>
+              <w:rPr>
+                <w:rFonts w:ascii="Times New Roman" w:hAnsi="Times New Roman" w:cs="Times New Roman"/>
+              </w:rPr>
+              <w:t>41</w:t>
+            </w:r>
+          </w:p>
+        </w:tc>
+        <w:tc>
+          <w:tcPr>
+            <w:tcW w:w="754" w:type="dxa"/>
+            <w:shd w:val="clear" w:color="auto" w:fill="A6A6A6" w:themeFill="background1" w:themeFillShade="A6"/>
+          </w:tcPr>
+          <w:p>
+            <w:pPr>
+              <w:spacing w:before="120" w:after="120" w:line="240" w:lineRule="exact"/>
+              <w:jc w:val="center"/>
+              <w:rPr>
+                <w:rFonts w:ascii="Times New Roman" w:hAnsi="Times New Roman" w:cs="Times New Roman"/>
+              </w:rPr>
+            </w:pPr>
+            <w:r>
+              <w:rPr>
+                <w:rFonts w:ascii="Times New Roman" w:hAnsi="Times New Roman" w:cs="Times New Roman"/>
+              </w:rPr>
+              <w:t>28</w:t>
+            </w:r>
+          </w:p>
+        </w:tc>
+        <w:tc>
+          <w:tcPr>
+            <w:tcW w:w="754" w:type="dxa"/>
+            <w:shd w:val="clear" w:color="auto" w:fill="A6A6A6" w:themeFill="background1" w:themeFillShade="A6"/>
+          </w:tcPr>
+          <w:p>
+            <w:pPr>
+              <w:spacing w:before="120" w:after="120" w:line="240" w:lineRule="exact"/>
+              <w:jc w:val="center"/>
+              <w:rPr>
+                <w:rFonts w:ascii="Times New Roman" w:hAnsi="Times New Roman" w:cs="Times New Roman"/>
+              </w:rPr>
+            </w:pPr>
+            <w:r>
+              <w:rPr>
+                <w:rFonts w:ascii="Times New Roman" w:hAnsi="Times New Roman" w:cs="Times New Roman"/>
+              </w:rPr>
+              <w:t>43</w:t>
+            </w:r>
+          </w:p>
+        </w:tc>
+        <w:tc>
+          <w:tcPr>
+            <w:tcW w:w="758" w:type="dxa"/>
+            <w:shd w:val="clear" w:color="auto" w:fill="A6A6A6" w:themeFill="background1" w:themeFillShade="A6"/>
+          </w:tcPr>
+          <w:p>
+            <w:pPr>
+              <w:spacing w:before="120" w:after="120" w:line="240" w:lineRule="exact"/>
+              <w:jc w:val="center"/>
+              <w:rPr>
+                <w:rFonts w:ascii="Times New Roman" w:hAnsi="Times New Roman" w:cs="Times New Roman"/>
+              </w:rPr>
+            </w:pPr>
+            <w:r>
+              <w:rPr>
+                <w:rFonts w:ascii="Times New Roman" w:hAnsi="Times New Roman" w:cs="Times New Roman"/>
+              </w:rPr>
+              <w:t>31</w:t>
+            </w:r>
+          </w:p>
+        </w:tc>
+        <w:tc>
+          <w:tcPr>
+            <w:tcW w:w="999" w:type="dxa"/>
+            <w:shd w:val="clear" w:color="auto" w:fill="A6A6A6" w:themeFill="background1" w:themeFillShade="A6"/>
+          </w:tcPr>
+          <w:p>
+            <w:pPr>
+              <w:spacing w:before="120" w:after="120" w:line="240" w:lineRule="exact"/>
+              <w:jc w:val="center"/>
+              <w:rPr>
+                <w:rFonts w:ascii="Times New Roman" w:hAnsi="Times New Roman" w:cs="Times New Roman"/>
+              </w:rPr>
+            </w:pPr>
+            <w:r>
+              <w:rPr>
+                <w:rFonts w:ascii="Times New Roman" w:hAnsi="Times New Roman" w:cs="Times New Roman"/>
+              </w:rPr>
+              <w:t>37</w:t>
+            </w:r>
+          </w:p>
+        </w:tc>
+      </w:tr>
+      <w:tr>
+        <w:trPr>
+          <w:jc w:val="center"/>
+        </w:trPr>
+        <w:tc>
+          <w:tcPr>
+            <w:tcW w:w="1000" w:type="dxa"/>
+            <w:vMerge w:val="restart"/>
+          </w:tcPr>
+          <w:p>
+            <w:pPr>
+              <w:spacing w:before="120" w:after="120" w:line="720" w:lineRule="exact"/>
+              <w:jc w:val="center"/>
+              <w:rPr>
+                <w:rFonts w:ascii="Times New Roman" w:hAnsi="Times New Roman" w:cs="Times New Roman"/>
+              </w:rPr>
+            </w:pPr>
+            <w:r>
+              <w:rPr>
+                <w:rFonts w:ascii="Times New Roman" w:hAnsi="Times New Roman" w:cs="Times New Roman"/>
+              </w:rPr>
+              <w:t>selection</w:t>
+            </w:r>
+          </w:p>
+        </w:tc>
+        <w:tc>
+          <w:tcPr>
+            <w:tcW w:w="767" w:type="dxa"/>
+          </w:tcPr>
+          <w:p>
+            <w:pPr>
+              <w:spacing w:before="120" w:after="120" w:line="240" w:lineRule="exact"/>
+              <w:jc w:val="center"/>
+              <w:rPr>
+                <w:rFonts w:ascii="Times New Roman" w:hAnsi="Times New Roman" w:cs="Times New Roman"/>
+              </w:rPr>
+            </w:pPr>
+            <w:r>
+              <w:rPr>
+                <w:rFonts w:ascii="Times New Roman" w:hAnsi="Times New Roman" w:cs="Times New Roman"/>
+              </w:rPr>
+              <w:t>0</w:t>
+            </w:r>
+          </w:p>
+        </w:tc>
+        <w:tc>
+          <w:tcPr>
+            <w:tcW w:w="766" w:type="dxa"/>
+          </w:tcPr>
+          <w:p>
+            <w:pPr>
+              <w:spacing w:before="120" w:after="120" w:line="240" w:lineRule="exact"/>
+              <w:jc w:val="center"/>
+              <w:rPr>
+                <w:rFonts w:ascii="Times New Roman" w:hAnsi="Times New Roman" w:cs="Times New Roman"/>
+              </w:rPr>
+            </w:pPr>
+            <w:r>
+              <w:rPr>
+                <w:rFonts w:ascii="Times New Roman" w:hAnsi="Times New Roman" w:cs="Times New Roman"/>
+              </w:rPr>
+              <w:t>10</w:t>
+            </w:r>
+          </w:p>
+        </w:tc>
+        <w:tc>
+          <w:tcPr>
+            <w:tcW w:w="754" w:type="dxa"/>
+          </w:tcPr>
+          <w:p>
+            <w:pPr>
+              <w:spacing w:before="120" w:after="120" w:line="240" w:lineRule="exact"/>
+              <w:jc w:val="center"/>
+              <w:rPr>
+                <w:rFonts w:ascii="Times New Roman" w:hAnsi="Times New Roman" w:cs="Times New Roman"/>
+              </w:rPr>
+            </w:pPr>
+            <w:r>
+              <w:rPr>
+                <w:rFonts w:ascii="Times New Roman" w:hAnsi="Times New Roman" w:cs="Times New Roman"/>
+              </w:rPr>
+              <w:t>10</w:t>
+            </w:r>
+          </w:p>
+        </w:tc>
+        <w:tc>
+          <w:tcPr>
+            <w:tcW w:w="754" w:type="dxa"/>
+          </w:tcPr>
+          <w:p>
+            <w:pPr>
+              <w:spacing w:before="120" w:after="120" w:line="240" w:lineRule="exact"/>
+              <w:jc w:val="center"/>
+              <w:rPr>
+                <w:rFonts w:ascii="Times New Roman" w:hAnsi="Times New Roman" w:cs="Times New Roman"/>
+              </w:rPr>
+            </w:pPr>
+            <w:r>
+              <w:rPr>
+                <w:rFonts w:ascii="Times New Roman" w:hAnsi="Times New Roman" w:cs="Times New Roman"/>
+              </w:rPr>
+              <w:t>10</w:t>
+            </w:r>
+          </w:p>
+        </w:tc>
+        <w:tc>
+          <w:tcPr>
+            <w:tcW w:w="754" w:type="dxa"/>
+          </w:tcPr>
+          <w:p>
+            <w:pPr>
+              <w:spacing w:before="120" w:after="120" w:line="240" w:lineRule="exact"/>
+              <w:jc w:val="center"/>
+              <w:rPr>
+                <w:rFonts w:ascii="Times New Roman" w:hAnsi="Times New Roman" w:cs="Times New Roman"/>
+              </w:rPr>
+            </w:pPr>
+            <w:r>
+              <w:rPr>
+                <w:rFonts w:ascii="Times New Roman" w:hAnsi="Times New Roman" w:cs="Times New Roman"/>
+              </w:rPr>
+              <w:t>10</w:t>
+            </w:r>
+          </w:p>
+        </w:tc>
+        <w:tc>
+          <w:tcPr>
+            <w:tcW w:w="758" w:type="dxa"/>
+          </w:tcPr>
+          <w:p>
+            <w:pPr>
+              <w:spacing w:before="120" w:after="120" w:line="240" w:lineRule="exact"/>
+              <w:jc w:val="center"/>
+              <w:rPr>
+                <w:rFonts w:ascii="Times New Roman" w:hAnsi="Times New Roman" w:cs="Times New Roman"/>
+              </w:rPr>
+            </w:pPr>
+            <w:r>
+              <w:rPr>
+                <w:rFonts w:ascii="Times New Roman" w:hAnsi="Times New Roman" w:cs="Times New Roman"/>
+              </w:rPr>
+              <w:t>10</w:t>
+            </w:r>
+          </w:p>
+        </w:tc>
+        <w:tc>
+          <w:tcPr>
+            <w:tcW w:w="758" w:type="dxa"/>
+          </w:tcPr>
+          <w:p>
+            <w:pPr>
+              <w:spacing w:before="120" w:after="120" w:line="240" w:lineRule="exact"/>
+              <w:jc w:val="center"/>
+              <w:rPr>
+                <w:rFonts w:ascii="Times New Roman" w:hAnsi="Times New Roman" w:cs="Times New Roman"/>
+              </w:rPr>
+            </w:pPr>
+            <w:r>
+              <w:rPr>
+                <w:rFonts w:ascii="Times New Roman" w:hAnsi="Times New Roman" w:cs="Times New Roman"/>
+              </w:rPr>
+              <w:t>0</w:t>
+            </w:r>
+          </w:p>
+        </w:tc>
+        <w:tc>
+          <w:tcPr>
+            <w:tcW w:w="754" w:type="dxa"/>
+          </w:tcPr>
+          <w:p>
+            <w:pPr>
+              <w:spacing w:before="120" w:after="120" w:line="240" w:lineRule="exact"/>
+              <w:jc w:val="center"/>
+              <w:rPr>
+                <w:rFonts w:ascii="Times New Roman" w:hAnsi="Times New Roman" w:cs="Times New Roman"/>
+              </w:rPr>
+            </w:pPr>
+            <w:r>
+              <w:rPr>
+                <w:rFonts w:ascii="Times New Roman" w:hAnsi="Times New Roman" w:cs="Times New Roman"/>
+              </w:rPr>
+              <w:t>10</w:t>
+            </w:r>
+          </w:p>
+        </w:tc>
+        <w:tc>
+          <w:tcPr>
+            <w:tcW w:w="754" w:type="dxa"/>
+          </w:tcPr>
+          <w:p>
+            <w:pPr>
+              <w:spacing w:before="120" w:after="120" w:line="240" w:lineRule="exact"/>
+              <w:jc w:val="center"/>
+              <w:rPr>
+                <w:rFonts w:ascii="Times New Roman" w:hAnsi="Times New Roman" w:cs="Times New Roman"/>
+              </w:rPr>
+            </w:pPr>
+            <w:r>
+              <w:rPr>
+                <w:rFonts w:ascii="Times New Roman" w:hAnsi="Times New Roman" w:cs="Times New Roman"/>
+              </w:rPr>
+              <w:t>10</w:t>
+            </w:r>
+          </w:p>
+        </w:tc>
+        <w:tc>
+          <w:tcPr>
+            <w:tcW w:w="758" w:type="dxa"/>
+          </w:tcPr>
+          <w:p>
+            <w:pPr>
+              <w:spacing w:before="120" w:after="120" w:line="240" w:lineRule="exact"/>
+              <w:jc w:val="center"/>
+              <w:rPr>
+                <w:rFonts w:ascii="Times New Roman" w:hAnsi="Times New Roman" w:cs="Times New Roman"/>
+              </w:rPr>
+            </w:pPr>
+            <w:r>
+              <w:rPr>
+                <w:rFonts w:ascii="Times New Roman" w:hAnsi="Times New Roman" w:cs="Times New Roman"/>
+              </w:rPr>
+              <w:t>10</w:t>
+            </w:r>
+          </w:p>
+        </w:tc>
+        <w:tc>
+          <w:tcPr>
+            <w:tcW w:w="999" w:type="dxa"/>
+          </w:tcPr>
+          <w:p>
+            <w:pPr>
+              <w:spacing w:before="120" w:after="120" w:line="240" w:lineRule="exact"/>
+              <w:jc w:val="center"/>
+              <w:rPr>
+                <w:rFonts w:ascii="Times New Roman" w:hAnsi="Times New Roman" w:cs="Times New Roman"/>
+              </w:rPr>
+            </w:pPr>
+            <w:r>
+              <w:rPr>
+                <w:rFonts w:ascii="Times New Roman" w:hAnsi="Times New Roman" w:cs="Times New Roman"/>
+              </w:rPr>
+              <w:t>8</w:t>
+            </w:r>
+          </w:p>
+        </w:tc>
+        <w:bookmarkStart w:id="7" w:name="_GoBack"/>
+        <w:bookmarkEnd w:id="7"/>
+      </w:tr>
+      <w:tr>
+        <w:trPr>
+          <w:jc w:val="center"/>
+        </w:trPr>
+        <w:tc>
+          <w:tcPr>
+            <w:tcW w:w="1000" w:type="dxa"/>
+            <w:vMerge/>
+            <w:shd w:val="clear" w:color="auto" w:fill="BFBFBF" w:themeFill="background1" w:themeFillShade="BF"/>
+          </w:tcPr>
+          <w:p>
+            <w:pPr>
+              <w:spacing w:before="120" w:after="120" w:line="720" w:lineRule="exact"/>
+              <w:jc w:val="center"/>
+              <w:rPr>
+                <w:rFonts w:ascii="Times New Roman" w:hAnsi="Times New Roman" w:cs="Times New Roman"/>
+              </w:rPr>
+            </w:pPr>
+          </w:p>
+        </w:tc>
+        <w:tc>
+          <w:tcPr>
+            <w:tcW w:w="767" w:type="dxa"/>
+            <w:shd w:val="clear" w:color="auto" w:fill="BFBFBF" w:themeFill="background1" w:themeFillShade="BF"/>
+          </w:tcPr>
+          <w:p>
+            <w:pPr>
+              <w:spacing w:before="120" w:after="120" w:line="240" w:lineRule="exact"/>
+              <w:jc w:val="center"/>
+              <w:rPr>
+                <w:rFonts w:ascii="Times New Roman" w:hAnsi="Times New Roman" w:cs="Times New Roman"/>
+              </w:rPr>
+            </w:pPr>
+            <w:r>
+              <w:rPr>
+                <w:rFonts w:ascii="Times New Roman" w:hAnsi="Times New Roman" w:cs="Times New Roman"/>
+              </w:rPr>
+              <w:t>151</w:t>
+            </w:r>
+          </w:p>
+        </w:tc>
+        <w:tc>
+          <w:tcPr>
+            <w:tcW w:w="766" w:type="dxa"/>
+            <w:shd w:val="clear" w:color="auto" w:fill="BFBFBF" w:themeFill="background1" w:themeFillShade="BF"/>
+          </w:tcPr>
+          <w:p>
+            <w:pPr>
+              <w:spacing w:before="120" w:after="120" w:line="240" w:lineRule="exact"/>
+              <w:jc w:val="center"/>
+              <w:rPr>
+                <w:rFonts w:ascii="Times New Roman" w:hAnsi="Times New Roman" w:cs="Times New Roman"/>
+              </w:rPr>
+            </w:pPr>
+            <w:r>
+              <w:rPr>
+                <w:rFonts w:ascii="Times New Roman" w:hAnsi="Times New Roman" w:cs="Times New Roman"/>
+              </w:rPr>
+              <w:t>132</w:t>
+            </w:r>
+          </w:p>
+        </w:tc>
+        <w:tc>
+          <w:tcPr>
+            <w:tcW w:w="754" w:type="dxa"/>
+            <w:shd w:val="clear" w:color="auto" w:fill="BFBFBF" w:themeFill="background1" w:themeFillShade="BF"/>
+          </w:tcPr>
+          <w:p>
+            <w:pPr>
+              <w:spacing w:before="120" w:after="120" w:line="240" w:lineRule="exact"/>
+              <w:jc w:val="center"/>
+              <w:rPr>
+                <w:rFonts w:ascii="Times New Roman" w:hAnsi="Times New Roman" w:cs="Times New Roman"/>
+              </w:rPr>
+            </w:pPr>
+            <w:r>
+              <w:rPr>
+                <w:rFonts w:ascii="Times New Roman" w:hAnsi="Times New Roman" w:cs="Times New Roman"/>
+              </w:rPr>
+              <w:t>124</w:t>
+            </w:r>
+          </w:p>
+        </w:tc>
+        <w:tc>
+          <w:tcPr>
+            <w:tcW w:w="754" w:type="dxa"/>
+            <w:shd w:val="clear" w:color="auto" w:fill="BFBFBF" w:themeFill="background1" w:themeFillShade="BF"/>
+          </w:tcPr>
+          <w:p>
+            <w:pPr>
+              <w:spacing w:before="120" w:after="120" w:line="240" w:lineRule="exact"/>
+              <w:jc w:val="center"/>
+              <w:rPr>
+                <w:rFonts w:ascii="Times New Roman" w:hAnsi="Times New Roman" w:cs="Times New Roman"/>
+              </w:rPr>
+            </w:pPr>
+            <w:r>
+              <w:rPr>
+                <w:rFonts w:ascii="Times New Roman" w:hAnsi="Times New Roman" w:cs="Times New Roman"/>
+              </w:rPr>
+              <w:t>131</w:t>
+            </w:r>
+          </w:p>
+        </w:tc>
+        <w:tc>
+          <w:tcPr>
+            <w:tcW w:w="754" w:type="dxa"/>
+            <w:shd w:val="clear" w:color="auto" w:fill="BFBFBF" w:themeFill="background1" w:themeFillShade="BF"/>
+          </w:tcPr>
+          <w:p>
+            <w:pPr>
+              <w:spacing w:before="120" w:after="120" w:line="240" w:lineRule="exact"/>
+              <w:jc w:val="center"/>
+              <w:rPr>
+                <w:rFonts w:ascii="Times New Roman" w:hAnsi="Times New Roman" w:cs="Times New Roman"/>
+              </w:rPr>
+            </w:pPr>
+            <w:r>
+              <w:rPr>
+                <w:rFonts w:ascii="Times New Roman" w:hAnsi="Times New Roman" w:cs="Times New Roman"/>
+              </w:rPr>
+              <w:t>139</w:t>
+            </w:r>
+          </w:p>
+        </w:tc>
+        <w:tc>
+          <w:tcPr>
+            <w:tcW w:w="758" w:type="dxa"/>
+            <w:shd w:val="clear" w:color="auto" w:fill="BFBFBF" w:themeFill="background1" w:themeFillShade="BF"/>
+          </w:tcPr>
+          <w:p>
+            <w:pPr>
+              <w:spacing w:before="120" w:after="120" w:line="240" w:lineRule="exact"/>
+              <w:jc w:val="center"/>
+              <w:rPr>
+                <w:rFonts w:ascii="Times New Roman" w:hAnsi="Times New Roman" w:cs="Times New Roman"/>
+              </w:rPr>
+            </w:pPr>
+            <w:r>
+              <w:rPr>
+                <w:rFonts w:ascii="Times New Roman" w:hAnsi="Times New Roman" w:cs="Times New Roman"/>
+              </w:rPr>
+              <w:t>139</w:t>
+            </w:r>
+          </w:p>
+        </w:tc>
+        <w:tc>
+          <w:tcPr>
+            <w:tcW w:w="758" w:type="dxa"/>
+            <w:shd w:val="clear" w:color="auto" w:fill="BFBFBF" w:themeFill="background1" w:themeFillShade="BF"/>
+          </w:tcPr>
+          <w:p>
+            <w:pPr>
+              <w:spacing w:before="120" w:after="120" w:line="240" w:lineRule="exact"/>
+              <w:jc w:val="center"/>
+              <w:rPr>
+                <w:rFonts w:ascii="Times New Roman" w:hAnsi="Times New Roman" w:cs="Times New Roman"/>
+              </w:rPr>
+            </w:pPr>
+            <w:r>
+              <w:rPr>
+                <w:rFonts w:ascii="Times New Roman" w:hAnsi="Times New Roman" w:cs="Times New Roman"/>
+              </w:rPr>
+              <w:t>132</w:t>
+            </w:r>
+          </w:p>
+        </w:tc>
+        <w:tc>
+          <w:tcPr>
+            <w:tcW w:w="754" w:type="dxa"/>
+            <w:shd w:val="clear" w:color="auto" w:fill="BFBFBF" w:themeFill="background1" w:themeFillShade="BF"/>
+          </w:tcPr>
+          <w:p>
+            <w:pPr>
+              <w:spacing w:before="120" w:after="120" w:line="240" w:lineRule="exact"/>
+              <w:jc w:val="center"/>
+              <w:rPr>
+                <w:rFonts w:ascii="Times New Roman" w:hAnsi="Times New Roman" w:cs="Times New Roman"/>
+              </w:rPr>
+            </w:pPr>
+            <w:r>
+              <w:rPr>
+                <w:rFonts w:ascii="Times New Roman" w:hAnsi="Times New Roman" w:cs="Times New Roman"/>
+              </w:rPr>
+              <w:t>141</w:t>
+            </w:r>
+          </w:p>
+        </w:tc>
+        <w:tc>
+          <w:tcPr>
+            <w:tcW w:w="754" w:type="dxa"/>
+            <w:shd w:val="clear" w:color="auto" w:fill="BFBFBF" w:themeFill="background1" w:themeFillShade="BF"/>
+          </w:tcPr>
+          <w:p>
+            <w:pPr>
+              <w:spacing w:before="120" w:after="120" w:line="240" w:lineRule="exact"/>
+              <w:jc w:val="center"/>
+              <w:rPr>
+                <w:rFonts w:ascii="Times New Roman" w:hAnsi="Times New Roman" w:cs="Times New Roman"/>
+              </w:rPr>
+            </w:pPr>
+            <w:r>
+              <w:rPr>
+                <w:rFonts w:ascii="Times New Roman" w:hAnsi="Times New Roman" w:cs="Times New Roman"/>
+              </w:rPr>
+              <w:t>131</w:t>
+            </w:r>
+          </w:p>
+        </w:tc>
+        <w:tc>
+          <w:tcPr>
+            <w:tcW w:w="758" w:type="dxa"/>
+            <w:shd w:val="clear" w:color="auto" w:fill="BFBFBF" w:themeFill="background1" w:themeFillShade="BF"/>
+          </w:tcPr>
+          <w:p>
+            <w:pPr>
+              <w:spacing w:before="120" w:after="120" w:line="240" w:lineRule="exact"/>
+              <w:jc w:val="center"/>
+              <w:rPr>
+                <w:rFonts w:ascii="Times New Roman" w:hAnsi="Times New Roman" w:cs="Times New Roman"/>
+              </w:rPr>
+            </w:pPr>
+            <w:r>
+              <w:rPr>
+                <w:rFonts w:ascii="Times New Roman" w:hAnsi="Times New Roman" w:cs="Times New Roman"/>
+              </w:rPr>
+              <w:t>131</w:t>
+            </w:r>
+          </w:p>
+        </w:tc>
+        <w:tc>
+          <w:tcPr>
+            <w:tcW w:w="999" w:type="dxa"/>
+            <w:shd w:val="clear" w:color="auto" w:fill="BFBFBF" w:themeFill="background1" w:themeFillShade="BF"/>
+          </w:tcPr>
+          <w:p>
+            <w:pPr>
+              <w:spacing w:before="120" w:after="120" w:line="240" w:lineRule="exact"/>
+              <w:jc w:val="center"/>
+              <w:rPr>
+                <w:rFonts w:ascii="Times New Roman" w:hAnsi="Times New Roman" w:cs="Times New Roman"/>
+              </w:rPr>
+            </w:pPr>
+            <w:r>
+              <w:rPr>
+                <w:rFonts w:ascii="Times New Roman" w:hAnsi="Times New Roman" w:cs="Times New Roman"/>
+              </w:rPr>
+              <w:t>139</w:t>
+            </w:r>
+          </w:p>
+        </w:tc>
+      </w:tr>
+      <w:tr>
+        <w:trPr>
+          <w:jc w:val="center"/>
+        </w:trPr>
+        <w:tc>
+          <w:tcPr>
+            <w:tcW w:w="1000" w:type="dxa"/>
+            <w:vMerge/>
+            <w:shd w:val="clear" w:color="auto" w:fill="A6A6A6" w:themeFill="background1" w:themeFillShade="A6"/>
+          </w:tcPr>
+          <w:p>
+            <w:pPr>
+              <w:spacing w:before="120" w:after="120" w:line="720" w:lineRule="exact"/>
+              <w:jc w:val="center"/>
+              <w:rPr>
+                <w:rFonts w:ascii="Times New Roman" w:hAnsi="Times New Roman" w:cs="Times New Roman"/>
+              </w:rPr>
+            </w:pPr>
+          </w:p>
+        </w:tc>
+        <w:tc>
+          <w:tcPr>
+            <w:tcW w:w="767" w:type="dxa"/>
+            <w:shd w:val="clear" w:color="auto" w:fill="A6A6A6" w:themeFill="background1" w:themeFillShade="A6"/>
+          </w:tcPr>
+          <w:p>
+            <w:pPr>
+              <w:spacing w:before="120" w:after="120" w:line="240" w:lineRule="exact"/>
+              <w:jc w:val="center"/>
+              <w:rPr>
+                <w:rFonts w:ascii="Times New Roman" w:hAnsi="Times New Roman" w:cs="Times New Roman"/>
+              </w:rPr>
+            </w:pPr>
+            <w:r>
+              <w:rPr>
+                <w:rFonts w:ascii="Times New Roman" w:hAnsi="Times New Roman" w:cs="Times New Roman"/>
+              </w:rPr>
+              <w:t>11933</w:t>
+            </w:r>
+          </w:p>
+        </w:tc>
+        <w:tc>
+          <w:tcPr>
+            <w:tcW w:w="766" w:type="dxa"/>
+            <w:shd w:val="clear" w:color="auto" w:fill="A6A6A6" w:themeFill="background1" w:themeFillShade="A6"/>
+          </w:tcPr>
+          <w:p>
+            <w:pPr>
+              <w:spacing w:before="120" w:after="120" w:line="240" w:lineRule="exact"/>
+              <w:jc w:val="center"/>
+              <w:rPr>
+                <w:rFonts w:ascii="Times New Roman" w:hAnsi="Times New Roman" w:cs="Times New Roman"/>
+              </w:rPr>
+            </w:pPr>
+            <w:r>
+              <w:rPr>
+                <w:rFonts w:ascii="Times New Roman" w:hAnsi="Times New Roman" w:cs="Times New Roman"/>
+              </w:rPr>
+              <w:t>12909</w:t>
+            </w:r>
+          </w:p>
+        </w:tc>
+        <w:tc>
+          <w:tcPr>
+            <w:tcW w:w="754" w:type="dxa"/>
+            <w:shd w:val="clear" w:color="auto" w:fill="A6A6A6" w:themeFill="background1" w:themeFillShade="A6"/>
+          </w:tcPr>
+          <w:p>
+            <w:pPr>
+              <w:spacing w:before="120" w:after="120" w:line="240" w:lineRule="exact"/>
+              <w:jc w:val="center"/>
+              <w:rPr>
+                <w:rFonts w:ascii="Times New Roman" w:hAnsi="Times New Roman" w:cs="Times New Roman"/>
+              </w:rPr>
+            </w:pPr>
+            <w:r>
+              <w:rPr>
+                <w:rFonts w:ascii="Times New Roman" w:hAnsi="Times New Roman" w:cs="Times New Roman"/>
+              </w:rPr>
+              <w:t>-</w:t>
+            </w:r>
+          </w:p>
+        </w:tc>
+        <w:tc>
+          <w:tcPr>
+            <w:tcW w:w="754" w:type="dxa"/>
+            <w:shd w:val="clear" w:color="auto" w:fill="A6A6A6" w:themeFill="background1" w:themeFillShade="A6"/>
+          </w:tcPr>
+          <w:p>
+            <w:pPr>
+              <w:spacing w:before="120" w:after="120" w:line="240" w:lineRule="exact"/>
+              <w:jc w:val="center"/>
+              <w:rPr>
+                <w:rFonts w:ascii="Times New Roman" w:hAnsi="Times New Roman" w:cs="Times New Roman"/>
+              </w:rPr>
+            </w:pPr>
+            <w:r>
+              <w:rPr>
+                <w:rFonts w:ascii="Times New Roman" w:hAnsi="Times New Roman" w:cs="Times New Roman"/>
+              </w:rPr>
+              <w:t>-</w:t>
+            </w:r>
+          </w:p>
+        </w:tc>
+        <w:tc>
+          <w:tcPr>
+            <w:tcW w:w="754" w:type="dxa"/>
+            <w:shd w:val="clear" w:color="auto" w:fill="A6A6A6" w:themeFill="background1" w:themeFillShade="A6"/>
+          </w:tcPr>
+          <w:p>
+            <w:pPr>
+              <w:spacing w:before="120" w:after="120" w:line="240" w:lineRule="exact"/>
+              <w:jc w:val="center"/>
+              <w:rPr>
+                <w:rFonts w:ascii="Times New Roman" w:hAnsi="Times New Roman" w:cs="Times New Roman"/>
+              </w:rPr>
+            </w:pPr>
+            <w:r>
+              <w:rPr>
+                <w:rFonts w:ascii="Times New Roman" w:hAnsi="Times New Roman" w:cs="Times New Roman"/>
+              </w:rPr>
+              <w:t>-</w:t>
+            </w:r>
+          </w:p>
+        </w:tc>
+        <w:tc>
+          <w:tcPr>
+            <w:tcW w:w="758" w:type="dxa"/>
+            <w:shd w:val="clear" w:color="auto" w:fill="A6A6A6" w:themeFill="background1" w:themeFillShade="A6"/>
+          </w:tcPr>
+          <w:p>
+            <w:pPr>
+              <w:spacing w:before="120" w:after="120" w:line="240" w:lineRule="exact"/>
+              <w:jc w:val="center"/>
+              <w:rPr>
+                <w:rFonts w:ascii="Times New Roman" w:hAnsi="Times New Roman" w:cs="Times New Roman"/>
+              </w:rPr>
+            </w:pPr>
+            <w:r>
+              <w:rPr>
+                <w:rFonts w:ascii="Times New Roman" w:hAnsi="Times New Roman" w:cs="Times New Roman"/>
+              </w:rPr>
+              <w:t>-</w:t>
+            </w:r>
+          </w:p>
+        </w:tc>
+        <w:tc>
+          <w:tcPr>
+            <w:tcW w:w="758" w:type="dxa"/>
+            <w:shd w:val="clear" w:color="auto" w:fill="A6A6A6" w:themeFill="background1" w:themeFillShade="A6"/>
+          </w:tcPr>
+          <w:p>
+            <w:pPr>
+              <w:spacing w:before="120" w:after="120" w:line="240" w:lineRule="exact"/>
+              <w:jc w:val="center"/>
+              <w:rPr>
+                <w:rFonts w:ascii="Times New Roman" w:hAnsi="Times New Roman" w:cs="Times New Roman"/>
+              </w:rPr>
+            </w:pPr>
+            <w:r>
+              <w:rPr>
+                <w:rFonts w:ascii="Times New Roman" w:hAnsi="Times New Roman" w:cs="Times New Roman"/>
+              </w:rPr>
+              <w:t>-</w:t>
+            </w:r>
+          </w:p>
+        </w:tc>
+        <w:tc>
+          <w:tcPr>
+            <w:tcW w:w="754" w:type="dxa"/>
+            <w:shd w:val="clear" w:color="auto" w:fill="A6A6A6" w:themeFill="background1" w:themeFillShade="A6"/>
+          </w:tcPr>
+          <w:p>
+            <w:pPr>
+              <w:spacing w:before="120" w:after="120" w:line="240" w:lineRule="exact"/>
+              <w:jc w:val="center"/>
+              <w:rPr>
+                <w:rFonts w:ascii="Times New Roman" w:hAnsi="Times New Roman" w:cs="Times New Roman"/>
+              </w:rPr>
+            </w:pPr>
+            <w:r>
+              <w:rPr>
+                <w:rFonts w:ascii="Times New Roman" w:hAnsi="Times New Roman" w:cs="Times New Roman"/>
+              </w:rPr>
+              <w:t>-</w:t>
+            </w:r>
+          </w:p>
+        </w:tc>
+        <w:tc>
+          <w:tcPr>
+            <w:tcW w:w="754" w:type="dxa"/>
+            <w:shd w:val="clear" w:color="auto" w:fill="A6A6A6" w:themeFill="background1" w:themeFillShade="A6"/>
+          </w:tcPr>
+          <w:p>
+            <w:pPr>
+              <w:spacing w:before="120" w:after="120" w:line="240" w:lineRule="exact"/>
+              <w:jc w:val="center"/>
+              <w:rPr>
+                <w:rFonts w:ascii="Times New Roman" w:hAnsi="Times New Roman" w:cs="Times New Roman"/>
+              </w:rPr>
+            </w:pPr>
+            <w:r>
+              <w:rPr>
+                <w:rFonts w:ascii="Times New Roman" w:hAnsi="Times New Roman" w:cs="Times New Roman"/>
+              </w:rPr>
+              <w:t>-</w:t>
+            </w:r>
+          </w:p>
+        </w:tc>
+        <w:tc>
+          <w:tcPr>
+            <w:tcW w:w="758" w:type="dxa"/>
+            <w:shd w:val="clear" w:color="auto" w:fill="A6A6A6" w:themeFill="background1" w:themeFillShade="A6"/>
+          </w:tcPr>
+          <w:p>
+            <w:pPr>
+              <w:spacing w:before="120" w:after="120" w:line="240" w:lineRule="exact"/>
+              <w:jc w:val="center"/>
+              <w:rPr>
+                <w:rFonts w:ascii="Times New Roman" w:hAnsi="Times New Roman" w:cs="Times New Roman"/>
+              </w:rPr>
+            </w:pPr>
+            <w:r>
+              <w:rPr>
+                <w:rFonts w:ascii="Times New Roman" w:hAnsi="Times New Roman" w:cs="Times New Roman"/>
+              </w:rPr>
+              <w:t>-</w:t>
+            </w:r>
+          </w:p>
+        </w:tc>
+        <w:tc>
+          <w:tcPr>
+            <w:tcW w:w="999" w:type="dxa"/>
+            <w:shd w:val="clear" w:color="auto" w:fill="A6A6A6" w:themeFill="background1" w:themeFillShade="A6"/>
+          </w:tcPr>
+          <w:p>
+            <w:pPr>
+              <w:spacing w:before="120" w:after="120" w:line="240" w:lineRule="exact"/>
+              <w:jc w:val="center"/>
+              <w:rPr>
+                <w:rFonts w:ascii="Times New Roman" w:hAnsi="Times New Roman" w:cs="Times New Roman"/>
+              </w:rPr>
+            </w:pPr>
+            <w:r>
+              <w:rPr>
+                <w:rFonts w:ascii="Times New Roman" w:hAnsi="Times New Roman" w:cs="Times New Roman"/>
+              </w:rPr>
+              <w:t>-</w:t>
+            </w:r>
+          </w:p>
+        </w:tc>
+      </w:tr>
+      <w:tr>
+        <w:trPr>
+          <w:jc w:val="center"/>
+        </w:trPr>
+        <w:tc>
+          <w:tcPr>
+            <w:tcW w:w="1000" w:type="dxa"/>
+            <w:vMerge w:val="restart"/>
+          </w:tcPr>
+          <w:p>
+            <w:pPr>
+              <w:spacing w:before="120" w:after="120" w:line="720" w:lineRule="exact"/>
+              <w:jc w:val="center"/>
+              <w:rPr>
+                <w:rFonts w:ascii="Times New Roman" w:hAnsi="Times New Roman" w:cs="Times New Roman"/>
+              </w:rPr>
+            </w:pPr>
+            <w:r>
+              <w:rPr>
+                <w:rFonts w:ascii="Times New Roman" w:hAnsi="Times New Roman" w:cs="Times New Roman"/>
+              </w:rPr>
+              <w:t>shell</w:t>
+            </w:r>
+          </w:p>
+        </w:tc>
+        <w:tc>
+          <w:tcPr>
+            <w:tcW w:w="767" w:type="dxa"/>
+          </w:tcPr>
+          <w:p>
+            <w:pPr>
+              <w:spacing w:before="120" w:after="120" w:line="240" w:lineRule="exact"/>
+              <w:jc w:val="center"/>
+              <w:rPr>
+                <w:rFonts w:ascii="Times New Roman" w:hAnsi="Times New Roman" w:cs="Times New Roman"/>
+              </w:rPr>
+            </w:pPr>
+            <w:r>
+              <w:rPr>
+                <w:rFonts w:ascii="Times New Roman" w:hAnsi="Times New Roman" w:cs="Times New Roman"/>
+              </w:rPr>
+              <w:t>0</w:t>
+            </w:r>
+          </w:p>
+        </w:tc>
+        <w:tc>
+          <w:tcPr>
+            <w:tcW w:w="766" w:type="dxa"/>
+          </w:tcPr>
+          <w:p>
+            <w:pPr>
+              <w:spacing w:before="120" w:after="120" w:line="240" w:lineRule="exact"/>
+              <w:jc w:val="center"/>
+              <w:rPr>
+                <w:rFonts w:ascii="Times New Roman" w:hAnsi="Times New Roman" w:cs="Times New Roman"/>
+              </w:rPr>
+            </w:pPr>
+            <w:r>
+              <w:rPr>
+                <w:rFonts w:ascii="Times New Roman" w:hAnsi="Times New Roman" w:cs="Times New Roman"/>
+              </w:rPr>
+              <w:t>10</w:t>
+            </w:r>
+          </w:p>
+        </w:tc>
+        <w:tc>
+          <w:tcPr>
+            <w:tcW w:w="754" w:type="dxa"/>
+          </w:tcPr>
+          <w:p>
+            <w:pPr>
+              <w:spacing w:before="120" w:after="120" w:line="240" w:lineRule="exact"/>
+              <w:jc w:val="center"/>
+              <w:rPr>
+                <w:rFonts w:ascii="Times New Roman" w:hAnsi="Times New Roman" w:cs="Times New Roman"/>
+              </w:rPr>
+            </w:pPr>
+            <w:r>
+              <w:rPr>
+                <w:rFonts w:ascii="Times New Roman" w:hAnsi="Times New Roman" w:cs="Times New Roman"/>
+              </w:rPr>
+              <w:t>10</w:t>
+            </w:r>
+          </w:p>
+        </w:tc>
+        <w:tc>
+          <w:tcPr>
+            <w:tcW w:w="754" w:type="dxa"/>
+          </w:tcPr>
+          <w:p>
+            <w:pPr>
+              <w:spacing w:before="120" w:after="120" w:line="240" w:lineRule="exact"/>
+              <w:jc w:val="center"/>
+              <w:rPr>
+                <w:rFonts w:ascii="Times New Roman" w:hAnsi="Times New Roman" w:cs="Times New Roman"/>
+              </w:rPr>
+            </w:pPr>
+            <w:r>
+              <w:rPr>
+                <w:rFonts w:ascii="Times New Roman" w:hAnsi="Times New Roman" w:cs="Times New Roman"/>
+              </w:rPr>
+              <w:t>0</w:t>
+            </w:r>
+          </w:p>
+        </w:tc>
+        <w:tc>
+          <w:tcPr>
+            <w:tcW w:w="754" w:type="dxa"/>
+          </w:tcPr>
+          <w:p>
+            <w:pPr>
+              <w:spacing w:before="120" w:after="120" w:line="240" w:lineRule="exact"/>
+              <w:jc w:val="center"/>
+              <w:rPr>
+                <w:rFonts w:ascii="Times New Roman" w:hAnsi="Times New Roman" w:cs="Times New Roman"/>
+              </w:rPr>
+            </w:pPr>
+            <w:r>
+              <w:rPr>
+                <w:rFonts w:ascii="Times New Roman" w:hAnsi="Times New Roman" w:cs="Times New Roman"/>
+              </w:rPr>
+              <w:t>0</w:t>
+            </w:r>
+          </w:p>
+        </w:tc>
+        <w:tc>
+          <w:tcPr>
+            <w:tcW w:w="758" w:type="dxa"/>
+          </w:tcPr>
+          <w:p>
+            <w:pPr>
+              <w:spacing w:before="120" w:after="120" w:line="240" w:lineRule="exact"/>
+              <w:jc w:val="center"/>
+              <w:rPr>
+                <w:rFonts w:ascii="Times New Roman" w:hAnsi="Times New Roman" w:cs="Times New Roman"/>
+              </w:rPr>
+            </w:pPr>
+            <w:r>
+              <w:rPr>
+                <w:rFonts w:ascii="Times New Roman" w:hAnsi="Times New Roman" w:cs="Times New Roman"/>
+              </w:rPr>
+              <w:t>1</w:t>
+            </w:r>
+          </w:p>
+        </w:tc>
+        <w:tc>
+          <w:tcPr>
+            <w:tcW w:w="758" w:type="dxa"/>
+          </w:tcPr>
+          <w:p>
+            <w:pPr>
+              <w:spacing w:before="120" w:after="120" w:line="240" w:lineRule="exact"/>
+              <w:jc w:val="center"/>
+              <w:rPr>
+                <w:rFonts w:ascii="Times New Roman" w:hAnsi="Times New Roman" w:cs="Times New Roman"/>
+              </w:rPr>
+            </w:pPr>
+            <w:r>
+              <w:rPr>
+                <w:rFonts w:ascii="Times New Roman" w:hAnsi="Times New Roman" w:cs="Times New Roman"/>
+              </w:rPr>
+              <w:t>0</w:t>
+            </w:r>
+          </w:p>
+        </w:tc>
+        <w:tc>
+          <w:tcPr>
+            <w:tcW w:w="754" w:type="dxa"/>
+          </w:tcPr>
+          <w:p>
+            <w:pPr>
+              <w:spacing w:before="120" w:after="120" w:line="240" w:lineRule="exact"/>
+              <w:jc w:val="center"/>
+              <w:rPr>
+                <w:rFonts w:ascii="Times New Roman" w:hAnsi="Times New Roman" w:cs="Times New Roman"/>
+              </w:rPr>
+            </w:pPr>
+            <w:r>
+              <w:rPr>
+                <w:rFonts w:ascii="Times New Roman" w:hAnsi="Times New Roman" w:cs="Times New Roman"/>
+              </w:rPr>
+              <w:t>0</w:t>
+            </w:r>
+          </w:p>
+        </w:tc>
+        <w:tc>
+          <w:tcPr>
+            <w:tcW w:w="754" w:type="dxa"/>
+          </w:tcPr>
+          <w:p>
+            <w:pPr>
+              <w:spacing w:before="120" w:after="120" w:line="240" w:lineRule="exact"/>
+              <w:jc w:val="center"/>
+              <w:rPr>
+                <w:rFonts w:ascii="Times New Roman" w:hAnsi="Times New Roman" w:cs="Times New Roman"/>
+              </w:rPr>
+            </w:pPr>
+            <w:r>
+              <w:rPr>
+                <w:rFonts w:ascii="Times New Roman" w:hAnsi="Times New Roman" w:cs="Times New Roman"/>
+              </w:rPr>
+              <w:t>10</w:t>
+            </w:r>
+          </w:p>
+        </w:tc>
+        <w:tc>
+          <w:tcPr>
+            <w:tcW w:w="758" w:type="dxa"/>
+          </w:tcPr>
+          <w:p>
+            <w:pPr>
+              <w:spacing w:before="120" w:after="120" w:line="240" w:lineRule="exact"/>
+              <w:jc w:val="center"/>
+              <w:rPr>
+                <w:rFonts w:ascii="Times New Roman" w:hAnsi="Times New Roman" w:cs="Times New Roman"/>
+              </w:rPr>
+            </w:pPr>
+            <w:r>
+              <w:rPr>
+                <w:rFonts w:ascii="Times New Roman" w:hAnsi="Times New Roman" w:cs="Times New Roman"/>
+              </w:rPr>
+              <w:t>10</w:t>
+            </w:r>
+          </w:p>
+        </w:tc>
+        <w:tc>
+          <w:tcPr>
+            <w:tcW w:w="999" w:type="dxa"/>
+          </w:tcPr>
+          <w:p>
+            <w:pPr>
+              <w:spacing w:before="120" w:after="120" w:line="240" w:lineRule="exact"/>
+              <w:jc w:val="center"/>
+              <w:rPr>
+                <w:rFonts w:ascii="Times New Roman" w:hAnsi="Times New Roman" w:cs="Times New Roman"/>
+              </w:rPr>
+            </w:pPr>
+            <w:r>
+              <w:rPr>
+                <w:rFonts w:ascii="Times New Roman" w:hAnsi="Times New Roman" w:cs="Times New Roman"/>
+              </w:rPr>
+              <w:t>4</w:t>
+            </w:r>
+          </w:p>
+        </w:tc>
+      </w:tr>
+      <w:tr>
+        <w:trPr>
+          <w:jc w:val="center"/>
+        </w:trPr>
+        <w:tc>
+          <w:tcPr>
+            <w:tcW w:w="1000" w:type="dxa"/>
+            <w:vMerge/>
+            <w:shd w:val="clear" w:color="auto" w:fill="BFBFBF" w:themeFill="background1" w:themeFillShade="BF"/>
+          </w:tcPr>
+          <w:p>
+            <w:pPr>
+              <w:spacing w:before="120" w:after="120" w:line="240" w:lineRule="exact"/>
+              <w:jc w:val="center"/>
+              <w:rPr>
+                <w:rFonts w:ascii="Times New Roman" w:hAnsi="Times New Roman" w:cs="Times New Roman"/>
+              </w:rPr>
+            </w:pPr>
+          </w:p>
+        </w:tc>
+        <w:tc>
+          <w:tcPr>
+            <w:tcW w:w="767" w:type="dxa"/>
+            <w:shd w:val="clear" w:color="auto" w:fill="BFBFBF" w:themeFill="background1" w:themeFillShade="BF"/>
+          </w:tcPr>
+          <w:p>
+            <w:pPr>
+              <w:spacing w:before="120" w:after="120" w:line="240" w:lineRule="exact"/>
+              <w:jc w:val="center"/>
+              <w:rPr>
+                <w:rFonts w:ascii="Times New Roman" w:hAnsi="Times New Roman" w:cs="Times New Roman"/>
+              </w:rPr>
+            </w:pPr>
+            <w:r>
+              <w:rPr>
+                <w:rFonts w:ascii="Times New Roman" w:hAnsi="Times New Roman" w:cs="Times New Roman"/>
+              </w:rPr>
+              <w:t>152</w:t>
+            </w:r>
+          </w:p>
+        </w:tc>
+        <w:tc>
+          <w:tcPr>
+            <w:tcW w:w="766" w:type="dxa"/>
+            <w:shd w:val="clear" w:color="auto" w:fill="BFBFBF" w:themeFill="background1" w:themeFillShade="BF"/>
+          </w:tcPr>
+          <w:p>
+            <w:pPr>
+              <w:spacing w:before="120" w:after="120" w:line="240" w:lineRule="exact"/>
+              <w:jc w:val="center"/>
+              <w:rPr>
+                <w:rFonts w:ascii="Times New Roman" w:hAnsi="Times New Roman" w:cs="Times New Roman"/>
+              </w:rPr>
+            </w:pPr>
+            <w:r>
+              <w:rPr>
+                <w:rFonts w:ascii="Times New Roman" w:hAnsi="Times New Roman" w:cs="Times New Roman"/>
+              </w:rPr>
+              <w:t>140</w:t>
+            </w:r>
+          </w:p>
+        </w:tc>
+        <w:tc>
+          <w:tcPr>
+            <w:tcW w:w="754" w:type="dxa"/>
+            <w:shd w:val="clear" w:color="auto" w:fill="BFBFBF" w:themeFill="background1" w:themeFillShade="BF"/>
+          </w:tcPr>
+          <w:p>
+            <w:pPr>
+              <w:spacing w:before="120" w:after="120" w:line="240" w:lineRule="exact"/>
+              <w:jc w:val="center"/>
+              <w:rPr>
+                <w:rFonts w:ascii="Times New Roman" w:hAnsi="Times New Roman" w:cs="Times New Roman"/>
+              </w:rPr>
+            </w:pPr>
+            <w:r>
+              <w:rPr>
+                <w:rFonts w:ascii="Times New Roman" w:hAnsi="Times New Roman" w:cs="Times New Roman"/>
+              </w:rPr>
+              <w:t>150</w:t>
+            </w:r>
+          </w:p>
+        </w:tc>
+        <w:tc>
+          <w:tcPr>
+            <w:tcW w:w="754" w:type="dxa"/>
+            <w:shd w:val="clear" w:color="auto" w:fill="BFBFBF" w:themeFill="background1" w:themeFillShade="BF"/>
+          </w:tcPr>
+          <w:p>
+            <w:pPr>
+              <w:spacing w:before="120" w:after="120" w:line="240" w:lineRule="exact"/>
+              <w:jc w:val="center"/>
+              <w:rPr>
+                <w:rFonts w:ascii="Times New Roman" w:hAnsi="Times New Roman" w:cs="Times New Roman"/>
+              </w:rPr>
+            </w:pPr>
+            <w:r>
+              <w:rPr>
+                <w:rFonts w:ascii="Times New Roman" w:hAnsi="Times New Roman" w:cs="Times New Roman"/>
+              </w:rPr>
+              <w:t>150</w:t>
+            </w:r>
+          </w:p>
+        </w:tc>
+        <w:tc>
+          <w:tcPr>
+            <w:tcW w:w="754" w:type="dxa"/>
+            <w:shd w:val="clear" w:color="auto" w:fill="BFBFBF" w:themeFill="background1" w:themeFillShade="BF"/>
+          </w:tcPr>
+          <w:p>
+            <w:pPr>
+              <w:spacing w:before="120" w:after="120" w:line="240" w:lineRule="exact"/>
+              <w:jc w:val="center"/>
+              <w:rPr>
+                <w:rFonts w:ascii="Times New Roman" w:hAnsi="Times New Roman" w:cs="Times New Roman"/>
+              </w:rPr>
+            </w:pPr>
+            <w:r>
+              <w:rPr>
+                <w:rFonts w:ascii="Times New Roman" w:hAnsi="Times New Roman" w:cs="Times New Roman"/>
+              </w:rPr>
+              <w:t>150</w:t>
+            </w:r>
+          </w:p>
+        </w:tc>
+        <w:tc>
+          <w:tcPr>
+            <w:tcW w:w="758" w:type="dxa"/>
+            <w:shd w:val="clear" w:color="auto" w:fill="BFBFBF" w:themeFill="background1" w:themeFillShade="BF"/>
+          </w:tcPr>
+          <w:p>
+            <w:pPr>
+              <w:spacing w:before="120" w:after="120" w:line="240" w:lineRule="exact"/>
+              <w:jc w:val="center"/>
+              <w:rPr>
+                <w:rFonts w:ascii="Times New Roman" w:hAnsi="Times New Roman" w:cs="Times New Roman"/>
+              </w:rPr>
+            </w:pPr>
+            <w:r>
+              <w:rPr>
+                <w:rFonts w:ascii="Times New Roman" w:hAnsi="Times New Roman" w:cs="Times New Roman"/>
+              </w:rPr>
+              <w:t>150</w:t>
+            </w:r>
+          </w:p>
+        </w:tc>
+        <w:tc>
+          <w:tcPr>
+            <w:tcW w:w="758" w:type="dxa"/>
+            <w:shd w:val="clear" w:color="auto" w:fill="BFBFBF" w:themeFill="background1" w:themeFillShade="BF"/>
+          </w:tcPr>
+          <w:p>
+            <w:pPr>
+              <w:spacing w:before="120" w:after="120" w:line="240" w:lineRule="exact"/>
+              <w:jc w:val="center"/>
+              <w:rPr>
+                <w:rFonts w:ascii="Times New Roman" w:hAnsi="Times New Roman" w:cs="Times New Roman"/>
+              </w:rPr>
+            </w:pPr>
+            <w:r>
+              <w:rPr>
+                <w:rFonts w:ascii="Times New Roman" w:hAnsi="Times New Roman" w:cs="Times New Roman"/>
+              </w:rPr>
+              <w:t>140</w:t>
+            </w:r>
+          </w:p>
+        </w:tc>
+        <w:tc>
+          <w:tcPr>
+            <w:tcW w:w="754" w:type="dxa"/>
+            <w:shd w:val="clear" w:color="auto" w:fill="BFBFBF" w:themeFill="background1" w:themeFillShade="BF"/>
+          </w:tcPr>
+          <w:p>
+            <w:pPr>
+              <w:spacing w:before="120" w:after="120" w:line="240" w:lineRule="exact"/>
+              <w:jc w:val="center"/>
+              <w:rPr>
+                <w:rFonts w:ascii="Times New Roman" w:hAnsi="Times New Roman" w:cs="Times New Roman"/>
+              </w:rPr>
+            </w:pPr>
+            <w:r>
+              <w:rPr>
+                <w:rFonts w:ascii="Times New Roman" w:hAnsi="Times New Roman" w:cs="Times New Roman"/>
+              </w:rPr>
+              <w:t>140</w:t>
+            </w:r>
+          </w:p>
+        </w:tc>
+        <w:tc>
+          <w:tcPr>
+            <w:tcW w:w="754" w:type="dxa"/>
+            <w:shd w:val="clear" w:color="auto" w:fill="BFBFBF" w:themeFill="background1" w:themeFillShade="BF"/>
+          </w:tcPr>
+          <w:p>
+            <w:pPr>
+              <w:spacing w:before="120" w:after="120" w:line="240" w:lineRule="exact"/>
+              <w:jc w:val="center"/>
+              <w:rPr>
+                <w:rFonts w:ascii="Times New Roman" w:hAnsi="Times New Roman" w:cs="Times New Roman"/>
+              </w:rPr>
+            </w:pPr>
+            <w:r>
+              <w:rPr>
+                <w:rFonts w:ascii="Times New Roman" w:hAnsi="Times New Roman" w:cs="Times New Roman"/>
+              </w:rPr>
+              <w:t>150</w:t>
+            </w:r>
+          </w:p>
+        </w:tc>
+        <w:tc>
+          <w:tcPr>
+            <w:tcW w:w="758" w:type="dxa"/>
+            <w:shd w:val="clear" w:color="auto" w:fill="BFBFBF" w:themeFill="background1" w:themeFillShade="BF"/>
+          </w:tcPr>
+          <w:p>
+            <w:pPr>
+              <w:spacing w:before="120" w:after="120" w:line="240" w:lineRule="exact"/>
+              <w:jc w:val="center"/>
+              <w:rPr>
+                <w:rFonts w:ascii="Times New Roman" w:hAnsi="Times New Roman" w:cs="Times New Roman"/>
+              </w:rPr>
+            </w:pPr>
+            <w:r>
+              <w:rPr>
+                <w:rFonts w:ascii="Times New Roman" w:hAnsi="Times New Roman" w:cs="Times New Roman"/>
+              </w:rPr>
+              <w:t>140</w:t>
+            </w:r>
+          </w:p>
+        </w:tc>
+        <w:tc>
+          <w:tcPr>
+            <w:tcW w:w="999" w:type="dxa"/>
+            <w:shd w:val="clear" w:color="auto" w:fill="BFBFBF" w:themeFill="background1" w:themeFillShade="BF"/>
+          </w:tcPr>
+          <w:p>
+            <w:pPr>
+              <w:spacing w:before="120" w:after="120" w:line="240" w:lineRule="exact"/>
+              <w:jc w:val="center"/>
+              <w:rPr>
+                <w:rFonts w:ascii="Times New Roman" w:hAnsi="Times New Roman" w:cs="Times New Roman"/>
+              </w:rPr>
+            </w:pPr>
+            <w:r>
+              <w:rPr>
+                <w:rFonts w:ascii="Times New Roman" w:hAnsi="Times New Roman" w:cs="Times New Roman"/>
+              </w:rPr>
+              <w:t>146</w:t>
+            </w:r>
+          </w:p>
+        </w:tc>
+      </w:tr>
+      <w:tr>
+        <w:trPr>
+          <w:jc w:val="center"/>
+        </w:trPr>
+        <w:tc>
+          <w:tcPr>
+            <w:tcW w:w="1000" w:type="dxa"/>
+            <w:vMerge/>
+            <w:shd w:val="clear" w:color="auto" w:fill="A6A6A6" w:themeFill="background1" w:themeFillShade="A6"/>
+          </w:tcPr>
+          <w:p>
+            <w:pPr>
+              <w:spacing w:before="120" w:after="120" w:line="240" w:lineRule="exact"/>
+              <w:jc w:val="center"/>
+              <w:rPr>
+                <w:rFonts w:ascii="Times New Roman" w:hAnsi="Times New Roman" w:cs="Times New Roman"/>
+              </w:rPr>
+            </w:pPr>
+          </w:p>
+        </w:tc>
+        <w:tc>
+          <w:tcPr>
+            <w:tcW w:w="767" w:type="dxa"/>
+            <w:shd w:val="clear" w:color="auto" w:fill="A6A6A6" w:themeFill="background1" w:themeFillShade="A6"/>
+          </w:tcPr>
+          <w:p>
+            <w:pPr>
+              <w:spacing w:before="120" w:after="120" w:line="240" w:lineRule="exact"/>
+              <w:jc w:val="center"/>
+              <w:rPr>
+                <w:rFonts w:ascii="Times New Roman" w:hAnsi="Times New Roman" w:cs="Times New Roman"/>
+              </w:rPr>
+            </w:pPr>
+            <w:r>
+              <w:rPr>
+                <w:rFonts w:ascii="Times New Roman" w:hAnsi="Times New Roman" w:cs="Times New Roman"/>
+              </w:rPr>
+              <w:t>14283</w:t>
+            </w:r>
+          </w:p>
+        </w:tc>
+        <w:tc>
+          <w:tcPr>
+            <w:tcW w:w="766" w:type="dxa"/>
+            <w:shd w:val="clear" w:color="auto" w:fill="A6A6A6" w:themeFill="background1" w:themeFillShade="A6"/>
+          </w:tcPr>
+          <w:p>
+            <w:pPr>
+              <w:spacing w:before="120" w:after="120" w:line="240" w:lineRule="exact"/>
+              <w:jc w:val="center"/>
+              <w:rPr>
+                <w:rFonts w:ascii="Times New Roman" w:hAnsi="Times New Roman" w:cs="Times New Roman"/>
+              </w:rPr>
+            </w:pPr>
+            <w:r>
+              <w:rPr>
+                <w:rFonts w:ascii="Times New Roman" w:hAnsi="Times New Roman" w:cs="Times New Roman"/>
+              </w:rPr>
+              <w:t>15232</w:t>
+            </w:r>
+          </w:p>
+        </w:tc>
+        <w:tc>
+          <w:tcPr>
+            <w:tcW w:w="754" w:type="dxa"/>
+            <w:shd w:val="clear" w:color="auto" w:fill="A6A6A6" w:themeFill="background1" w:themeFillShade="A6"/>
+          </w:tcPr>
+          <w:p>
+            <w:pPr>
+              <w:spacing w:before="120" w:after="120" w:line="240" w:lineRule="exact"/>
+              <w:jc w:val="center"/>
+              <w:rPr>
+                <w:rFonts w:ascii="Times New Roman" w:hAnsi="Times New Roman" w:cs="Times New Roman"/>
+              </w:rPr>
+            </w:pPr>
+            <w:r>
+              <w:rPr>
+                <w:rFonts w:ascii="Times New Roman" w:hAnsi="Times New Roman" w:cs="Times New Roman"/>
+              </w:rPr>
+              <w:t>-</w:t>
+            </w:r>
+          </w:p>
+        </w:tc>
+        <w:tc>
+          <w:tcPr>
+            <w:tcW w:w="754" w:type="dxa"/>
+            <w:shd w:val="clear" w:color="auto" w:fill="A6A6A6" w:themeFill="background1" w:themeFillShade="A6"/>
+          </w:tcPr>
+          <w:p>
+            <w:pPr>
+              <w:spacing w:before="120" w:after="120" w:line="240" w:lineRule="exact"/>
+              <w:jc w:val="center"/>
+              <w:rPr>
+                <w:rFonts w:ascii="Times New Roman" w:hAnsi="Times New Roman" w:cs="Times New Roman"/>
+              </w:rPr>
+            </w:pPr>
+            <w:r>
+              <w:rPr>
+                <w:rFonts w:ascii="Times New Roman" w:hAnsi="Times New Roman" w:cs="Times New Roman"/>
+              </w:rPr>
+              <w:t>-</w:t>
+            </w:r>
+          </w:p>
+        </w:tc>
+        <w:tc>
+          <w:tcPr>
+            <w:tcW w:w="754" w:type="dxa"/>
+            <w:shd w:val="clear" w:color="auto" w:fill="A6A6A6" w:themeFill="background1" w:themeFillShade="A6"/>
+          </w:tcPr>
+          <w:p>
+            <w:pPr>
+              <w:spacing w:before="120" w:after="120" w:line="240" w:lineRule="exact"/>
+              <w:jc w:val="center"/>
+              <w:rPr>
+                <w:rFonts w:ascii="Times New Roman" w:hAnsi="Times New Roman" w:cs="Times New Roman"/>
+              </w:rPr>
+            </w:pPr>
+            <w:r>
+              <w:rPr>
+                <w:rFonts w:ascii="Times New Roman" w:hAnsi="Times New Roman" w:cs="Times New Roman"/>
+              </w:rPr>
+              <w:t>-</w:t>
+            </w:r>
+          </w:p>
+        </w:tc>
+        <w:tc>
+          <w:tcPr>
+            <w:tcW w:w="758" w:type="dxa"/>
+            <w:shd w:val="clear" w:color="auto" w:fill="A6A6A6" w:themeFill="background1" w:themeFillShade="A6"/>
+          </w:tcPr>
+          <w:p>
+            <w:pPr>
+              <w:spacing w:before="120" w:after="120" w:line="240" w:lineRule="exact"/>
+              <w:jc w:val="center"/>
+              <w:rPr>
+                <w:rFonts w:ascii="Times New Roman" w:hAnsi="Times New Roman" w:cs="Times New Roman"/>
+              </w:rPr>
+            </w:pPr>
+            <w:r>
+              <w:rPr>
+                <w:rFonts w:ascii="Times New Roman" w:hAnsi="Times New Roman" w:cs="Times New Roman"/>
+              </w:rPr>
+              <w:t>-</w:t>
+            </w:r>
+          </w:p>
+        </w:tc>
+        <w:tc>
+          <w:tcPr>
+            <w:tcW w:w="758" w:type="dxa"/>
+            <w:shd w:val="clear" w:color="auto" w:fill="A6A6A6" w:themeFill="background1" w:themeFillShade="A6"/>
+          </w:tcPr>
+          <w:p>
+            <w:pPr>
+              <w:spacing w:before="120" w:after="120" w:line="240" w:lineRule="exact"/>
+              <w:jc w:val="center"/>
+              <w:rPr>
+                <w:rFonts w:ascii="Times New Roman" w:hAnsi="Times New Roman" w:cs="Times New Roman"/>
+              </w:rPr>
+            </w:pPr>
+            <w:r>
+              <w:rPr>
+                <w:rFonts w:ascii="Times New Roman" w:hAnsi="Times New Roman" w:cs="Times New Roman"/>
+              </w:rPr>
+              <w:t>-</w:t>
+            </w:r>
+          </w:p>
+        </w:tc>
+        <w:tc>
+          <w:tcPr>
+            <w:tcW w:w="754" w:type="dxa"/>
+            <w:shd w:val="clear" w:color="auto" w:fill="A6A6A6" w:themeFill="background1" w:themeFillShade="A6"/>
+          </w:tcPr>
+          <w:p>
+            <w:pPr>
+              <w:spacing w:before="120" w:after="120" w:line="240" w:lineRule="exact"/>
+              <w:jc w:val="center"/>
+              <w:rPr>
+                <w:rFonts w:ascii="Times New Roman" w:hAnsi="Times New Roman" w:cs="Times New Roman"/>
+              </w:rPr>
+            </w:pPr>
+            <w:r>
+              <w:rPr>
+                <w:rFonts w:ascii="Times New Roman" w:hAnsi="Times New Roman" w:cs="Times New Roman"/>
+              </w:rPr>
+              <w:t>-</w:t>
+            </w:r>
+          </w:p>
+        </w:tc>
+        <w:tc>
+          <w:tcPr>
+            <w:tcW w:w="754" w:type="dxa"/>
+            <w:shd w:val="clear" w:color="auto" w:fill="A6A6A6" w:themeFill="background1" w:themeFillShade="A6"/>
+          </w:tcPr>
+          <w:p>
+            <w:pPr>
+              <w:spacing w:before="120" w:after="120" w:line="240" w:lineRule="exact"/>
+              <w:jc w:val="center"/>
+              <w:rPr>
+                <w:rFonts w:ascii="Times New Roman" w:hAnsi="Times New Roman" w:cs="Times New Roman"/>
+              </w:rPr>
+            </w:pPr>
+            <w:r>
+              <w:rPr>
+                <w:rFonts w:ascii="Times New Roman" w:hAnsi="Times New Roman" w:cs="Times New Roman"/>
+              </w:rPr>
+              <w:t>-</w:t>
+            </w:r>
+          </w:p>
+        </w:tc>
+        <w:tc>
+          <w:tcPr>
+            <w:tcW w:w="758" w:type="dxa"/>
+            <w:shd w:val="clear" w:color="auto" w:fill="A6A6A6" w:themeFill="background1" w:themeFillShade="A6"/>
+          </w:tcPr>
+          <w:p>
+            <w:pPr>
+              <w:spacing w:before="120" w:after="120" w:line="240" w:lineRule="exact"/>
+              <w:jc w:val="center"/>
+              <w:rPr>
+                <w:rFonts w:ascii="Times New Roman" w:hAnsi="Times New Roman" w:cs="Times New Roman"/>
+              </w:rPr>
+            </w:pPr>
+            <w:r>
+              <w:rPr>
+                <w:rFonts w:ascii="Times New Roman" w:hAnsi="Times New Roman" w:cs="Times New Roman"/>
+              </w:rPr>
+              <w:t>-</w:t>
+            </w:r>
+          </w:p>
+        </w:tc>
+        <w:tc>
+          <w:tcPr>
+            <w:tcW w:w="999" w:type="dxa"/>
+            <w:shd w:val="clear" w:color="auto" w:fill="A6A6A6" w:themeFill="background1" w:themeFillShade="A6"/>
+          </w:tcPr>
+          <w:p>
+            <w:pPr>
+              <w:spacing w:before="120" w:after="120" w:line="240" w:lineRule="exact"/>
+              <w:jc w:val="center"/>
+              <w:rPr>
+                <w:rFonts w:ascii="Times New Roman" w:hAnsi="Times New Roman" w:cs="Times New Roman"/>
+              </w:rPr>
+            </w:pPr>
+            <w:r>
+              <w:rPr>
+                <w:rFonts w:ascii="Times New Roman" w:hAnsi="Times New Roman" w:cs="Times New Roman"/>
+              </w:rPr>
+              <w:t>-</w:t>
+            </w:r>
+          </w:p>
+        </w:tc>
+      </w:tr>
+    </w:tbl>
+    <w:p/>
     <w:sectPr>
       <w:pgSz w:w="12240" w:h="15840"/>
       <w:pgMar w:top="1440" w:right="1440" w:bottom="1440" w:left="1440" w:header="720" w:footer="720" w:gutter="0"/>
@@ -5531,6 +10359,11 @@
       <w:szCs w:val="16"/>
     </w:rPr>
   </w:style>
+  <w:style w:type="character" w:customStyle="1" w:styleId="mw-headline">
+    <w:name w:val="mw-headline"/>
+    <w:basedOn w:val="DefaultParagraphFont"/>
+    <w:rsid w:val="00A04FF6"/>
+  </w:style>
 </w:styles>
 </file>
 
@@ -5851,6 +10684,11 @@
       <w:szCs w:val="16"/>
     </w:rPr>
   </w:style>
+  <w:style w:type="character" w:customStyle="1" w:styleId="mw-headline">
+    <w:name w:val="mw-headline"/>
+    <w:basedOn w:val="DefaultParagraphFont"/>
+    <w:rsid w:val="00A04FF6"/>
+  </w:style>
 </w:styles>
 </file>
 
@@ -6144,7 +10982,7 @@
 </file>
 
 <file path=customXml/itemProps1.xml><?xml version="1.0" encoding="utf-8"?>
-<ds:datastoreItem xmlns:ds="http://schemas.openxmlformats.org/officeDocument/2006/customXml" ds:itemID="{7483FE5C-7BB1-4100-800E-FE84804717C6}">
+<ds:datastoreItem xmlns:ds="http://schemas.openxmlformats.org/officeDocument/2006/customXml" ds:itemID="{76B4BBFF-8A07-4403-A596-7A07CA47B121}">
   <ds:schemaRefs>
     <ds:schemaRef ds:uri="http://schemas.openxmlformats.org/officeDocument/2006/bibliography"/>
   </ds:schemaRefs>

</xml_diff>